<commit_message>
Wrote more into the paper
</commit_message>
<xml_diff>
--- a/Investigating COPPA Notification Compliance.docx
+++ b/Investigating COPPA Notification Compliance.docx
@@ -1,6 +1,6 @@
 
 <file path=word/document.xml><?xml version="1.0" encoding="utf-8"?>
-<w:document xmlns:wpc="http://schemas.microsoft.com/office/word/2010/wordprocessingCanvas" xmlns:cx="http://schemas.microsoft.com/office/drawing/2014/chartex" xmlns:cx1="http://schemas.microsoft.com/office/drawing/2015/9/8/chartex" xmlns:cx2="http://schemas.microsoft.com/office/drawing/2015/10/21/chartex" xmlns:cx3="http://schemas.microsoft.com/office/drawing/2016/5/9/chartex" xmlns:cx4="http://schemas.microsoft.com/office/drawing/2016/5/10/chartex" xmlns:cx5="http://schemas.microsoft.com/office/drawing/2016/5/11/chartex" xmlns:cx6="http://schemas.microsoft.com/office/drawing/2016/5/12/chartex" xmlns:cx7="http://schemas.microsoft.com/office/drawing/2016/5/13/chartex" xmlns:cx8="http://schemas.microsoft.com/office/drawing/2016/5/14/chartex" xmlns:mc="http://schemas.openxmlformats.org/markup-compatibility/2006" xmlns:aink="http://schemas.microsoft.com/office/drawing/2016/ink" xmlns:am3d="http://schemas.microsoft.com/office/drawing/2017/model3d" xmlns:o="urn:schemas-microsoft-com:office:office" xmlns:oel="http://schemas.microsoft.com/office/2019/extlst" xmlns:r="http://schemas.openxmlformats.org/officeDocument/2006/relationships" xmlns:m="http://schemas.openxmlformats.org/officeDocument/2006/math" xmlns:v="urn:schemas-microsoft-com:vml" xmlns:wp14="http://schemas.microsoft.com/office/word/2010/wordprocessingDrawing" xmlns:wp="http://schemas.openxmlformats.org/drawingml/2006/wordprocessingDrawing" xmlns:w10="urn:schemas-microsoft-com:office:word" xmlns:w="http://schemas.openxmlformats.org/wordprocessingml/2006/main" xmlns:w14="http://schemas.microsoft.com/office/word/2010/wordml" xmlns:w15="http://schemas.microsoft.com/office/word/2012/wordml" xmlns:w16cex="http://schemas.microsoft.com/office/word/2018/wordml/cex" xmlns:w16cid="http://schemas.microsoft.com/office/word/2016/wordml/cid" xmlns:w16="http://schemas.microsoft.com/office/word/2018/wordml" xmlns:w16sdtdh="http://schemas.microsoft.com/office/word/2020/wordml/sdtdatahash" xmlns:w16se="http://schemas.microsoft.com/office/word/2015/wordml/symex" xmlns:wpg="http://schemas.microsoft.com/office/word/2010/wordprocessingGroup" xmlns:wpi="http://schemas.microsoft.com/office/word/2010/wordprocessingInk" xmlns:wne="http://schemas.microsoft.com/office/word/2006/wordml" xmlns:wps="http://schemas.microsoft.com/office/word/2010/wordprocessingShape" mc:Ignorable="w14 w15 w16se w16cid w16 w16cex w16sdtdh wp14">
+<w:document xmlns:wpc="http://schemas.microsoft.com/office/word/2010/wordprocessingCanvas" xmlns:cx="http://schemas.microsoft.com/office/drawing/2014/chartex" xmlns:cx1="http://schemas.microsoft.com/office/drawing/2015/9/8/chartex" xmlns:cx2="http://schemas.microsoft.com/office/drawing/2015/10/21/chartex" xmlns:cx3="http://schemas.microsoft.com/office/drawing/2016/5/9/chartex" xmlns:cx4="http://schemas.microsoft.com/office/drawing/2016/5/10/chartex" xmlns:cx5="http://schemas.microsoft.com/office/drawing/2016/5/11/chartex" xmlns:cx6="http://schemas.microsoft.com/office/drawing/2016/5/12/chartex" xmlns:cx7="http://schemas.microsoft.com/office/drawing/2016/5/13/chartex" xmlns:cx8="http://schemas.microsoft.com/office/drawing/2016/5/14/chartex" xmlns:mc="http://schemas.openxmlformats.org/markup-compatibility/2006" xmlns:aink="http://schemas.microsoft.com/office/drawing/2016/ink" xmlns:am3d="http://schemas.microsoft.com/office/drawing/2017/model3d" xmlns:o="urn:schemas-microsoft-com:office:office" xmlns:oel="http://schemas.microsoft.com/office/2019/extlst" xmlns:r="http://schemas.openxmlformats.org/officeDocument/2006/relationships" xmlns:m="http://schemas.openxmlformats.org/officeDocument/2006/math" xmlns:v="urn:schemas-microsoft-com:vml" xmlns:wp14="http://schemas.microsoft.com/office/word/2010/wordprocessingDrawing" xmlns:wp="http://schemas.openxmlformats.org/drawingml/2006/wordprocessingDrawing" xmlns:w10="urn:schemas-microsoft-com:office:word" xmlns:w="http://schemas.openxmlformats.org/wordprocessingml/2006/main" xmlns:w14="http://schemas.microsoft.com/office/word/2010/wordml" xmlns:w15="http://schemas.microsoft.com/office/word/2012/wordml" xmlns:w16cex="http://schemas.microsoft.com/office/word/2018/wordml/cex" xmlns:w16cid="http://schemas.microsoft.com/office/word/2016/wordml/cid" xmlns:w16="http://schemas.microsoft.com/office/word/2018/wordml" xmlns:w16du="http://schemas.microsoft.com/office/word/2023/wordml/word16du" xmlns:w16sdtdh="http://schemas.microsoft.com/office/word/2020/wordml/sdtdatahash" xmlns:w16se="http://schemas.microsoft.com/office/word/2015/wordml/symex" xmlns:wpg="http://schemas.microsoft.com/office/word/2010/wordprocessingGroup" xmlns:wpi="http://schemas.microsoft.com/office/word/2010/wordprocessingInk" xmlns:wne="http://schemas.microsoft.com/office/word/2006/wordml" xmlns:wps="http://schemas.microsoft.com/office/word/2010/wordprocessingShape" mc:Ignorable="w14 w15 w16se w16cid w16 w16cex w16sdtdh wp14">
   <w:body>
     <w:p>
       <w:pPr>
@@ -128,7 +128,39 @@
                                 <w:sz w:val="22"/>
                                 <w:szCs w:val="28"/>
                               </w:rPr>
-                              <w:t>Mark Brom, Lydia Esbaum, Evan Lemker, Peter Mertka, Sebastian Rivera</w:t>
+                              <w:t xml:space="preserve">Mark Brom, Lydia </w:t>
+                            </w:r>
+                            <w:proofErr w:type="spellStart"/>
+                            <w:r>
+                              <w:rPr>
+                                <w:sz w:val="22"/>
+                                <w:szCs w:val="28"/>
+                              </w:rPr>
+                              <w:t>Esbaum</w:t>
+                            </w:r>
+                            <w:proofErr w:type="spellEnd"/>
+                            <w:r>
+                              <w:rPr>
+                                <w:sz w:val="22"/>
+                                <w:szCs w:val="28"/>
+                              </w:rPr>
+                              <w:t xml:space="preserve">, Evan </w:t>
+                            </w:r>
+                            <w:proofErr w:type="spellStart"/>
+                            <w:r>
+                              <w:rPr>
+                                <w:sz w:val="22"/>
+                                <w:szCs w:val="28"/>
+                              </w:rPr>
+                              <w:t>Lemker</w:t>
+                            </w:r>
+                            <w:proofErr w:type="spellEnd"/>
+                            <w:r>
+                              <w:rPr>
+                                <w:sz w:val="22"/>
+                                <w:szCs w:val="28"/>
+                              </w:rPr>
+                              <w:t>, Peter Mertka, Sebastian Rivera</w:t>
                             </w:r>
                           </w:p>
                         </w:txbxContent>
@@ -169,7 +201,39 @@
                           <w:sz w:val="22"/>
                           <w:szCs w:val="28"/>
                         </w:rPr>
-                        <w:t>Mark Brom, Lydia Esbaum, Evan Lemker, Peter Mertka, Sebastian Rivera</w:t>
+                        <w:t xml:space="preserve">Mark Brom, Lydia </w:t>
+                      </w:r>
+                      <w:proofErr w:type="spellStart"/>
+                      <w:r>
+                        <w:rPr>
+                          <w:sz w:val="22"/>
+                          <w:szCs w:val="28"/>
+                        </w:rPr>
+                        <w:t>Esbaum</w:t>
+                      </w:r>
+                      <w:proofErr w:type="spellEnd"/>
+                      <w:r>
+                        <w:rPr>
+                          <w:sz w:val="22"/>
+                          <w:szCs w:val="28"/>
+                        </w:rPr>
+                        <w:t xml:space="preserve">, Evan </w:t>
+                      </w:r>
+                      <w:proofErr w:type="spellStart"/>
+                      <w:r>
+                        <w:rPr>
+                          <w:sz w:val="22"/>
+                          <w:szCs w:val="28"/>
+                        </w:rPr>
+                        <w:t>Lemker</w:t>
+                      </w:r>
+                      <w:proofErr w:type="spellEnd"/>
+                      <w:r>
+                        <w:rPr>
+                          <w:sz w:val="22"/>
+                          <w:szCs w:val="28"/>
+                        </w:rPr>
+                        <w:t>, Peter Mertka, Sebastian Rivera</w:t>
                       </w:r>
                     </w:p>
                   </w:txbxContent>
@@ -343,7 +407,7 @@
           <w:lang w:val="en-US"/>
           <w14:ligatures w14:val="standard"/>
         </w:rPr>
-        <w:t xml:space="preserve">In order to comply with what is stated in COPPA’s regulations, three things must be displayed somewhere on a website in regards to the data collection of children. First, there must be some sort of contact information, including name, address, phone </w:t>
+        <w:t xml:space="preserve">In order to comply with what is stated in COPPA’s regulations, three things must be displayed somewhere on a website </w:t>
       </w:r>
       <w:r>
         <w:rPr>
@@ -352,7 +416,7 @@
           <w:lang w:val="en-US"/>
           <w14:ligatures w14:val="standard"/>
         </w:rPr>
-        <w:t>number, and email address of either all parties collecting data, or of one designated data monitoring officer. Second, there must be a clear description of what kinds of data is being collected from users who are thirteen years old or younger. Lastly, it is necessary that either a direct link to or a process describing how a parent can review</w:t>
+        <w:t>regarding</w:t>
       </w:r>
       <w:r>
         <w:rPr>
@@ -361,20 +425,17 @@
           <w:lang w:val="en-US"/>
           <w14:ligatures w14:val="standard"/>
         </w:rPr>
-        <w:t xml:space="preserve"> or request deletion of their child’s data must be available. </w:t>
-      </w:r>
-    </w:p>
-    <w:p>
-      <w:pPr>
-        <w:pStyle w:val="AbsHead"/>
-        <w:jc w:val="both"/>
+        <w:t xml:space="preserve"> the data collection of children. First, there must be some sort of contact information, including name, address, phone </w:t>
+      </w:r>
+      <w:r>
         <w:rPr>
           <w:b w:val="0"/>
           <w:bCs/>
           <w:lang w:val="en-US"/>
           <w14:ligatures w14:val="standard"/>
         </w:rPr>
-      </w:pPr>
+        <w:t>number, and email address of either all parties collecting data, or of one designated data monitoring officer. Second, there must be a clear description of what kinds of data is being collected from users who are thirteen years old or younger. Lastly, it is necessary that either a direct link to or a process describing how a parent can review</w:t>
+      </w:r>
       <w:r>
         <w:rPr>
           <w:b w:val="0"/>
@@ -382,8 +443,115 @@
           <w:lang w:val="en-US"/>
           <w14:ligatures w14:val="standard"/>
         </w:rPr>
-        <w:t xml:space="preserve">In this study, we begin to investigate how app developers on the Google Play Store with apps directed specifically at this young age group are complying with the necessary notification requirements of COPPA. By utilizing a one time web crawl, we collect the privacy policies of the top 1,000 apps that are found in the “Kids” section of the Google Play Store. Using these policies, we can analyze the content to see which portions of notification are being included and to what extent. Using our results, we can better understand just how much of this bill is being followed twenty five years after its initial passing for a medium that did not exist during the bill’s initial passing. </w:t>
-      </w:r>
+        <w:t xml:space="preserve"> or request deletion of their child’s </w:t>
+      </w:r>
+      <w:proofErr w:type="gramStart"/>
+      <w:r>
+        <w:rPr>
+          <w:b w:val="0"/>
+          <w:bCs/>
+          <w:lang w:val="en-US"/>
+          <w14:ligatures w14:val="standard"/>
+        </w:rPr>
+        <w:t>data must</w:t>
+      </w:r>
+      <w:proofErr w:type="gramEnd"/>
+      <w:r>
+        <w:rPr>
+          <w:b w:val="0"/>
+          <w:bCs/>
+          <w:lang w:val="en-US"/>
+          <w14:ligatures w14:val="standard"/>
+        </w:rPr>
+        <w:t xml:space="preserve"> be available. </w:t>
+      </w:r>
+    </w:p>
+    <w:p>
+      <w:pPr>
+        <w:pStyle w:val="AbsHead"/>
+        <w:jc w:val="both"/>
+        <w:rPr>
+          <w:b w:val="0"/>
+          <w:bCs/>
+          <w:lang w:val="en-US"/>
+          <w14:ligatures w14:val="standard"/>
+        </w:rPr>
+      </w:pPr>
+      <w:r>
+        <w:rPr>
+          <w:b w:val="0"/>
+          <w:bCs/>
+          <w:lang w:val="en-US"/>
+          <w14:ligatures w14:val="standard"/>
+        </w:rPr>
+        <w:t xml:space="preserve">In this study, we begin to investigate how app developers on the Google Play Store with apps directed specifically at this young age group are complying with the necessary notification requirements of COPPA. By utilizing a </w:t>
+      </w:r>
+      <w:r>
+        <w:rPr>
+          <w:b w:val="0"/>
+          <w:bCs/>
+          <w:lang w:val="en-US"/>
+          <w14:ligatures w14:val="standard"/>
+        </w:rPr>
+        <w:t>one-time</w:t>
+      </w:r>
+      <w:r>
+        <w:rPr>
+          <w:b w:val="0"/>
+          <w:bCs/>
+          <w:lang w:val="en-US"/>
+          <w14:ligatures w14:val="standard"/>
+        </w:rPr>
+        <w:t xml:space="preserve"> web crawl, we collect the privacy policies of </w:t>
+      </w:r>
+      <w:r>
+        <w:rPr>
+          <w:b w:val="0"/>
+          <w:bCs/>
+          <w:lang w:val="en-US"/>
+          <w14:ligatures w14:val="standard"/>
+        </w:rPr>
+        <w:t>over five hundred</w:t>
+      </w:r>
+      <w:r>
+        <w:rPr>
+          <w:b w:val="0"/>
+          <w:bCs/>
+          <w:lang w:val="en-US"/>
+          <w14:ligatures w14:val="standard"/>
+        </w:rPr>
+        <w:t xml:space="preserve"> apps that are found in the “Kids” section of the Google Play Store. Using these policies, we can analyze the content to see which portions of notification are being included and to what extent. Using our results, we can better understand just how much of this bill is being followed </w:t>
+      </w:r>
+      <w:r>
+        <w:rPr>
+          <w:b w:val="0"/>
+          <w:bCs/>
+          <w:lang w:val="en-US"/>
+          <w14:ligatures w14:val="standard"/>
+        </w:rPr>
+        <w:t>twenty-five</w:t>
+      </w:r>
+      <w:r>
+        <w:rPr>
+          <w:b w:val="0"/>
+          <w:bCs/>
+          <w:lang w:val="en-US"/>
+          <w14:ligatures w14:val="standard"/>
+        </w:rPr>
+        <w:t xml:space="preserve"> years after its initial passing for a medium that did not exist during the bill’s initial passing. </w:t>
+      </w:r>
+    </w:p>
+    <w:p>
+      <w:pPr>
+        <w:pStyle w:val="AbsHead"/>
+        <w:jc w:val="both"/>
+        <w:rPr>
+          <w:b w:val="0"/>
+          <w:bCs/>
+          <w:lang w:val="en-US"/>
+          <w14:ligatures w14:val="standard"/>
+        </w:rPr>
+      </w:pPr>
     </w:p>
     <w:p>
       <w:pPr>
@@ -547,7 +715,16 @@
           <w:lang w:eastAsia="it-IT"/>
           <w14:ligatures w14:val="standard"/>
         </w:rPr>
-        <w:t xml:space="preserve">Twenty three years later, privacy is still a hotly debated issue and has become increasingly concerning as the number of avenues to collect data expands. </w:t>
+        <w:t>Twenty-three</w:t>
+      </w:r>
+      <w:r>
+        <w:rPr>
+          <w:sz w:val="22"/>
+          <w:szCs w:val="28"/>
+          <w:lang w:eastAsia="it-IT"/>
+          <w14:ligatures w14:val="standard"/>
+        </w:rPr>
+        <w:t xml:space="preserve"> years later, privacy is still a hotly debated issue and has become increasingly concerning as the number of avenues to collect data expands. </w:t>
       </w:r>
     </w:p>
     <w:p>
@@ -562,15 +739,225 @@
           <w14:ligatures w14:val="standard"/>
         </w:rPr>
       </w:pPr>
-      <w:r>
+    </w:p>
+    <w:p>
+      <w:pPr>
+        <w:pStyle w:val="Para"/>
+        <w:ind w:firstLine="0"/>
+        <w:jc w:val="both"/>
         <w:rPr>
           <w:sz w:val="22"/>
           <w:szCs w:val="28"/>
           <w:lang w:eastAsia="it-IT"/>
           <w14:ligatures w14:val="standard"/>
         </w:rPr>
-        <w:t xml:space="preserve">One avenue that hadn’t even existed at the time of passage of the law is that of mobile applications. With the rise of smartphone and tablet use over the past ten years, it has become much easier for children below the age of thirteen to not only access the internet, but to use it without supervision. With this has come a significant number of mobile applications that have been solely developed and geared towards children. With these apps, developers have the ability to collect wide swaths of information that can be leveraged for profit against the user via targeting marketing and user profiling. This however practice is the exact type of behavior that COPPA is designed to protect against, and thus it is necessary to evaluate just how many of these developers are in compliance with the exact rulings of the law. </w:t>
-      </w:r>
+      </w:pPr>
+      <w:r>
+        <w:rPr>
+          <w:sz w:val="22"/>
+          <w:szCs w:val="28"/>
+          <w:lang w:eastAsia="it-IT"/>
+          <w14:ligatures w14:val="standard"/>
+        </w:rPr>
+        <w:t xml:space="preserve">One avenue that hadn’t even existed at the time of passage of the law is that of mobile applications. With the rise of </w:t>
+      </w:r>
+      <w:r>
+        <w:rPr>
+          <w:sz w:val="22"/>
+          <w:szCs w:val="28"/>
+          <w:lang w:eastAsia="it-IT"/>
+          <w14:ligatures w14:val="standard"/>
+        </w:rPr>
+        <w:t xml:space="preserve">smartphones, </w:t>
+      </w:r>
+      <w:r>
+        <w:rPr>
+          <w:sz w:val="22"/>
+          <w:szCs w:val="28"/>
+          <w:lang w:eastAsia="it-IT"/>
+          <w14:ligatures w14:val="standard"/>
+        </w:rPr>
+        <w:t>tablet</w:t>
+      </w:r>
+      <w:r>
+        <w:rPr>
+          <w:sz w:val="22"/>
+          <w:szCs w:val="28"/>
+          <w:lang w:eastAsia="it-IT"/>
+          <w14:ligatures w14:val="standard"/>
+        </w:rPr>
+        <w:t>s, and internet of things device</w:t>
+      </w:r>
+      <w:r>
+        <w:rPr>
+          <w:sz w:val="22"/>
+          <w:szCs w:val="28"/>
+          <w:lang w:eastAsia="it-IT"/>
+          <w14:ligatures w14:val="standard"/>
+        </w:rPr>
+        <w:t xml:space="preserve"> use over the past ten years, it has become much easier for children below the age of thirteen to not only access the internet, but to use it without supervision. With this has come a significant number of mobile applications that have been solely developed and geared towards children. With these apps, developers </w:t>
+      </w:r>
+      <w:proofErr w:type="gramStart"/>
+      <w:r>
+        <w:rPr>
+          <w:sz w:val="22"/>
+          <w:szCs w:val="28"/>
+          <w:lang w:eastAsia="it-IT"/>
+          <w14:ligatures w14:val="standard"/>
+        </w:rPr>
+        <w:t>have the ability to</w:t>
+      </w:r>
+      <w:proofErr w:type="gramEnd"/>
+      <w:r>
+        <w:rPr>
+          <w:sz w:val="22"/>
+          <w:szCs w:val="28"/>
+          <w:lang w:eastAsia="it-IT"/>
+          <w14:ligatures w14:val="standard"/>
+        </w:rPr>
+        <w:t xml:space="preserve"> collect wide swaths of information that can be leveraged for profit against the user via targeting marketing and user profiling. This</w:t>
+      </w:r>
+      <w:r>
+        <w:rPr>
+          <w:sz w:val="22"/>
+          <w:szCs w:val="28"/>
+          <w:lang w:eastAsia="it-IT"/>
+          <w14:ligatures w14:val="standard"/>
+        </w:rPr>
+        <w:t xml:space="preserve"> </w:t>
+      </w:r>
+      <w:r>
+        <w:rPr>
+          <w:sz w:val="22"/>
+          <w:szCs w:val="28"/>
+          <w:lang w:eastAsia="it-IT"/>
+          <w14:ligatures w14:val="standard"/>
+        </w:rPr>
+        <w:t>practice</w:t>
+      </w:r>
+      <w:r>
+        <w:rPr>
+          <w:sz w:val="22"/>
+          <w:szCs w:val="28"/>
+          <w:lang w:eastAsia="it-IT"/>
+          <w14:ligatures w14:val="standard"/>
+        </w:rPr>
+        <w:t>, however,</w:t>
+      </w:r>
+      <w:r>
+        <w:rPr>
+          <w:sz w:val="22"/>
+          <w:szCs w:val="28"/>
+          <w:lang w:eastAsia="it-IT"/>
+          <w14:ligatures w14:val="standard"/>
+        </w:rPr>
+        <w:t xml:space="preserve"> is the exact type of behavior that COPPA is designed to protect against, and thus it is necessary to evaluate</w:t>
+      </w:r>
+      <w:r>
+        <w:rPr>
+          <w:sz w:val="22"/>
+          <w:szCs w:val="28"/>
+          <w:lang w:eastAsia="it-IT"/>
+          <w14:ligatures w14:val="standard"/>
+        </w:rPr>
+        <w:t xml:space="preserve"> and ask</w:t>
+      </w:r>
+      <w:r>
+        <w:rPr>
+          <w:sz w:val="22"/>
+          <w:szCs w:val="28"/>
+          <w:lang w:eastAsia="it-IT"/>
+          <w14:ligatures w14:val="standard"/>
+        </w:rPr>
+        <w:t xml:space="preserve"> just how many of these developers </w:t>
+      </w:r>
+      <w:proofErr w:type="gramStart"/>
+      <w:r>
+        <w:rPr>
+          <w:sz w:val="22"/>
+          <w:szCs w:val="28"/>
+          <w:lang w:eastAsia="it-IT"/>
+          <w14:ligatures w14:val="standard"/>
+        </w:rPr>
+        <w:t>are in compliance with</w:t>
+      </w:r>
+      <w:proofErr w:type="gramEnd"/>
+      <w:r>
+        <w:rPr>
+          <w:sz w:val="22"/>
+          <w:szCs w:val="28"/>
+          <w:lang w:eastAsia="it-IT"/>
+          <w14:ligatures w14:val="standard"/>
+        </w:rPr>
+        <w:t xml:space="preserve"> the exact rulings of the law</w:t>
+      </w:r>
+      <w:r>
+        <w:rPr>
+          <w:sz w:val="22"/>
+          <w:szCs w:val="28"/>
+          <w:lang w:eastAsia="it-IT"/>
+          <w14:ligatures w14:val="standard"/>
+        </w:rPr>
+        <w:t>?</w:t>
+      </w:r>
+    </w:p>
+    <w:p>
+      <w:pPr>
+        <w:pStyle w:val="Para"/>
+        <w:ind w:firstLine="0"/>
+        <w:jc w:val="both"/>
+        <w:rPr>
+          <w:sz w:val="22"/>
+          <w:szCs w:val="28"/>
+          <w:lang w:eastAsia="it-IT"/>
+          <w14:ligatures w14:val="standard"/>
+        </w:rPr>
+      </w:pPr>
+    </w:p>
+    <w:p>
+      <w:pPr>
+        <w:pStyle w:val="Para"/>
+        <w:ind w:firstLine="0"/>
+        <w:jc w:val="both"/>
+        <w:rPr>
+          <w:sz w:val="22"/>
+          <w:szCs w:val="28"/>
+          <w:lang w:eastAsia="it-IT"/>
+          <w14:ligatures w14:val="standard"/>
+        </w:rPr>
+      </w:pPr>
+      <w:r>
+        <w:rPr>
+          <w:sz w:val="22"/>
+          <w:szCs w:val="28"/>
+          <w:lang w:eastAsia="it-IT"/>
+          <w14:ligatures w14:val="standard"/>
+        </w:rPr>
+        <w:t xml:space="preserve">This question is pertinent to our world today, as new technologies continue to evolve and grow at a rapid rate that is bound to outpace our current legal constraints, so it is key that one of the most prominent </w:t>
+      </w:r>
+      <w:r>
+        <w:rPr>
+          <w:sz w:val="22"/>
+          <w:szCs w:val="28"/>
+          <w:lang w:eastAsia="it-IT"/>
+          <w14:ligatures w14:val="standard"/>
+        </w:rPr>
+        <w:lastRenderedPageBreak/>
+        <w:t xml:space="preserve">and popular mediums of internet access for children is following through with the necessary compliances, as by understanding where companies and developers are failing, it will be possible to provide adequate recommendations as to how these policies can be better enforced, for both current and future technologies. </w:t>
+      </w:r>
+    </w:p>
+    <w:p>
+      <w:pPr>
+        <w:pStyle w:val="Para"/>
+        <w:ind w:firstLine="0"/>
+        <w:jc w:val="both"/>
+        <w:rPr>
+          <w:sz w:val="22"/>
+          <w:szCs w:val="28"/>
+          <w:lang w:eastAsia="it-IT"/>
+          <w14:ligatures w14:val="standard"/>
+        </w:rPr>
+      </w:pPr>
     </w:p>
     <w:p>
       <w:pPr>
@@ -603,24 +990,27 @@
           <w:lang w:eastAsia="it-IT"/>
           <w14:ligatures w14:val="standard"/>
         </w:rPr>
-        <w:t xml:space="preserve">COPPA, specifically mandate 312.4d. The exact text of mandate is as follows: </w:t>
-      </w:r>
-      <w:r>
-        <w:rPr>
-          <w:rStyle w:val="normaltextrun"/>
-          <w:rFonts w:ascii="Linux Libertine" w:eastAsiaTheme="minorHAnsi" w:hAnsi="Linux Libertine" w:cs="Linux Libertine"/>
-          <w:sz w:val="22"/>
-        </w:rPr>
-        <w:t>Here’s the official madidates used in our study:</w:t>
-      </w:r>
-      <w:r>
-        <w:rPr>
-          <w:rStyle w:val="eop"/>
-          <w:rFonts w:ascii="Linux Libertine" w:hAnsi="Linux Libertine" w:cs="Linux Libertine"/>
-          <w:sz w:val="22"/>
-          <w:szCs w:val="22"/>
-        </w:rPr>
-        <w:t> </w:t>
+        <w:t>COPPA, specifically mandate 312.4d.</w:t>
+      </w:r>
+      <w:r>
+        <w:rPr>
+          <w:rFonts w:ascii="Linux Libertine" w:hAnsi="Linux Libertine" w:cs="Linux Libertine"/>
+          <w:sz w:val="22"/>
+          <w:szCs w:val="28"/>
+          <w:lang w:eastAsia="it-IT"/>
+          <w14:ligatures w14:val="standard"/>
+        </w:rPr>
+        <w:t xml:space="preserve"> The entirety of COPPA is a large and complex document that outlines numerous requirements and regulations that applicable companies are to follow, but we felt that it would be simplest to identify some of the most explicit requirements of the act itself. By focusing on 312.4d, we can better identify compliance or the lack there of, while also taking into consideration the constraints imposed by this style of audit. A wider scope would lead to a less organized study considering the time requirements of this study. To better understand what we are investigating, it is vital to know what 312.4d says.</w:t>
+      </w:r>
+      <w:r>
+        <w:rPr>
+          <w:rFonts w:ascii="Linux Libertine" w:hAnsi="Linux Libertine" w:cs="Linux Libertine"/>
+          <w:sz w:val="22"/>
+          <w:szCs w:val="28"/>
+          <w:lang w:eastAsia="it-IT"/>
+          <w14:ligatures w14:val="standard"/>
+        </w:rPr>
+        <w:t xml:space="preserve"> The exact text of mandate is as follows: </w:t>
       </w:r>
     </w:p>
     <w:p>
@@ -670,7 +1060,6 @@
           <w:color w:val="000000"/>
           <w:sz w:val="22"/>
         </w:rPr>
-        <w:lastRenderedPageBreak/>
         <w:t xml:space="preserve">312.4d (Official Statement): </w:t>
       </w:r>
       <w:r>
@@ -693,7 +1082,27 @@
           <w:color w:val="000000"/>
           <w:sz w:val="22"/>
         </w:rPr>
-        <w:t xml:space="preserve"> In addition to the direct notice to the parent, an operator must post a prominent and clearly labeled link to an online notice of its information practices with regard to children on the home or landing page or screen of its Web site or online service, </w:t>
+        <w:t xml:space="preserve"> In addition to the direct notice to the parent, an operator must post a prominent and clearly labeled link to an online notice of its information practices </w:t>
+      </w:r>
+      <w:proofErr w:type="gramStart"/>
+      <w:r>
+        <w:rPr>
+          <w:rStyle w:val="normaltextrun"/>
+          <w:rFonts w:ascii="Linux Libertine" w:eastAsiaTheme="minorHAnsi" w:hAnsi="Linux Libertine" w:cs="Linux Libertine"/>
+          <w:color w:val="000000"/>
+          <w:sz w:val="22"/>
+        </w:rPr>
+        <w:t>with regard to</w:t>
+      </w:r>
+      <w:proofErr w:type="gramEnd"/>
+      <w:r>
+        <w:rPr>
+          <w:rStyle w:val="normaltextrun"/>
+          <w:rFonts w:ascii="Linux Libertine" w:eastAsiaTheme="minorHAnsi" w:hAnsi="Linux Libertine" w:cs="Linux Libertine"/>
+          <w:color w:val="000000"/>
+          <w:sz w:val="22"/>
+        </w:rPr>
+        <w:t xml:space="preserve"> children on the home or landing page or screen of its Web site or online service, </w:t>
       </w:r>
       <w:r>
         <w:rPr>
@@ -713,7 +1122,47 @@
           <w:color w:val="000000"/>
           <w:sz w:val="22"/>
         </w:rPr>
-        <w:t xml:space="preserve"> at each area of the Web site or online service where personal information is collected from children. The link must be in close proximity to the requests for information in each such area. An operator of a general audience Web site or online service that has a separate children's area must post a link to a notice of its information practices with regard to children on the home or landing page or screen of the children's area. To be complete, the online notice of the Web site or online service's information practices must state the following: </w:t>
+        <w:t xml:space="preserve"> at each area of the Web site or online service where personal information is collected from children. The link must be </w:t>
+      </w:r>
+      <w:proofErr w:type="gramStart"/>
+      <w:r>
+        <w:rPr>
+          <w:rStyle w:val="normaltextrun"/>
+          <w:rFonts w:ascii="Linux Libertine" w:eastAsiaTheme="minorHAnsi" w:hAnsi="Linux Libertine" w:cs="Linux Libertine"/>
+          <w:color w:val="000000"/>
+          <w:sz w:val="22"/>
+        </w:rPr>
+        <w:t>in close proximity to</w:t>
+      </w:r>
+      <w:proofErr w:type="gramEnd"/>
+      <w:r>
+        <w:rPr>
+          <w:rStyle w:val="normaltextrun"/>
+          <w:rFonts w:ascii="Linux Libertine" w:eastAsiaTheme="minorHAnsi" w:hAnsi="Linux Libertine" w:cs="Linux Libertine"/>
+          <w:color w:val="000000"/>
+          <w:sz w:val="22"/>
+        </w:rPr>
+        <w:t xml:space="preserve"> the requests for information in each such area. An operator of a general audience Web site or online service that has a separate children's area must post a link to a notice of its information practices </w:t>
+      </w:r>
+      <w:proofErr w:type="gramStart"/>
+      <w:r>
+        <w:rPr>
+          <w:rStyle w:val="normaltextrun"/>
+          <w:rFonts w:ascii="Linux Libertine" w:eastAsiaTheme="minorHAnsi" w:hAnsi="Linux Libertine" w:cs="Linux Libertine"/>
+          <w:color w:val="000000"/>
+          <w:sz w:val="22"/>
+        </w:rPr>
+        <w:t>with regard to</w:t>
+      </w:r>
+      <w:proofErr w:type="gramEnd"/>
+      <w:r>
+        <w:rPr>
+          <w:rStyle w:val="normaltextrun"/>
+          <w:rFonts w:ascii="Linux Libertine" w:eastAsiaTheme="minorHAnsi" w:hAnsi="Linux Libertine" w:cs="Linux Libertine"/>
+          <w:color w:val="000000"/>
+          <w:sz w:val="22"/>
+        </w:rPr>
+        <w:t xml:space="preserve"> children on the home or landing page or screen of the children's area. To be complete, the online notice of the Web site or online service's information practices must state the following: </w:t>
       </w:r>
       <w:r>
         <w:rPr>
@@ -802,7 +1251,36 @@
           <w:color w:val="000000"/>
           <w:sz w:val="22"/>
         </w:rPr>
-        <w:t xml:space="preserve"> The operators of a Web site or online service may list the name, address, phone number, and email address of one operator who will respond to all inquiries from parents concerning the operators' privacy policies and use of children's information, as long as the names of all the operators collecting or maintaining personal information from children through the Web site or online service are also listed in the notice; </w:t>
+        <w:t xml:space="preserve"> The operators of a Web site or online service may list the name, address, phone number, and email address of one operator who will respond to all inquiries from parents concerning the operators' privacy policies and use of children's </w:t>
+      </w:r>
+      <w:r>
+        <w:rPr>
+          <w:rStyle w:val="normaltextrun"/>
+          <w:rFonts w:ascii="Linux Libertine" w:eastAsiaTheme="minorHAnsi" w:hAnsi="Linux Libertine" w:cs="Linux Libertine"/>
+          <w:color w:val="000000"/>
+          <w:sz w:val="22"/>
+        </w:rPr>
+        <w:t xml:space="preserve">information, as long as the names of all the operators collecting or maintaining personal information from children through the Web site or online service are also listed in the </w:t>
+      </w:r>
+      <w:proofErr w:type="gramStart"/>
+      <w:r>
+        <w:rPr>
+          <w:rStyle w:val="normaltextrun"/>
+          <w:rFonts w:ascii="Linux Libertine" w:eastAsiaTheme="minorHAnsi" w:hAnsi="Linux Libertine" w:cs="Linux Libertine"/>
+          <w:color w:val="000000"/>
+          <w:sz w:val="22"/>
+        </w:rPr>
+        <w:t>notice;</w:t>
+      </w:r>
+      <w:proofErr w:type="gramEnd"/>
+      <w:r>
+        <w:rPr>
+          <w:rStyle w:val="normaltextrun"/>
+          <w:rFonts w:ascii="Linux Libertine" w:eastAsiaTheme="minorHAnsi" w:hAnsi="Linux Libertine" w:cs="Linux Libertine"/>
+          <w:color w:val="000000"/>
+          <w:sz w:val="22"/>
+        </w:rPr>
+        <w:t> </w:t>
       </w:r>
       <w:r>
         <w:rPr>
@@ -1040,7 +1518,7 @@
           <w:szCs w:val="22"/>
           <w:shd w:val="clear" w:color="auto" w:fill="FFFFFF"/>
         </w:rPr>
-        <w:t xml:space="preserve">policies, and our text analysis scripts will identify these </w:t>
+        <w:t>policies</w:t>
       </w:r>
       <w:r>
         <w:rPr>
@@ -1051,8 +1529,9 @@
           <w:szCs w:val="22"/>
           <w:shd w:val="clear" w:color="auto" w:fill="FFFFFF"/>
         </w:rPr>
-        <w:t>three components and determine whether or not an app is in compliance with COPPA. If an app service is missing one of the three components, we can prove that the app is not</w:t>
-      </w:r>
+        <w:t xml:space="preserve"> and grab them from the web for further analysis. From there, our text segmentation </w:t>
+      </w:r>
+      <w:proofErr w:type="gramStart"/>
       <w:r>
         <w:rPr>
           <w:rStyle w:val="normaltextrun"/>
@@ -1062,8 +1541,9 @@
           <w:szCs w:val="22"/>
           <w:shd w:val="clear" w:color="auto" w:fill="FFFFFF"/>
         </w:rPr>
-        <w:t xml:space="preserve"> fully</w:t>
-      </w:r>
+        <w:t>scripts</w:t>
+      </w:r>
+      <w:proofErr w:type="gramEnd"/>
       <w:r>
         <w:rPr>
           <w:rStyle w:val="normaltextrun"/>
@@ -1073,7 +1553,62 @@
           <w:szCs w:val="22"/>
           <w:shd w:val="clear" w:color="auto" w:fill="FFFFFF"/>
         </w:rPr>
-        <w:t xml:space="preserve"> COPPA compliant. </w:t>
+        <w:t xml:space="preserve"> and natural language processing model will </w:t>
+      </w:r>
+      <w:r>
+        <w:rPr>
+          <w:rStyle w:val="normaltextrun"/>
+          <w:rFonts w:ascii="Linux Libertine" w:hAnsi="Linux Libertine" w:cs="Linux Libertine"/>
+          <w:color w:val="000000"/>
+          <w:sz w:val="22"/>
+          <w:szCs w:val="22"/>
+          <w:shd w:val="clear" w:color="auto" w:fill="FFFFFF"/>
+        </w:rPr>
+        <w:t xml:space="preserve">identify these </w:t>
+      </w:r>
+      <w:r>
+        <w:rPr>
+          <w:rStyle w:val="normaltextrun"/>
+          <w:rFonts w:ascii="Linux Libertine" w:hAnsi="Linux Libertine" w:cs="Linux Libertine"/>
+          <w:color w:val="000000"/>
+          <w:sz w:val="22"/>
+          <w:szCs w:val="22"/>
+          <w:shd w:val="clear" w:color="auto" w:fill="FFFFFF"/>
+        </w:rPr>
+        <w:t>three components and determine whether or not an app is in compliance with COPPA. If an app service is missing one of the three components, we can prove that the app is not</w:t>
+      </w:r>
+      <w:r>
+        <w:rPr>
+          <w:rStyle w:val="normaltextrun"/>
+          <w:rFonts w:ascii="Linux Libertine" w:hAnsi="Linux Libertine" w:cs="Linux Libertine"/>
+          <w:color w:val="000000"/>
+          <w:sz w:val="22"/>
+          <w:szCs w:val="22"/>
+          <w:shd w:val="clear" w:color="auto" w:fill="FFFFFF"/>
+        </w:rPr>
+        <w:t xml:space="preserve"> fully</w:t>
+      </w:r>
+      <w:r>
+        <w:rPr>
+          <w:rStyle w:val="normaltextrun"/>
+          <w:rFonts w:ascii="Linux Libertine" w:hAnsi="Linux Libertine" w:cs="Linux Libertine"/>
+          <w:color w:val="000000"/>
+          <w:sz w:val="22"/>
+          <w:szCs w:val="22"/>
+          <w:shd w:val="clear" w:color="auto" w:fill="FFFFFF"/>
+        </w:rPr>
+        <w:t xml:space="preserve"> COPPA compliant.</w:t>
+      </w:r>
+      <w:r>
+        <w:rPr>
+          <w:rStyle w:val="normaltextrun"/>
+          <w:rFonts w:ascii="Linux Libertine" w:hAnsi="Linux Libertine" w:cs="Linux Libertine"/>
+          <w:color w:val="000000"/>
+          <w:sz w:val="22"/>
+          <w:szCs w:val="22"/>
+          <w:shd w:val="clear" w:color="auto" w:fill="FFFFFF"/>
+        </w:rPr>
+        <w:t xml:space="preserve"> Knowing this, we aim to answer the following research questions:</w:t>
       </w:r>
     </w:p>
     <w:p>
@@ -1099,7 +1634,7 @@
         <w:jc w:val="both"/>
         <w:textAlignment w:val="baseline"/>
         <w:rPr>
-          <w:rStyle w:val="eop"/>
+          <w:rStyle w:val="normaltextrun"/>
           <w:rFonts w:ascii="Linux Libertine" w:hAnsi="Linux Libertine" w:cs="Linux Libertine"/>
           <w:color w:val="000000"/>
           <w:sz w:val="22"/>
@@ -1116,18 +1651,20 @@
           <w:szCs w:val="22"/>
           <w:shd w:val="clear" w:color="auto" w:fill="FFFFFF"/>
         </w:rPr>
-        <w:t>It is necessary that we analyze this compliance because there have been companies in the past that have not followed through on these regulations, thus making it incredibly difficult for parents to assert necessary control and judgement on behalf of their child</w:t>
-      </w:r>
-      <w:r>
-        <w:rPr>
-          <w:rStyle w:val="normaltextrun"/>
-          <w:rFonts w:ascii="Linux Libertine" w:hAnsi="Linux Libertine" w:cs="Linux Libertine"/>
+        <w:t>-</w:t>
+      </w:r>
+      <w:r>
+        <w:rPr>
+          <w:rStyle w:val="normaltextrun"/>
+          <w:rFonts w:ascii="Linux Libertine" w:hAnsi="Linux Libertine" w:cs="Linux Libertine"/>
+          <w:b/>
+          <w:bCs/>
           <w:color w:val="000000"/>
           <w:sz w:val="22"/>
           <w:szCs w:val="22"/>
           <w:shd w:val="clear" w:color="auto" w:fill="FFFFFF"/>
         </w:rPr>
-        <w:t xml:space="preserve"> [3].</w:t>
+        <w:t xml:space="preserve">RQ1: </w:t>
       </w:r>
       <w:r>
         <w:rPr>
@@ -1138,7 +1675,7 @@
           <w:szCs w:val="22"/>
           <w:shd w:val="clear" w:color="auto" w:fill="FFFFFF"/>
         </w:rPr>
-        <w:t xml:space="preserve"> </w:t>
+        <w:t>How many</w:t>
       </w:r>
       <w:r>
         <w:rPr>
@@ -1149,140 +1686,30 @@
           <w:szCs w:val="22"/>
           <w:shd w:val="clear" w:color="auto" w:fill="FFFFFF"/>
         </w:rPr>
-        <w:t xml:space="preserve">The ability to review and understand what sort of information is being collected from your children is one that is vital to ensuring that companies remain accountable to the regulations COPPA provides. </w:t>
-      </w:r>
-    </w:p>
-    <w:p>
-      <w:pPr>
-        <w:pStyle w:val="paragraph"/>
-        <w:spacing w:before="0" w:beforeAutospacing="0" w:after="0" w:afterAutospacing="0"/>
-        <w:textAlignment w:val="baseline"/>
-        <w:rPr>
-          <w:rStyle w:val="eop"/>
+        <w:t xml:space="preserve"> companies</w:t>
+      </w:r>
+      <w:r>
+        <w:rPr>
+          <w:rStyle w:val="normaltextrun"/>
           <w:rFonts w:ascii="Linux Libertine" w:hAnsi="Linux Libertine" w:cs="Linux Libertine"/>
           <w:color w:val="000000"/>
           <w:sz w:val="22"/>
           <w:szCs w:val="22"/>
-        </w:rPr>
-      </w:pPr>
-    </w:p>
-    <w:p>
-      <w:pPr>
-        <w:pStyle w:val="Head1"/>
-        <w:spacing w:before="380"/>
-        <w:rPr>
-          <w14:ligatures w14:val="standard"/>
-        </w:rPr>
-      </w:pPr>
-      <w:r>
-        <w:rPr>
-          <w:rStyle w:val="Label"/>
-          <w14:ligatures w14:val="standard"/>
-        </w:rPr>
-        <w:t>2</w:t>
-      </w:r>
-      <w:r>
-        <w:rPr>
-          <w14:ligatures w14:val="standard"/>
-        </w:rPr>
-        <w:t> </w:t>
-      </w:r>
-      <w:r>
-        <w:rPr>
-          <w14:ligatures w14:val="standard"/>
-        </w:rPr>
-        <w:t xml:space="preserve">Background </w:t>
-      </w:r>
-    </w:p>
-    <w:p>
-      <w:pPr>
-        <w:pStyle w:val="paragraph"/>
-        <w:spacing w:before="0" w:beforeAutospacing="0" w:after="0" w:afterAutospacing="0"/>
-        <w:textAlignment w:val="baseline"/>
-        <w:rPr>
-          <w:rStyle w:val="eop"/>
+          <w:shd w:val="clear" w:color="auto" w:fill="FFFFFF"/>
+        </w:rPr>
+        <w:t xml:space="preserve"> are</w:t>
+      </w:r>
+      <w:r>
+        <w:rPr>
+          <w:rStyle w:val="normaltextrun"/>
           <w:rFonts w:ascii="Linux Libertine" w:hAnsi="Linux Libertine" w:cs="Linux Libertine"/>
           <w:color w:val="000000"/>
           <w:sz w:val="22"/>
           <w:szCs w:val="22"/>
-        </w:rPr>
-      </w:pPr>
-    </w:p>
-    <w:p>
-      <w:pPr>
-        <w:pStyle w:val="Para"/>
-        <w:ind w:firstLine="0"/>
-        <w:jc w:val="both"/>
-        <w:rPr>
-          <w:sz w:val="22"/>
-          <w:szCs w:val="28"/>
-          <w:lang w:eastAsia="it-IT"/>
-          <w14:ligatures w14:val="standard"/>
-        </w:rPr>
-      </w:pPr>
-      <w:r>
-        <w:rPr>
-          <w:sz w:val="22"/>
-          <w:szCs w:val="28"/>
-          <w:lang w:eastAsia="it-IT"/>
-          <w14:ligatures w14:val="standard"/>
-        </w:rPr>
-        <w:t>We begin our process by first reviewing prior works that have either audited similar laws or investigated different aspects of COPPA itself</w:t>
-      </w:r>
-    </w:p>
-    <w:p>
-      <w:pPr>
-        <w:pStyle w:val="Para"/>
-        <w:ind w:firstLine="0"/>
-        <w:jc w:val="both"/>
-        <w:rPr>
-          <w:sz w:val="22"/>
-          <w:szCs w:val="28"/>
-          <w:lang w:eastAsia="it-IT"/>
-          <w14:ligatures w14:val="standard"/>
-        </w:rPr>
-      </w:pPr>
-    </w:p>
-    <w:p>
-      <w:pPr>
-        <w:pStyle w:val="Para"/>
-        <w:ind w:firstLine="0"/>
-        <w:jc w:val="both"/>
-        <w:rPr>
-          <w:b/>
-          <w:bCs/>
-          <w:sz w:val="22"/>
-          <w:szCs w:val="28"/>
-          <w:lang w:eastAsia="it-IT"/>
-          <w14:ligatures w14:val="standard"/>
-        </w:rPr>
-      </w:pPr>
-      <w:r>
-        <w:rPr>
-          <w:b/>
-          <w:bCs/>
-          <w:sz w:val="22"/>
-          <w:szCs w:val="28"/>
-          <w:lang w:eastAsia="it-IT"/>
-          <w14:ligatures w14:val="standard"/>
-        </w:rPr>
-        <w:t>2.1 Prior Work</w:t>
-      </w:r>
-    </w:p>
-    <w:p>
-      <w:pPr>
-        <w:pStyle w:val="Para"/>
-        <w:ind w:firstLine="0"/>
-        <w:jc w:val="both"/>
-        <w:rPr>
-          <w:b/>
-          <w:bCs/>
-          <w:sz w:val="22"/>
-          <w:szCs w:val="28"/>
-          <w:lang w:eastAsia="it-IT"/>
-          <w14:ligatures w14:val="standard"/>
-        </w:rPr>
-      </w:pPr>
+          <w:shd w:val="clear" w:color="auto" w:fill="FFFFFF"/>
+        </w:rPr>
+        <w:t xml:space="preserve"> posting the necessary data collector contact information so that parents can get into contact with the proper data authorities?</w:t>
+      </w:r>
     </w:p>
     <w:p>
       <w:pPr>
@@ -1291,48 +1718,16 @@
         <w:jc w:val="both"/>
         <w:textAlignment w:val="baseline"/>
         <w:rPr>
-          <w:rFonts w:ascii="Linux Libertine" w:hAnsi="Linux Libertine" w:cs="Linux Libertine"/>
-          <w:sz w:val="18"/>
-          <w:szCs w:val="18"/>
-        </w:rPr>
-      </w:pPr>
-      <w:r>
-        <w:rPr>
-          <w:rStyle w:val="normaltextrun"/>
-          <w:rFonts w:ascii="Linux Libertine" w:eastAsiaTheme="minorHAnsi" w:hAnsi="Linux Libertine" w:cs="Linux Libertine"/>
+          <w:rStyle w:val="normaltextrun"/>
+          <w:rFonts w:ascii="Linux Libertine" w:hAnsi="Linux Libertine" w:cs="Linux Libertine"/>
+          <w:b/>
+          <w:bCs/>
           <w:color w:val="000000"/>
           <w:sz w:val="22"/>
-        </w:rPr>
-        <w:t xml:space="preserve">The Children’s Online Privacy Protection Act (COPPA) is a set of requirements that online services must abide by that deal with how data from children under 13 years of age is managed. The purpose of COPPA is to protect children on the Internet by regulating what personal information online services can gather, use, and share about children. COPPA also gives parents control over how their children’s personal information is gathered and shared by attaining verifiable parental consent. COPPA only applies to services that are either directed toward children under the age of 13, services that are directed to the general public but know they have collected information from children under 13, or services that know they have collected information directly from users of another online service directed to children </w:t>
-      </w:r>
-      <w:r>
-        <w:rPr>
-          <w:rStyle w:val="normaltextrun"/>
-          <w:rFonts w:ascii="Linux Libertine" w:eastAsiaTheme="minorHAnsi" w:hAnsi="Linux Libertine" w:cs="Linux Libertine"/>
-          <w:color w:val="000000"/>
-          <w:sz w:val="22"/>
-        </w:rPr>
-        <w:t>[4]</w:t>
-      </w:r>
-      <w:r>
-        <w:rPr>
-          <w:rStyle w:val="normaltextrun"/>
-          <w:rFonts w:ascii="Linux Libertine" w:eastAsiaTheme="minorHAnsi" w:hAnsi="Linux Libertine" w:cs="Linux Libertine"/>
-          <w:color w:val="000000"/>
-          <w:sz w:val="22"/>
-        </w:rPr>
-        <w:t>. </w:t>
-      </w:r>
-      <w:r>
-        <w:rPr>
-          <w:rStyle w:val="eop"/>
-          <w:rFonts w:ascii="Linux Libertine" w:hAnsi="Linux Libertine" w:cs="Linux Libertine"/>
-          <w:color w:val="000000"/>
-          <w:sz w:val="22"/>
           <w:szCs w:val="22"/>
-        </w:rPr>
-        <w:t> </w:t>
-      </w:r>
+          <w:shd w:val="clear" w:color="auto" w:fill="FFFFFF"/>
+        </w:rPr>
+      </w:pPr>
     </w:p>
     <w:p>
       <w:pPr>
@@ -1342,11 +1737,59 @@
         <w:textAlignment w:val="baseline"/>
         <w:rPr>
           <w:rStyle w:val="normaltextrun"/>
-          <w:rFonts w:ascii="Calibri" w:eastAsiaTheme="minorHAnsi" w:hAnsi="Calibri" w:cs="Calibri"/>
+          <w:rFonts w:ascii="Linux Libertine" w:hAnsi="Linux Libertine" w:cs="Linux Libertine"/>
           <w:color w:val="000000"/>
           <w:sz w:val="22"/>
-        </w:rPr>
-      </w:pPr>
+          <w:szCs w:val="22"/>
+          <w:shd w:val="clear" w:color="auto" w:fill="FFFFFF"/>
+        </w:rPr>
+      </w:pPr>
+      <w:r>
+        <w:rPr>
+          <w:rStyle w:val="normaltextrun"/>
+          <w:rFonts w:ascii="Linux Libertine" w:hAnsi="Linux Libertine" w:cs="Linux Libertine"/>
+          <w:b/>
+          <w:bCs/>
+          <w:color w:val="000000"/>
+          <w:sz w:val="22"/>
+          <w:szCs w:val="22"/>
+          <w:shd w:val="clear" w:color="auto" w:fill="FFFFFF"/>
+        </w:rPr>
+        <w:t xml:space="preserve">-RQ2: </w:t>
+      </w:r>
+      <w:r>
+        <w:rPr>
+          <w:rStyle w:val="normaltextrun"/>
+          <w:rFonts w:ascii="Linux Libertine" w:hAnsi="Linux Libertine" w:cs="Linux Libertine"/>
+          <w:color w:val="000000"/>
+          <w:sz w:val="22"/>
+          <w:szCs w:val="22"/>
+          <w:shd w:val="clear" w:color="auto" w:fill="FFFFFF"/>
+        </w:rPr>
+        <w:t xml:space="preserve">Which </w:t>
+      </w:r>
+      <w:r>
+        <w:rPr>
+          <w:rStyle w:val="normaltextrun"/>
+          <w:rFonts w:ascii="Linux Libertine" w:hAnsi="Linux Libertine" w:cs="Linux Libertine"/>
+          <w:color w:val="000000"/>
+          <w:sz w:val="22"/>
+          <w:szCs w:val="22"/>
+          <w:shd w:val="clear" w:color="auto" w:fill="FFFFFF"/>
+        </w:rPr>
+        <w:t>developers</w:t>
+      </w:r>
+      <w:r>
+        <w:rPr>
+          <w:rStyle w:val="normaltextrun"/>
+          <w:rFonts w:ascii="Linux Libertine" w:hAnsi="Linux Libertine" w:cs="Linux Libertine"/>
+          <w:color w:val="000000"/>
+          <w:sz w:val="22"/>
+          <w:szCs w:val="22"/>
+          <w:shd w:val="clear" w:color="auto" w:fill="FFFFFF"/>
+        </w:rPr>
+        <w:t xml:space="preserve"> are clearly defining what is being collected of children by their applications?</w:t>
+      </w:r>
     </w:p>
     <w:p>
       <w:pPr>
@@ -1355,75 +1798,16 @@
         <w:jc w:val="both"/>
         <w:textAlignment w:val="baseline"/>
         <w:rPr>
-          <w:rFonts w:ascii="Linux Libertine" w:hAnsi="Linux Libertine" w:cs="Linux Libertine"/>
-          <w:sz w:val="18"/>
-          <w:szCs w:val="18"/>
-        </w:rPr>
-      </w:pPr>
-      <w:r>
-        <w:rPr>
-          <w:rStyle w:val="normaltextrun"/>
-          <w:rFonts w:ascii="Linux Libertine" w:eastAsiaTheme="minorHAnsi" w:hAnsi="Linux Libertine" w:cs="Linux Libertine"/>
+          <w:rStyle w:val="normaltextrun"/>
+          <w:rFonts w:ascii="Linux Libertine" w:hAnsi="Linux Libertine" w:cs="Linux Libertine"/>
+          <w:b/>
+          <w:bCs/>
           <w:color w:val="000000"/>
           <w:sz w:val="22"/>
-        </w:rPr>
-        <w:t>There have been several prior studies that have analyzed COPPA and apps’ compliance with COPPA,</w:t>
-      </w:r>
-      <w:r>
-        <w:rPr>
-          <w:rStyle w:val="normaltextrun"/>
-          <w:rFonts w:ascii="Calibri" w:eastAsiaTheme="minorHAnsi" w:hAnsi="Calibri" w:cs="Calibri"/>
-          <w:color w:val="000000"/>
-          <w:sz w:val="22"/>
-        </w:rPr>
-        <w:t xml:space="preserve"> </w:t>
-      </w:r>
-      <w:r>
-        <w:rPr>
-          <w:rStyle w:val="normaltextrun"/>
-          <w:rFonts w:ascii="Linux Libertine" w:eastAsiaTheme="minorHAnsi" w:hAnsi="Linux Libertine" w:cs="Linux Libertine"/>
-          <w:color w:val="000000"/>
-          <w:sz w:val="22"/>
-        </w:rPr>
-        <w:t>and our group has chosen to loosely model our own project based on one of these studies, “‘Won’t</w:t>
-      </w:r>
-      <w:r>
-        <w:rPr>
-          <w:rStyle w:val="normaltextrun"/>
-          <w:rFonts w:ascii="Calibri" w:eastAsiaTheme="minorHAnsi" w:hAnsi="Calibri" w:cs="Calibri"/>
-          <w:color w:val="000000"/>
-          <w:sz w:val="22"/>
-        </w:rPr>
-        <w:t xml:space="preserve"> </w:t>
-      </w:r>
-      <w:r>
-        <w:rPr>
-          <w:rStyle w:val="normaltextrun"/>
-          <w:rFonts w:ascii="Linux Libertine" w:eastAsiaTheme="minorHAnsi" w:hAnsi="Linux Libertine" w:cs="Linux Libertine"/>
-          <w:color w:val="000000"/>
-          <w:sz w:val="22"/>
-        </w:rPr>
-        <w:t xml:space="preserve">Somebody Think of the Children’ Examining COPPA </w:t>
-      </w:r>
-      <w:r>
-        <w:rPr>
-          <w:rStyle w:val="normaltextrun"/>
-          <w:rFonts w:ascii="Linux Libertine" w:eastAsiaTheme="minorHAnsi" w:hAnsi="Linux Libertine" w:cs="Linux Libertine"/>
-          <w:color w:val="000000"/>
-          <w:sz w:val="22"/>
-        </w:rPr>
-        <w:lastRenderedPageBreak/>
-        <w:t xml:space="preserve">Compliance at Scale”. Researchers of this study created an automated evaluation framework for the privacy practices of Android apps. Specifically, the top 5,855 apps geared toward children that are governed by COPPA from Google’s Play Store in the U.S. were used in the analysis. Unlike many approaches that aim to identify potential COPPA violations but fail to do so because they do not observe actual violations or do not scale, the framework used in this study allowed researchers to supervise apps’ behaviors in real time and at scale </w:t>
-      </w:r>
-      <w:r>
-        <w:rPr>
-          <w:rStyle w:val="normaltextrun"/>
-          <w:rFonts w:ascii="Linux Libertine" w:eastAsiaTheme="minorHAnsi" w:hAnsi="Linux Libertine" w:cs="Linux Libertine"/>
-          <w:color w:val="000000"/>
-          <w:sz w:val="22"/>
-        </w:rPr>
-        <w:t>[4].</w:t>
-      </w:r>
+          <w:szCs w:val="22"/>
+          <w:shd w:val="clear" w:color="auto" w:fill="FFFFFF"/>
+        </w:rPr>
+      </w:pPr>
     </w:p>
     <w:p>
       <w:pPr>
@@ -1433,11 +1817,50 @@
         <w:textAlignment w:val="baseline"/>
         <w:rPr>
           <w:rStyle w:val="normaltextrun"/>
-          <w:rFonts w:ascii="Linux Libertine" w:eastAsiaTheme="minorHAnsi" w:hAnsi="Linux Libertine" w:cs="Linux Libertine"/>
+          <w:rFonts w:ascii="Linux Libertine" w:hAnsi="Linux Libertine" w:cs="Linux Libertine"/>
           <w:color w:val="000000"/>
           <w:sz w:val="22"/>
-        </w:rPr>
-      </w:pPr>
+          <w:szCs w:val="22"/>
+          <w:shd w:val="clear" w:color="auto" w:fill="FFFFFF"/>
+        </w:rPr>
+      </w:pPr>
+      <w:r>
+        <w:rPr>
+          <w:rStyle w:val="normaltextrun"/>
+          <w:rFonts w:ascii="Linux Libertine" w:hAnsi="Linux Libertine" w:cs="Linux Libertine"/>
+          <w:b/>
+          <w:bCs/>
+          <w:color w:val="000000"/>
+          <w:sz w:val="22"/>
+          <w:szCs w:val="22"/>
+          <w:shd w:val="clear" w:color="auto" w:fill="FFFFFF"/>
+        </w:rPr>
+        <w:t>-RQ3:</w:t>
+      </w:r>
+      <w:r>
+        <w:rPr>
+          <w:rStyle w:val="normaltextrun"/>
+          <w:rFonts w:ascii="Linux Libertine" w:hAnsi="Linux Libertine" w:cs="Linux Libertine"/>
+          <w:b/>
+          <w:bCs/>
+          <w:color w:val="000000"/>
+          <w:sz w:val="22"/>
+          <w:szCs w:val="22"/>
+          <w:shd w:val="clear" w:color="auto" w:fill="FFFFFF"/>
+        </w:rPr>
+        <w:t xml:space="preserve"> </w:t>
+      </w:r>
+      <w:r>
+        <w:rPr>
+          <w:rStyle w:val="normaltextrun"/>
+          <w:rFonts w:ascii="Linux Libertine" w:hAnsi="Linux Libertine" w:cs="Linux Libertine"/>
+          <w:color w:val="000000"/>
+          <w:sz w:val="22"/>
+          <w:szCs w:val="22"/>
+          <w:shd w:val="clear" w:color="auto" w:fill="FFFFFF"/>
+        </w:rPr>
+        <w:t>What portion of companies in our dataset are providing clear and proper instruction for parents to review and delete their children’s data?</w:t>
+      </w:r>
     </w:p>
     <w:p>
       <w:pPr>
@@ -1446,30 +1869,14 @@
         <w:jc w:val="both"/>
         <w:textAlignment w:val="baseline"/>
         <w:rPr>
-          <w:rFonts w:ascii="Linux Libertine" w:hAnsi="Linux Libertine" w:cs="Linux Libertine"/>
-          <w:sz w:val="18"/>
-          <w:szCs w:val="18"/>
-        </w:rPr>
-      </w:pPr>
-      <w:r>
-        <w:rPr>
-          <w:rStyle w:val="normaltextrun"/>
-          <w:rFonts w:ascii="Linux Libertine" w:eastAsiaTheme="minorHAnsi" w:hAnsi="Linux Libertine" w:cs="Linux Libertine"/>
+          <w:rStyle w:val="normaltextrun"/>
+          <w:rFonts w:ascii="Linux Libertine" w:hAnsi="Linux Libertine" w:cs="Linux Libertine"/>
           <w:color w:val="000000"/>
           <w:sz w:val="22"/>
-        </w:rPr>
-        <w:t>Essentially, the methodology of the study included retrieving apps from a corpus of free, children-directed apps on the Google Play Store, running each app, and analyzing the information that was collected about each app’s access to personal information and communication to third parties. During analysis, parsing and extracting certain pieces of information, like whether an app accessed Android-guarded resources, was an automated process while obtaining other pieces of information, like checking for personal information in network transmissions, was a manual process. Similar to this approach, our group will be automating parts of our analysis as well as manually analyzing the data. We will also be using apps that are children-directed from the Google Play Store in our project, only we will be examining the top 1,000. Our project complements this study by focusing on whether apps comply with a specific section of COPPA, 312.4(d) Notice on the website or online service, rather than analyzing if any section of COPPA is violated.</w:t>
-      </w:r>
-      <w:r>
-        <w:rPr>
-          <w:rStyle w:val="eop"/>
-          <w:rFonts w:ascii="Linux Libertine" w:hAnsi="Linux Libertine" w:cs="Linux Libertine"/>
-          <w:color w:val="000000"/>
-          <w:sz w:val="22"/>
           <w:szCs w:val="22"/>
-        </w:rPr>
-        <w:t> </w:t>
-      </w:r>
+          <w:shd w:val="clear" w:color="auto" w:fill="FFFFFF"/>
+        </w:rPr>
+      </w:pPr>
     </w:p>
     <w:p>
       <w:pPr>
@@ -1478,11 +1885,37 @@
         <w:jc w:val="both"/>
         <w:textAlignment w:val="baseline"/>
         <w:rPr>
-          <w:rStyle w:val="normaltextrun"/>
-          <w:rFonts w:ascii="Linux Libertine" w:eastAsiaTheme="minorHAnsi" w:hAnsi="Linux Libertine" w:cs="Linux Libertine"/>
-          <w:sz w:val="22"/>
-        </w:rPr>
-      </w:pPr>
+          <w:rStyle w:val="eop"/>
+          <w:rFonts w:ascii="Linux Libertine" w:hAnsi="Linux Libertine" w:cs="Linux Libertine"/>
+          <w:color w:val="000000"/>
+          <w:sz w:val="22"/>
+          <w:szCs w:val="22"/>
+          <w:shd w:val="clear" w:color="auto" w:fill="FFFFFF"/>
+        </w:rPr>
+      </w:pPr>
+      <w:r>
+        <w:rPr>
+          <w:rStyle w:val="normaltextrun"/>
+          <w:rFonts w:ascii="Linux Libertine" w:hAnsi="Linux Libertine" w:cs="Linux Libertine"/>
+          <w:color w:val="000000"/>
+          <w:sz w:val="22"/>
+          <w:szCs w:val="22"/>
+          <w:shd w:val="clear" w:color="auto" w:fill="FFFFFF"/>
+        </w:rPr>
+        <w:t xml:space="preserve">It is necessary that we analyze this compliance because there have been companies in the past that have not followed through on these regulations, thus making it incredibly difficult for parents to assert necessary control and judgement on behalf of their child [3]. The ability to review and understand what sort of </w:t>
+      </w:r>
+      <w:r>
+        <w:rPr>
+          <w:rStyle w:val="normaltextrun"/>
+          <w:rFonts w:ascii="Linux Libertine" w:hAnsi="Linux Libertine" w:cs="Linux Libertine"/>
+          <w:color w:val="000000"/>
+          <w:sz w:val="22"/>
+          <w:szCs w:val="22"/>
+          <w:shd w:val="clear" w:color="auto" w:fill="FFFFFF"/>
+        </w:rPr>
+        <w:lastRenderedPageBreak/>
+        <w:t xml:space="preserve">information is being collected from your children is one that is vital to ensuring that companies remain accountable to the regulations COPPA provides. </w:t>
+      </w:r>
     </w:p>
     <w:p>
       <w:pPr>
@@ -1491,27 +1924,14 @@
         <w:jc w:val="both"/>
         <w:textAlignment w:val="baseline"/>
         <w:rPr>
-          <w:rFonts w:ascii="Linux Libertine" w:hAnsi="Linux Libertine" w:cs="Linux Libertine"/>
-          <w:sz w:val="18"/>
-          <w:szCs w:val="18"/>
-        </w:rPr>
-      </w:pPr>
-      <w:r>
-        <w:rPr>
-          <w:rStyle w:val="normaltextrun"/>
-          <w:rFonts w:ascii="Linux Libertine" w:eastAsiaTheme="minorHAnsi" w:hAnsi="Linux Libertine" w:cs="Linux Libertine"/>
-          <w:sz w:val="22"/>
-        </w:rPr>
-        <w:t>Another study that closely resembles the research we hope to do is "Analyzing privacy policies through syntax-driven semantic analysis of information types." This research paper focuses on creating a program that can automatically analyze hard-to-understand privacy policies and generate easy-to-understand summaries of what is being collected and shared in the policy. Our goal is similar to this as we want to create a program that can automatically analyze privacy policies to find the presence or lack of required components under COPPA regulation. While the formerly mentioned research project helps identify key concepts and categories relevant to users' privacy concerns, we aim to identify shortcomings in regulatory requirements relevant to companies covered by COPPA</w:t>
-      </w:r>
-      <w:r>
-        <w:rPr>
-          <w:rStyle w:val="normaltextrun"/>
-          <w:rFonts w:ascii="Linux Libertine" w:eastAsiaTheme="minorHAnsi" w:hAnsi="Linux Libertine" w:cs="Linux Libertine"/>
-          <w:sz w:val="22"/>
-        </w:rPr>
-        <w:t xml:space="preserve"> [5].</w:t>
-      </w:r>
+          <w:rStyle w:val="normaltextrun"/>
+          <w:rFonts w:ascii="Linux Libertine" w:hAnsi="Linux Libertine" w:cs="Linux Libertine"/>
+          <w:color w:val="000000"/>
+          <w:sz w:val="22"/>
+          <w:szCs w:val="22"/>
+          <w:shd w:val="clear" w:color="auto" w:fill="FFFFFF"/>
+        </w:rPr>
+      </w:pPr>
     </w:p>
     <w:p>
       <w:pPr>
@@ -1521,10 +1941,149 @@
         <w:textAlignment w:val="baseline"/>
         <w:rPr>
           <w:rStyle w:val="normaltextrun"/>
-          <w:rFonts w:ascii="Linux Libertine" w:eastAsiaTheme="minorHAnsi" w:hAnsi="Linux Libertine" w:cs="Linux Libertine"/>
-          <w:sz w:val="22"/>
-        </w:rPr>
-      </w:pPr>
+          <w:rFonts w:ascii="Linux Libertine" w:hAnsi="Linux Libertine" w:cs="Linux Libertine"/>
+          <w:color w:val="000000"/>
+          <w:sz w:val="22"/>
+          <w:szCs w:val="22"/>
+          <w:shd w:val="clear" w:color="auto" w:fill="FFFFFF"/>
+        </w:rPr>
+      </w:pPr>
+      <w:r>
+        <w:rPr>
+          <w:rStyle w:val="normaltextrun"/>
+          <w:rFonts w:ascii="Linux Libertine" w:hAnsi="Linux Libertine" w:cs="Linux Libertine"/>
+          <w:color w:val="000000"/>
+          <w:sz w:val="22"/>
+          <w:szCs w:val="22"/>
+          <w:shd w:val="clear" w:color="auto" w:fill="FFFFFF"/>
+        </w:rPr>
+        <w:t xml:space="preserve">In order to answer these questions, we utilized a three-step process that </w:t>
+      </w:r>
+      <w:proofErr w:type="gramStart"/>
+      <w:r>
+        <w:rPr>
+          <w:rStyle w:val="normaltextrun"/>
+          <w:rFonts w:ascii="Linux Libertine" w:hAnsi="Linux Libertine" w:cs="Linux Libertine"/>
+          <w:color w:val="000000"/>
+          <w:sz w:val="22"/>
+          <w:szCs w:val="22"/>
+          <w:shd w:val="clear" w:color="auto" w:fill="FFFFFF"/>
+        </w:rPr>
+        <w:t>is able to</w:t>
+      </w:r>
+      <w:proofErr w:type="gramEnd"/>
+      <w:r>
+        <w:rPr>
+          <w:rStyle w:val="normaltextrun"/>
+          <w:rFonts w:ascii="Linux Libertine" w:hAnsi="Linux Libertine" w:cs="Linux Libertine"/>
+          <w:color w:val="000000"/>
+          <w:sz w:val="22"/>
+          <w:szCs w:val="22"/>
+          <w:shd w:val="clear" w:color="auto" w:fill="FFFFFF"/>
+        </w:rPr>
+        <w:t xml:space="preserve"> crawl various sections of the Google Play Store’s “Kids” section. Firstly, we acquire the cont</w:t>
+      </w:r>
+      <w:r>
+        <w:rPr>
+          <w:rStyle w:val="normaltextrun"/>
+          <w:rFonts w:ascii="Linux Libertine" w:hAnsi="Linux Libertine" w:cs="Linux Libertine"/>
+          <w:color w:val="000000"/>
+          <w:sz w:val="22"/>
+          <w:szCs w:val="22"/>
+          <w:shd w:val="clear" w:color="auto" w:fill="FFFFFF"/>
+        </w:rPr>
+        <w:t xml:space="preserve">ent of various children’s applications’ webpages from the Google Play Store website. From there, each page’s results </w:t>
+      </w:r>
+      <w:proofErr w:type="gramStart"/>
+      <w:r>
+        <w:rPr>
+          <w:rStyle w:val="normaltextrun"/>
+          <w:rFonts w:ascii="Linux Libertine" w:hAnsi="Linux Libertine" w:cs="Linux Libertine"/>
+          <w:color w:val="000000"/>
+          <w:sz w:val="22"/>
+          <w:szCs w:val="22"/>
+          <w:shd w:val="clear" w:color="auto" w:fill="FFFFFF"/>
+        </w:rPr>
+        <w:t>is</w:t>
+      </w:r>
+      <w:proofErr w:type="gramEnd"/>
+      <w:r>
+        <w:rPr>
+          <w:rStyle w:val="normaltextrun"/>
+          <w:rFonts w:ascii="Linux Libertine" w:hAnsi="Linux Libertine" w:cs="Linux Libertine"/>
+          <w:color w:val="000000"/>
+          <w:sz w:val="22"/>
+          <w:szCs w:val="22"/>
+          <w:shd w:val="clear" w:color="auto" w:fill="FFFFFF"/>
+        </w:rPr>
+        <w:t xml:space="preserve"> scraped to </w:t>
+      </w:r>
+      <w:r>
+        <w:rPr>
+          <w:rStyle w:val="normaltextrun"/>
+          <w:rFonts w:ascii="Linux Libertine" w:hAnsi="Linux Libertine" w:cs="Linux Libertine"/>
+          <w:color w:val="000000"/>
+          <w:sz w:val="22"/>
+          <w:szCs w:val="22"/>
+          <w:shd w:val="clear" w:color="auto" w:fill="FFFFFF"/>
+        </w:rPr>
+        <w:t>isolate</w:t>
+      </w:r>
+      <w:r>
+        <w:rPr>
+          <w:rStyle w:val="normaltextrun"/>
+          <w:rFonts w:ascii="Linux Libertine" w:hAnsi="Linux Libertine" w:cs="Linux Libertine"/>
+          <w:color w:val="000000"/>
+          <w:sz w:val="22"/>
+          <w:szCs w:val="22"/>
+          <w:shd w:val="clear" w:color="auto" w:fill="FFFFFF"/>
+        </w:rPr>
+        <w:t xml:space="preserve"> the company’s directly posted privacy policy thanks to Google Play’s built in privacy policy tab listed underneath each developer’s contact information. From there</w:t>
+      </w:r>
+      <w:r>
+        <w:rPr>
+          <w:rStyle w:val="normaltextrun"/>
+          <w:rFonts w:ascii="Linux Libertine" w:hAnsi="Linux Libertine" w:cs="Linux Libertine"/>
+          <w:color w:val="000000"/>
+          <w:sz w:val="22"/>
+          <w:szCs w:val="22"/>
+          <w:shd w:val="clear" w:color="auto" w:fill="FFFFFF"/>
+        </w:rPr>
+        <w:t xml:space="preserve">, each policy is split into manageable one to three sentence chunks so that it can be properly classified by our natural language model. Lastly, </w:t>
+      </w:r>
+      <w:r>
+        <w:rPr>
+          <w:rStyle w:val="normaltextrun"/>
+          <w:rFonts w:ascii="Linux Libertine" w:hAnsi="Linux Libertine" w:cs="Linux Libertine"/>
+          <w:color w:val="000000"/>
+          <w:sz w:val="22"/>
+          <w:szCs w:val="22"/>
+          <w:shd w:val="clear" w:color="auto" w:fill="FFFFFF"/>
+        </w:rPr>
+        <w:t xml:space="preserve">each chunk is parsed by a </w:t>
+      </w:r>
+      <w:r>
+        <w:rPr>
+          <w:rStyle w:val="normaltextrun"/>
+          <w:rFonts w:ascii="Linux Libertine" w:hAnsi="Linux Libertine" w:cs="Linux Libertine"/>
+          <w:color w:val="000000"/>
+          <w:sz w:val="22"/>
+          <w:szCs w:val="22"/>
+          <w:shd w:val="clear" w:color="auto" w:fill="FFFFFF"/>
+        </w:rPr>
+        <w:t xml:space="preserve">combination of pattern matching expressions and our model </w:t>
+      </w:r>
+      <w:r>
+        <w:rPr>
+          <w:rStyle w:val="normaltextrun"/>
+          <w:rFonts w:ascii="Linux Libertine" w:hAnsi="Linux Libertine" w:cs="Linux Libertine"/>
+          <w:color w:val="000000"/>
+          <w:sz w:val="22"/>
+          <w:szCs w:val="22"/>
+          <w:shd w:val="clear" w:color="auto" w:fill="FFFFFF"/>
+        </w:rPr>
+        <w:t xml:space="preserve">in order to directly state to what degree are companies complying with each aspect of 312.4d. </w:t>
+      </w:r>
     </w:p>
     <w:p>
       <w:pPr>
@@ -1533,28 +2092,14 @@
         <w:jc w:val="both"/>
         <w:textAlignment w:val="baseline"/>
         <w:rPr>
-          <w:rFonts w:ascii="Linux Libertine" w:hAnsi="Linux Libertine" w:cs="Linux Libertine"/>
-          <w:sz w:val="18"/>
-          <w:szCs w:val="18"/>
-        </w:rPr>
-      </w:pPr>
-      <w:r>
-        <w:rPr>
-          <w:rStyle w:val="normaltextrun"/>
-          <w:rFonts w:ascii="Linux Libertine" w:eastAsiaTheme="minorHAnsi" w:hAnsi="Linux Libertine" w:cs="Linux Libertine"/>
-          <w:sz w:val="22"/>
-        </w:rPr>
-        <w:t xml:space="preserve">The researchers in this study designed a program using natural language processing techniques to perform syntax-driven semantic analysis of each part of the privacy policies. These techniques included heavily focusing on information types present in the privacy policy, such as names, email addresses, phone numbers, locations, etc., to identify what pieces of information were being used and how they were being used. Similarly, we will have critical information we will be searching for within privacy policies, such as web links, email addresses, and phone numbers. However, rather than using natural language processing only to understand what the company does with this information, we will be using it to understand whether or not these links and email addresses can be used to access the online notices and data collection contact information that is required under COPPA for companies' privacy policies to contain.  </w:t>
-      </w:r>
-      <w:r>
-        <w:rPr>
-          <w:rStyle w:val="eop"/>
-          <w:rFonts w:ascii="Linux Libertine" w:hAnsi="Linux Libertine" w:cs="Linux Libertine"/>
+          <w:rStyle w:val="normaltextrun"/>
+          <w:rFonts w:ascii="Linux Libertine" w:hAnsi="Linux Libertine" w:cs="Linux Libertine"/>
+          <w:color w:val="000000"/>
           <w:sz w:val="22"/>
           <w:szCs w:val="22"/>
-        </w:rPr>
-        <w:t> </w:t>
-      </w:r>
+          <w:shd w:val="clear" w:color="auto" w:fill="FFFFFF"/>
+        </w:rPr>
+      </w:pPr>
     </w:p>
     <w:p>
       <w:pPr>
@@ -1564,8 +2109,174 @@
         <w:textAlignment w:val="baseline"/>
         <w:rPr>
           <w:rStyle w:val="normaltextrun"/>
-          <w:rFonts w:ascii="Linux Libertine" w:eastAsiaTheme="minorHAnsi" w:hAnsi="Linux Libertine" w:cs="Linux Libertine"/>
-          <w:sz w:val="22"/>
+          <w:rFonts w:ascii="Linux Libertine" w:hAnsi="Linux Libertine" w:cs="Linux Libertine"/>
+          <w:color w:val="000000"/>
+          <w:sz w:val="22"/>
+          <w:szCs w:val="22"/>
+          <w:shd w:val="clear" w:color="auto" w:fill="FFFFFF"/>
+        </w:rPr>
+      </w:pPr>
+      <w:r>
+        <w:rPr>
+          <w:rStyle w:val="normaltextrun"/>
+          <w:rFonts w:ascii="Linux Libertine" w:hAnsi="Linux Libertine" w:cs="Linux Libertine"/>
+          <w:color w:val="000000"/>
+          <w:sz w:val="22"/>
+          <w:szCs w:val="22"/>
+          <w:shd w:val="clear" w:color="auto" w:fill="FFFFFF"/>
+        </w:rPr>
+        <w:t xml:space="preserve">Overall, our results have not been fully developed yet. We are in the process of finalizing the code that will return the </w:t>
+      </w:r>
+      <w:proofErr w:type="gramStart"/>
+      <w:r>
+        <w:rPr>
+          <w:rStyle w:val="normaltextrun"/>
+          <w:rFonts w:ascii="Linux Libertine" w:hAnsi="Linux Libertine" w:cs="Linux Libertine"/>
+          <w:color w:val="000000"/>
+          <w:sz w:val="22"/>
+          <w:szCs w:val="22"/>
+          <w:shd w:val="clear" w:color="auto" w:fill="FFFFFF"/>
+        </w:rPr>
+        <w:t>final results</w:t>
+      </w:r>
+      <w:proofErr w:type="gramEnd"/>
+      <w:r>
+        <w:rPr>
+          <w:rStyle w:val="normaltextrun"/>
+          <w:rFonts w:ascii="Linux Libertine" w:hAnsi="Linux Libertine" w:cs="Linux Libertine"/>
+          <w:color w:val="000000"/>
+          <w:sz w:val="22"/>
+          <w:szCs w:val="22"/>
+          <w:shd w:val="clear" w:color="auto" w:fill="FFFFFF"/>
+        </w:rPr>
+        <w:t>.</w:t>
+      </w:r>
+    </w:p>
+    <w:p>
+      <w:pPr>
+        <w:pStyle w:val="Head1"/>
+        <w:spacing w:before="380"/>
+        <w:ind w:left="0" w:firstLine="0"/>
+        <w:rPr>
+          <w14:ligatures w14:val="standard"/>
+        </w:rPr>
+      </w:pPr>
+      <w:r>
+        <w:rPr>
+          <w:rStyle w:val="Label"/>
+          <w14:ligatures w14:val="standard"/>
+        </w:rPr>
+        <w:t>2</w:t>
+      </w:r>
+      <w:r>
+        <w:rPr>
+          <w14:ligatures w14:val="standard"/>
+        </w:rPr>
+        <w:t> </w:t>
+      </w:r>
+      <w:r>
+        <w:rPr>
+          <w14:ligatures w14:val="standard"/>
+        </w:rPr>
+        <w:t xml:space="preserve">Background </w:t>
+      </w:r>
+    </w:p>
+    <w:p>
+      <w:pPr>
+        <w:pStyle w:val="paragraph"/>
+        <w:spacing w:before="0" w:beforeAutospacing="0" w:after="0" w:afterAutospacing="0"/>
+        <w:textAlignment w:val="baseline"/>
+        <w:rPr>
+          <w:rStyle w:val="eop"/>
+          <w:rFonts w:ascii="Linux Libertine" w:hAnsi="Linux Libertine" w:cs="Linux Libertine"/>
+          <w:color w:val="000000"/>
+          <w:sz w:val="22"/>
+          <w:szCs w:val="22"/>
+        </w:rPr>
+      </w:pPr>
+    </w:p>
+    <w:p>
+      <w:pPr>
+        <w:pStyle w:val="Para"/>
+        <w:ind w:firstLine="0"/>
+        <w:jc w:val="both"/>
+        <w:rPr>
+          <w:sz w:val="22"/>
+          <w:szCs w:val="28"/>
+          <w:lang w:eastAsia="it-IT"/>
+          <w14:ligatures w14:val="standard"/>
+        </w:rPr>
+      </w:pPr>
+      <w:r>
+        <w:rPr>
+          <w:sz w:val="22"/>
+          <w:szCs w:val="28"/>
+          <w:lang w:eastAsia="it-IT"/>
+          <w14:ligatures w14:val="standard"/>
+        </w:rPr>
+        <w:t>We begin our process by first reviewing prior works that have either audited similar laws or investigated different aspects of COPPA itself</w:t>
+      </w:r>
+      <w:r>
+        <w:rPr>
+          <w:sz w:val="22"/>
+          <w:szCs w:val="28"/>
+          <w:lang w:eastAsia="it-IT"/>
+          <w14:ligatures w14:val="standard"/>
+        </w:rPr>
+        <w:t>.</w:t>
+      </w:r>
+    </w:p>
+    <w:p>
+      <w:pPr>
+        <w:pStyle w:val="Para"/>
+        <w:ind w:firstLine="0"/>
+        <w:jc w:val="both"/>
+        <w:rPr>
+          <w:sz w:val="22"/>
+          <w:szCs w:val="28"/>
+          <w:lang w:eastAsia="it-IT"/>
+          <w14:ligatures w14:val="standard"/>
+        </w:rPr>
+      </w:pPr>
+    </w:p>
+    <w:p>
+      <w:pPr>
+        <w:pStyle w:val="Para"/>
+        <w:ind w:firstLine="0"/>
+        <w:jc w:val="both"/>
+        <w:rPr>
+          <w:b/>
+          <w:bCs/>
+          <w:sz w:val="22"/>
+          <w:szCs w:val="28"/>
+          <w:lang w:eastAsia="it-IT"/>
+          <w14:ligatures w14:val="standard"/>
+        </w:rPr>
+      </w:pPr>
+      <w:r>
+        <w:rPr>
+          <w:b/>
+          <w:bCs/>
+          <w:sz w:val="22"/>
+          <w:szCs w:val="28"/>
+          <w:lang w:eastAsia="it-IT"/>
+          <w14:ligatures w14:val="standard"/>
+        </w:rPr>
+        <w:t>2.1 Prior Work</w:t>
+      </w:r>
+    </w:p>
+    <w:p>
+      <w:pPr>
+        <w:pStyle w:val="Para"/>
+        <w:ind w:firstLine="0"/>
+        <w:jc w:val="both"/>
+        <w:rPr>
+          <w:b/>
+          <w:bCs/>
+          <w:sz w:val="22"/>
+          <w:szCs w:val="28"/>
+          <w:lang w:eastAsia="it-IT"/>
+          <w14:ligatures w14:val="standard"/>
         </w:rPr>
       </w:pPr>
     </w:p>
@@ -1576,28 +2287,886 @@
         <w:jc w:val="both"/>
         <w:textAlignment w:val="baseline"/>
         <w:rPr>
+          <w:rFonts w:ascii="Linux Libertine" w:hAnsi="Linux Libertine" w:cs="Linux Libertine"/>
+          <w:sz w:val="18"/>
+          <w:szCs w:val="18"/>
+        </w:rPr>
+      </w:pPr>
+      <w:r>
+        <w:rPr>
+          <w:rStyle w:val="normaltextrun"/>
+          <w:rFonts w:ascii="Linux Libertine" w:eastAsiaTheme="minorHAnsi" w:hAnsi="Linux Libertine" w:cs="Linux Libertine"/>
+          <w:color w:val="000000"/>
+          <w:sz w:val="22"/>
+        </w:rPr>
+        <w:t xml:space="preserve">The Children’s Online Privacy Protection Act (COPPA) is a set of requirements that online services must abide by that deal with how data from children under 13 years of age is managed. The purpose of COPPA is to protect children on the Internet by regulating what personal information online services can gather, use, and share about children. COPPA also gives parents control over how their children’s personal information is gathered and shared by attaining verifiable parental consent. COPPA only applies to services that are either directed toward children under the age of 13, services that are directed to the general public but know they have collected information from children under 13, or services that know they have collected information directly from </w:t>
+      </w:r>
+      <w:r>
+        <w:rPr>
+          <w:rStyle w:val="normaltextrun"/>
+          <w:rFonts w:ascii="Linux Libertine" w:eastAsiaTheme="minorHAnsi" w:hAnsi="Linux Libertine" w:cs="Linux Libertine"/>
+          <w:color w:val="000000"/>
+          <w:sz w:val="22"/>
+        </w:rPr>
+        <w:t xml:space="preserve">users of another online service directed to children </w:t>
+      </w:r>
+      <w:r>
+        <w:rPr>
+          <w:rStyle w:val="normaltextrun"/>
+          <w:rFonts w:ascii="Linux Libertine" w:eastAsiaTheme="minorHAnsi" w:hAnsi="Linux Libertine" w:cs="Linux Libertine"/>
+          <w:color w:val="000000"/>
+          <w:sz w:val="22"/>
+        </w:rPr>
+        <w:t>[4]</w:t>
+      </w:r>
+      <w:r>
+        <w:rPr>
+          <w:rStyle w:val="normaltextrun"/>
+          <w:rFonts w:ascii="Linux Libertine" w:eastAsiaTheme="minorHAnsi" w:hAnsi="Linux Libertine" w:cs="Linux Libertine"/>
+          <w:color w:val="000000"/>
+          <w:sz w:val="22"/>
+        </w:rPr>
+        <w:t>. </w:t>
+      </w:r>
+      <w:r>
+        <w:rPr>
           <w:rStyle w:val="eop"/>
           <w:rFonts w:ascii="Linux Libertine" w:hAnsi="Linux Libertine" w:cs="Linux Libertine"/>
+          <w:color w:val="000000"/>
           <w:sz w:val="22"/>
           <w:szCs w:val="22"/>
         </w:rPr>
+        <w:t> </w:t>
+      </w:r>
+    </w:p>
+    <w:p>
+      <w:pPr>
+        <w:pStyle w:val="paragraph"/>
+        <w:spacing w:before="0" w:beforeAutospacing="0" w:after="0" w:afterAutospacing="0"/>
+        <w:jc w:val="both"/>
+        <w:textAlignment w:val="baseline"/>
+        <w:rPr>
+          <w:rStyle w:val="normaltextrun"/>
+          <w:rFonts w:ascii="Calibri" w:eastAsiaTheme="minorHAnsi" w:hAnsi="Calibri" w:cs="Calibri"/>
+          <w:color w:val="000000"/>
+          <w:sz w:val="22"/>
+        </w:rPr>
+      </w:pPr>
+    </w:p>
+    <w:p>
+      <w:pPr>
+        <w:pStyle w:val="paragraph"/>
+        <w:spacing w:before="0" w:beforeAutospacing="0" w:after="0" w:afterAutospacing="0"/>
+        <w:jc w:val="both"/>
+        <w:textAlignment w:val="baseline"/>
+        <w:rPr>
+          <w:rFonts w:ascii="Linux Libertine" w:hAnsi="Linux Libertine" w:cs="Linux Libertine"/>
+          <w:sz w:val="18"/>
+          <w:szCs w:val="18"/>
+        </w:rPr>
       </w:pPr>
       <w:r>
         <w:rPr>
           <w:rStyle w:val="normaltextrun"/>
           <w:rFonts w:ascii="Linux Libertine" w:eastAsiaTheme="minorHAnsi" w:hAnsi="Linux Libertine" w:cs="Linux Libertine"/>
-          <w:sz w:val="22"/>
-        </w:rPr>
-        <w:t>Lastly, another research group here at the University of Iowa is the Security, Privacy, and Anonymity Research Team, or SPARTA Lab. This lab is headed by Dr. Rishab Nithyanand, and is currently working on several projects related to online privacy and regulation. Within these projects, there is one aiming to analyze privacy policies just as we are for compliance with regulatory frameworks. Specifically, they use the same natural language processing guided approach we plan to use in our research. However, instead of using it to determine compliance with COPPA, they will use it to determine compliance with the California Consumer Privacy Act (CCPA). This is significant because we will be able to collaborate with members of the research team, such as Maaz Bin Musa, a Ph.D. candidate at the University of Iowa studying under the supervision of Dr. Nithyanand, in order to gain insights into the design and use of different natural language processing techniques to find the key results we are searching for.</w:t>
+          <w:color w:val="000000"/>
+          <w:sz w:val="22"/>
+        </w:rPr>
+        <w:t>There have been several prior studies that have analyzed COPPA and apps’ compliance with COPPA,</w:t>
+      </w:r>
+      <w:r>
+        <w:rPr>
+          <w:rStyle w:val="normaltextrun"/>
+          <w:rFonts w:ascii="Calibri" w:eastAsiaTheme="minorHAnsi" w:hAnsi="Calibri" w:cs="Calibri"/>
+          <w:color w:val="000000"/>
+          <w:sz w:val="22"/>
+        </w:rPr>
+        <w:t xml:space="preserve"> </w:t>
+      </w:r>
+      <w:r>
+        <w:rPr>
+          <w:rStyle w:val="normaltextrun"/>
+          <w:rFonts w:ascii="Linux Libertine" w:eastAsiaTheme="minorHAnsi" w:hAnsi="Linux Libertine" w:cs="Linux Libertine"/>
+          <w:color w:val="000000"/>
+          <w:sz w:val="22"/>
+        </w:rPr>
+        <w:t>and our group has chosen to loosely model our own project based on one of these studies, “‘Won’t</w:t>
+      </w:r>
+      <w:r>
+        <w:rPr>
+          <w:rStyle w:val="normaltextrun"/>
+          <w:rFonts w:ascii="Calibri" w:eastAsiaTheme="minorHAnsi" w:hAnsi="Calibri" w:cs="Calibri"/>
+          <w:color w:val="000000"/>
+          <w:sz w:val="22"/>
+        </w:rPr>
+        <w:t xml:space="preserve"> </w:t>
+      </w:r>
+      <w:r>
+        <w:rPr>
+          <w:rStyle w:val="normaltextrun"/>
+          <w:rFonts w:ascii="Linux Libertine" w:eastAsiaTheme="minorHAnsi" w:hAnsi="Linux Libertine" w:cs="Linux Libertine"/>
+          <w:color w:val="000000"/>
+          <w:sz w:val="22"/>
+        </w:rPr>
+        <w:t xml:space="preserve">Somebody Think of the Children’ Examining COPPA Compliance at Scale”. Researchers of this study created an automated evaluation framework for the privacy practices of Android apps. Specifically, the top 5,855 apps geared toward children that are governed by COPPA from Google’s Play Store in the U.S. were used in the analysis. Unlike many approaches that aim to identify potential COPPA violations but fail to do so because they do not observe actual violations or do not scale, the framework used in this study allowed researchers to supervise apps’ behaviors in real time and at scale </w:t>
+      </w:r>
+      <w:r>
+        <w:rPr>
+          <w:rStyle w:val="normaltextrun"/>
+          <w:rFonts w:ascii="Linux Libertine" w:eastAsiaTheme="minorHAnsi" w:hAnsi="Linux Libertine" w:cs="Linux Libertine"/>
+          <w:color w:val="000000"/>
+          <w:sz w:val="22"/>
+        </w:rPr>
+        <w:t>[4].</w:t>
+      </w:r>
+    </w:p>
+    <w:p>
+      <w:pPr>
+        <w:pStyle w:val="paragraph"/>
+        <w:spacing w:before="0" w:beforeAutospacing="0" w:after="0" w:afterAutospacing="0"/>
+        <w:jc w:val="both"/>
+        <w:textAlignment w:val="baseline"/>
+        <w:rPr>
+          <w:rStyle w:val="normaltextrun"/>
+          <w:rFonts w:ascii="Linux Libertine" w:eastAsiaTheme="minorHAnsi" w:hAnsi="Linux Libertine" w:cs="Linux Libertine"/>
+          <w:color w:val="000000"/>
+          <w:sz w:val="22"/>
+        </w:rPr>
+      </w:pPr>
+    </w:p>
+    <w:p>
+      <w:pPr>
+        <w:pStyle w:val="paragraph"/>
+        <w:spacing w:before="0" w:beforeAutospacing="0" w:after="0" w:afterAutospacing="0"/>
+        <w:jc w:val="both"/>
+        <w:textAlignment w:val="baseline"/>
+        <w:rPr>
+          <w:rFonts w:ascii="Linux Libertine" w:hAnsi="Linux Libertine" w:cs="Linux Libertine"/>
+          <w:sz w:val="18"/>
+          <w:szCs w:val="18"/>
+        </w:rPr>
+      </w:pPr>
+      <w:r>
+        <w:rPr>
+          <w:rStyle w:val="normaltextrun"/>
+          <w:rFonts w:ascii="Linux Libertine" w:eastAsiaTheme="minorHAnsi" w:hAnsi="Linux Libertine" w:cs="Linux Libertine"/>
+          <w:color w:val="000000"/>
+          <w:sz w:val="22"/>
+        </w:rPr>
+        <w:t xml:space="preserve">Essentially, the methodology of the study included retrieving apps from a corpus of free, children-directed apps on the Google Play Store, running each app, and analyzing the information that was collected about each app’s access to personal information and communication to third parties. During analysis, parsing and extracting certain pieces of information, like whether an app accessed Android-guarded resources, was an automated process while obtaining other pieces of information, like checking for personal information in network transmissions, was a manual process. </w:t>
+      </w:r>
+      <w:proofErr w:type="gramStart"/>
+      <w:r>
+        <w:rPr>
+          <w:rStyle w:val="normaltextrun"/>
+          <w:rFonts w:ascii="Linux Libertine" w:eastAsiaTheme="minorHAnsi" w:hAnsi="Linux Libertine" w:cs="Linux Libertine"/>
+          <w:color w:val="000000"/>
+          <w:sz w:val="22"/>
+        </w:rPr>
+        <w:t>Similar to</w:t>
+      </w:r>
+      <w:proofErr w:type="gramEnd"/>
+      <w:r>
+        <w:rPr>
+          <w:rStyle w:val="normaltextrun"/>
+          <w:rFonts w:ascii="Linux Libertine" w:eastAsiaTheme="minorHAnsi" w:hAnsi="Linux Libertine" w:cs="Linux Libertine"/>
+          <w:color w:val="000000"/>
+          <w:sz w:val="22"/>
+        </w:rPr>
+        <w:t xml:space="preserve"> this approach, our group will be automating parts of our analysis as well as manually analyzing the data. We will also be using apps that are children-directed from the Google Play Store in our project, only we will be examining </w:t>
+      </w:r>
+      <w:r>
+        <w:rPr>
+          <w:rStyle w:val="normaltextrun"/>
+          <w:rFonts w:ascii="Linux Libertine" w:eastAsiaTheme="minorHAnsi" w:hAnsi="Linux Libertine" w:cs="Linux Libertine"/>
+          <w:color w:val="000000"/>
+          <w:sz w:val="22"/>
+        </w:rPr>
+        <w:t>a mere 500 different applications</w:t>
+      </w:r>
+      <w:r>
+        <w:rPr>
+          <w:rStyle w:val="normaltextrun"/>
+          <w:rFonts w:ascii="Linux Libertine" w:eastAsiaTheme="minorHAnsi" w:hAnsi="Linux Libertine" w:cs="Linux Libertine"/>
+          <w:color w:val="000000"/>
+          <w:sz w:val="22"/>
+        </w:rPr>
+        <w:t>. Our project complements this study by focusing on whether apps comply with a specific section of COPPA, 312.4(d) Notice on the website or online service, rather than analyzing if any section of COPPA is violated.</w:t>
       </w:r>
       <w:r>
         <w:rPr>
           <w:rStyle w:val="eop"/>
           <w:rFonts w:ascii="Linux Libertine" w:hAnsi="Linux Libertine" w:cs="Linux Libertine"/>
+          <w:color w:val="000000"/>
           <w:sz w:val="22"/>
           <w:szCs w:val="22"/>
         </w:rPr>
         <w:t> </w:t>
+      </w:r>
+    </w:p>
+    <w:p>
+      <w:pPr>
+        <w:pStyle w:val="paragraph"/>
+        <w:spacing w:before="0" w:beforeAutospacing="0" w:after="0" w:afterAutospacing="0"/>
+        <w:jc w:val="both"/>
+        <w:textAlignment w:val="baseline"/>
+        <w:rPr>
+          <w:rStyle w:val="normaltextrun"/>
+          <w:rFonts w:ascii="Linux Libertine" w:eastAsiaTheme="minorHAnsi" w:hAnsi="Linux Libertine" w:cs="Linux Libertine"/>
+          <w:sz w:val="22"/>
+        </w:rPr>
+      </w:pPr>
+    </w:p>
+    <w:p>
+      <w:pPr>
+        <w:pStyle w:val="paragraph"/>
+        <w:spacing w:before="0" w:beforeAutospacing="0" w:after="0" w:afterAutospacing="0"/>
+        <w:jc w:val="both"/>
+        <w:textAlignment w:val="baseline"/>
+        <w:rPr>
+          <w:rFonts w:ascii="Linux Libertine" w:hAnsi="Linux Libertine" w:cs="Linux Libertine"/>
+          <w:sz w:val="18"/>
+          <w:szCs w:val="18"/>
+        </w:rPr>
+      </w:pPr>
+      <w:r>
+        <w:rPr>
+          <w:rStyle w:val="normaltextrun"/>
+          <w:rFonts w:ascii="Linux Libertine" w:eastAsiaTheme="minorHAnsi" w:hAnsi="Linux Libertine" w:cs="Linux Libertine"/>
+          <w:sz w:val="22"/>
+        </w:rPr>
+        <w:t xml:space="preserve">Another study that closely resembles the research we hope to do is "Analyzing privacy policies through syntax-driven semantic analysis of information types." This research paper focuses on creating a program that can automatically analyze hard-to-understand privacy policies and generate easy-to-understand summaries of what is being collected and shared in the policy. Our goal is </w:t>
+      </w:r>
+      <w:proofErr w:type="gramStart"/>
+      <w:r>
+        <w:rPr>
+          <w:rStyle w:val="normaltextrun"/>
+          <w:rFonts w:ascii="Linux Libertine" w:eastAsiaTheme="minorHAnsi" w:hAnsi="Linux Libertine" w:cs="Linux Libertine"/>
+          <w:sz w:val="22"/>
+        </w:rPr>
+        <w:t>similar to</w:t>
+      </w:r>
+      <w:proofErr w:type="gramEnd"/>
+      <w:r>
+        <w:rPr>
+          <w:rStyle w:val="normaltextrun"/>
+          <w:rFonts w:ascii="Linux Libertine" w:eastAsiaTheme="minorHAnsi" w:hAnsi="Linux Libertine" w:cs="Linux Libertine"/>
+          <w:sz w:val="22"/>
+        </w:rPr>
+        <w:t xml:space="preserve"> this as we want to create a program </w:t>
+      </w:r>
+      <w:r>
+        <w:rPr>
+          <w:rStyle w:val="normaltextrun"/>
+          <w:rFonts w:ascii="Linux Libertine" w:eastAsiaTheme="minorHAnsi" w:hAnsi="Linux Libertine" w:cs="Linux Libertine"/>
+          <w:sz w:val="22"/>
+        </w:rPr>
+        <w:lastRenderedPageBreak/>
+        <w:t>that can automatically analyze privacy policies to find the presence or lack of required components under COPPA regulation. While the formerly mentioned research project helps identify key concepts and categories relevant to users' privacy concerns, we aim to identify shortcomings in regulatory requirements relevant to companies covered by COPPA</w:t>
+      </w:r>
+      <w:r>
+        <w:rPr>
+          <w:rStyle w:val="normaltextrun"/>
+          <w:rFonts w:ascii="Linux Libertine" w:eastAsiaTheme="minorHAnsi" w:hAnsi="Linux Libertine" w:cs="Linux Libertine"/>
+          <w:sz w:val="22"/>
+        </w:rPr>
+        <w:t xml:space="preserve"> [5].</w:t>
+      </w:r>
+    </w:p>
+    <w:p>
+      <w:pPr>
+        <w:pStyle w:val="paragraph"/>
+        <w:spacing w:before="0" w:beforeAutospacing="0" w:after="0" w:afterAutospacing="0"/>
+        <w:jc w:val="both"/>
+        <w:textAlignment w:val="baseline"/>
+        <w:rPr>
+          <w:rStyle w:val="normaltextrun"/>
+          <w:rFonts w:ascii="Linux Libertine" w:eastAsiaTheme="minorHAnsi" w:hAnsi="Linux Libertine" w:cs="Linux Libertine"/>
+          <w:sz w:val="22"/>
+        </w:rPr>
+      </w:pPr>
+    </w:p>
+    <w:p>
+      <w:pPr>
+        <w:pStyle w:val="paragraph"/>
+        <w:spacing w:before="0" w:beforeAutospacing="0" w:after="0" w:afterAutospacing="0"/>
+        <w:jc w:val="both"/>
+        <w:textAlignment w:val="baseline"/>
+        <w:rPr>
+          <w:rFonts w:ascii="Linux Libertine" w:hAnsi="Linux Libertine" w:cs="Linux Libertine"/>
+          <w:sz w:val="18"/>
+          <w:szCs w:val="18"/>
+        </w:rPr>
+      </w:pPr>
+      <w:r>
+        <w:rPr>
+          <w:rStyle w:val="normaltextrun"/>
+          <w:rFonts w:ascii="Linux Libertine" w:eastAsiaTheme="minorHAnsi" w:hAnsi="Linux Libertine" w:cs="Linux Libertine"/>
+          <w:sz w:val="22"/>
+        </w:rPr>
+        <w:t xml:space="preserve">The researchers in this study designed a program using natural language processing techniques to perform syntax-driven semantic analysis of each part of the privacy policies. These techniques included heavily focusing on information types present in the privacy policy, such as names, email addresses, phone numbers, locations, etc., to identify what pieces of information were being used and how they were being used. Similarly, we will have critical information we will be searching for within privacy policies, such as web links, email addresses, and phone numbers. However, rather than using natural language processing only to understand what the company does with this information, we will be using it to understand </w:t>
+      </w:r>
+      <w:proofErr w:type="gramStart"/>
+      <w:r>
+        <w:rPr>
+          <w:rStyle w:val="normaltextrun"/>
+          <w:rFonts w:ascii="Linux Libertine" w:eastAsiaTheme="minorHAnsi" w:hAnsi="Linux Libertine" w:cs="Linux Libertine"/>
+          <w:sz w:val="22"/>
+        </w:rPr>
+        <w:t>whether or not</w:t>
+      </w:r>
+      <w:proofErr w:type="gramEnd"/>
+      <w:r>
+        <w:rPr>
+          <w:rStyle w:val="normaltextrun"/>
+          <w:rFonts w:ascii="Linux Libertine" w:eastAsiaTheme="minorHAnsi" w:hAnsi="Linux Libertine" w:cs="Linux Libertine"/>
+          <w:sz w:val="22"/>
+        </w:rPr>
+        <w:t xml:space="preserve"> these links and email addresses can be used to access the online notices and data collection contact information that is required under COPPA for companies' privacy policies to contain.  </w:t>
+      </w:r>
+      <w:r>
+        <w:rPr>
+          <w:rStyle w:val="eop"/>
+          <w:rFonts w:ascii="Linux Libertine" w:hAnsi="Linux Libertine" w:cs="Linux Libertine"/>
+          <w:sz w:val="22"/>
+          <w:szCs w:val="22"/>
+        </w:rPr>
+        <w:t> </w:t>
+      </w:r>
+    </w:p>
+    <w:p>
+      <w:pPr>
+        <w:pStyle w:val="paragraph"/>
+        <w:spacing w:before="0" w:beforeAutospacing="0" w:after="0" w:afterAutospacing="0"/>
+        <w:jc w:val="both"/>
+        <w:textAlignment w:val="baseline"/>
+        <w:rPr>
+          <w:rStyle w:val="normaltextrun"/>
+          <w:rFonts w:ascii="Linux Libertine" w:eastAsiaTheme="minorHAnsi" w:hAnsi="Linux Libertine" w:cs="Linux Libertine"/>
+          <w:sz w:val="22"/>
+        </w:rPr>
+      </w:pPr>
+    </w:p>
+    <w:p>
+      <w:pPr>
+        <w:pStyle w:val="paragraph"/>
+        <w:spacing w:before="0" w:beforeAutospacing="0" w:after="0" w:afterAutospacing="0"/>
+        <w:jc w:val="both"/>
+        <w:textAlignment w:val="baseline"/>
+        <w:rPr>
+          <w:rStyle w:val="eop"/>
+          <w:rFonts w:ascii="Linux Libertine" w:hAnsi="Linux Libertine" w:cs="Linux Libertine"/>
+          <w:sz w:val="22"/>
+          <w:szCs w:val="22"/>
+        </w:rPr>
+      </w:pPr>
+      <w:r>
+        <w:rPr>
+          <w:rStyle w:val="normaltextrun"/>
+          <w:rFonts w:ascii="Linux Libertine" w:eastAsiaTheme="minorHAnsi" w:hAnsi="Linux Libertine" w:cs="Linux Libertine"/>
+          <w:sz w:val="22"/>
+        </w:rPr>
+        <w:t>Lastly, another research group at the University of Iowa</w:t>
+      </w:r>
+      <w:r>
+        <w:rPr>
+          <w:rStyle w:val="normaltextrun"/>
+          <w:rFonts w:ascii="Linux Libertine" w:eastAsiaTheme="minorHAnsi" w:hAnsi="Linux Libertine" w:cs="Linux Libertine"/>
+          <w:sz w:val="22"/>
+        </w:rPr>
+        <w:t>:</w:t>
+      </w:r>
+      <w:r>
+        <w:rPr>
+          <w:rStyle w:val="normaltextrun"/>
+          <w:rFonts w:ascii="Linux Libertine" w:eastAsiaTheme="minorHAnsi" w:hAnsi="Linux Libertine" w:cs="Linux Libertine"/>
+          <w:sz w:val="22"/>
+        </w:rPr>
+        <w:t xml:space="preserve"> </w:t>
+      </w:r>
+      <w:r>
+        <w:rPr>
+          <w:rStyle w:val="normaltextrun"/>
+          <w:rFonts w:ascii="Linux Libertine" w:eastAsiaTheme="minorHAnsi" w:hAnsi="Linux Libertine" w:cs="Linux Libertine"/>
+          <w:sz w:val="22"/>
+        </w:rPr>
+        <w:t>The</w:t>
+      </w:r>
+      <w:r>
+        <w:rPr>
+          <w:rStyle w:val="normaltextrun"/>
+          <w:rFonts w:ascii="Linux Libertine" w:eastAsiaTheme="minorHAnsi" w:hAnsi="Linux Libertine" w:cs="Linux Libertine"/>
+          <w:sz w:val="22"/>
+        </w:rPr>
+        <w:t xml:space="preserve"> Security, Privacy, and Anonymity Research Team, or SPARTA Lab</w:t>
+      </w:r>
+      <w:r>
+        <w:rPr>
+          <w:rStyle w:val="normaltextrun"/>
+          <w:rFonts w:ascii="Linux Libertine" w:eastAsiaTheme="minorHAnsi" w:hAnsi="Linux Libertine" w:cs="Linux Libertine"/>
+          <w:sz w:val="22"/>
+        </w:rPr>
+        <w:t xml:space="preserve"> is investigating a different law but via a similar method</w:t>
+      </w:r>
+      <w:r>
+        <w:rPr>
+          <w:rStyle w:val="normaltextrun"/>
+          <w:rFonts w:ascii="Linux Libertine" w:eastAsiaTheme="minorHAnsi" w:hAnsi="Linux Libertine" w:cs="Linux Libertine"/>
+          <w:sz w:val="22"/>
+        </w:rPr>
+        <w:t xml:space="preserve">. This lab is headed by Dr. </w:t>
+      </w:r>
+      <w:r>
+        <w:rPr>
+          <w:rStyle w:val="normaltextrun"/>
+          <w:rFonts w:ascii="Linux Libertine" w:eastAsiaTheme="minorHAnsi" w:hAnsi="Linux Libertine" w:cs="Linux Libertine"/>
+          <w:sz w:val="22"/>
+        </w:rPr>
+        <w:t>Rishab</w:t>
+      </w:r>
+      <w:r>
+        <w:rPr>
+          <w:rStyle w:val="normaltextrun"/>
+          <w:rFonts w:ascii="Linux Libertine" w:eastAsiaTheme="minorHAnsi" w:hAnsi="Linux Libertine" w:cs="Linux Libertine"/>
+          <w:sz w:val="22"/>
+        </w:rPr>
+        <w:t xml:space="preserve"> </w:t>
+      </w:r>
+      <w:proofErr w:type="spellStart"/>
+      <w:r>
+        <w:rPr>
+          <w:rStyle w:val="normaltextrun"/>
+          <w:rFonts w:ascii="Linux Libertine" w:eastAsiaTheme="minorHAnsi" w:hAnsi="Linux Libertine" w:cs="Linux Libertine"/>
+          <w:sz w:val="22"/>
+        </w:rPr>
+        <w:t>Nithyanand</w:t>
+      </w:r>
+      <w:proofErr w:type="spellEnd"/>
+      <w:r>
+        <w:rPr>
+          <w:rStyle w:val="normaltextrun"/>
+          <w:rFonts w:ascii="Linux Libertine" w:eastAsiaTheme="minorHAnsi" w:hAnsi="Linux Libertine" w:cs="Linux Libertine"/>
+          <w:sz w:val="22"/>
+        </w:rPr>
+        <w:t xml:space="preserve"> and</w:t>
+      </w:r>
+      <w:r>
+        <w:rPr>
+          <w:rStyle w:val="normaltextrun"/>
+          <w:rFonts w:ascii="Linux Libertine" w:eastAsiaTheme="minorHAnsi" w:hAnsi="Linux Libertine" w:cs="Linux Libertine"/>
+          <w:sz w:val="22"/>
+        </w:rPr>
+        <w:t xml:space="preserve"> is currently working on several projects related to online privacy and regulation. Within these projects, there is one aiming to analyze privacy policies just as we are for compliance with regulatory frameworks. Specifically, they use the same natural language processing guided approach we </w:t>
+      </w:r>
+      <w:r>
+        <w:rPr>
+          <w:rStyle w:val="normaltextrun"/>
+          <w:rFonts w:ascii="Linux Libertine" w:eastAsiaTheme="minorHAnsi" w:hAnsi="Linux Libertine" w:cs="Linux Libertine"/>
+          <w:sz w:val="22"/>
+        </w:rPr>
+        <w:t xml:space="preserve">used </w:t>
+      </w:r>
+      <w:r>
+        <w:rPr>
+          <w:rStyle w:val="normaltextrun"/>
+          <w:rFonts w:ascii="Linux Libertine" w:eastAsiaTheme="minorHAnsi" w:hAnsi="Linux Libertine" w:cs="Linux Libertine"/>
+          <w:sz w:val="22"/>
+        </w:rPr>
+        <w:t>in our research. However, instead of using it to determine compliance with COPPA, the</w:t>
+      </w:r>
+      <w:r>
+        <w:rPr>
+          <w:rStyle w:val="normaltextrun"/>
+          <w:rFonts w:ascii="Linux Libertine" w:eastAsiaTheme="minorHAnsi" w:hAnsi="Linux Libertine" w:cs="Linux Libertine"/>
+          <w:sz w:val="22"/>
+        </w:rPr>
+        <w:t>ir methods are concerned with d</w:t>
+      </w:r>
+      <w:r>
+        <w:rPr>
+          <w:rStyle w:val="normaltextrun"/>
+          <w:rFonts w:ascii="Linux Libertine" w:eastAsiaTheme="minorHAnsi" w:hAnsi="Linux Libertine" w:cs="Linux Libertine"/>
+          <w:sz w:val="22"/>
+        </w:rPr>
+        <w:t>etermin</w:t>
+      </w:r>
+      <w:r>
+        <w:rPr>
+          <w:rStyle w:val="normaltextrun"/>
+          <w:rFonts w:ascii="Linux Libertine" w:eastAsiaTheme="minorHAnsi" w:hAnsi="Linux Libertine" w:cs="Linux Libertine"/>
+          <w:sz w:val="22"/>
+        </w:rPr>
+        <w:t>ing</w:t>
+      </w:r>
+      <w:r>
+        <w:rPr>
+          <w:rStyle w:val="normaltextrun"/>
+          <w:rFonts w:ascii="Linux Libertine" w:eastAsiaTheme="minorHAnsi" w:hAnsi="Linux Libertine" w:cs="Linux Libertine"/>
+          <w:sz w:val="22"/>
+        </w:rPr>
+        <w:t xml:space="preserve"> compliance with the California Consumer Privacy Act (CCPA). This is significant because we will be able to collaborate with members of the research team, such as </w:t>
+      </w:r>
+      <w:proofErr w:type="spellStart"/>
+      <w:r>
+        <w:rPr>
+          <w:rStyle w:val="normaltextrun"/>
+          <w:rFonts w:ascii="Linux Libertine" w:eastAsiaTheme="minorHAnsi" w:hAnsi="Linux Libertine" w:cs="Linux Libertine"/>
+          <w:sz w:val="22"/>
+        </w:rPr>
+        <w:t>Maaz</w:t>
+      </w:r>
+      <w:proofErr w:type="spellEnd"/>
+      <w:r>
+        <w:rPr>
+          <w:rStyle w:val="normaltextrun"/>
+          <w:rFonts w:ascii="Linux Libertine" w:eastAsiaTheme="minorHAnsi" w:hAnsi="Linux Libertine" w:cs="Linux Libertine"/>
+          <w:sz w:val="22"/>
+        </w:rPr>
+        <w:t xml:space="preserve"> Bin Musa, a Ph.D. candidate at the University of Iowa studying under the supervision of Dr. </w:t>
+      </w:r>
+      <w:proofErr w:type="spellStart"/>
+      <w:r>
+        <w:rPr>
+          <w:rStyle w:val="normaltextrun"/>
+          <w:rFonts w:ascii="Linux Libertine" w:eastAsiaTheme="minorHAnsi" w:hAnsi="Linux Libertine" w:cs="Linux Libertine"/>
+          <w:sz w:val="22"/>
+        </w:rPr>
+        <w:t>Nithyanand</w:t>
+      </w:r>
+      <w:proofErr w:type="spellEnd"/>
+      <w:r>
+        <w:rPr>
+          <w:rStyle w:val="normaltextrun"/>
+          <w:rFonts w:ascii="Linux Libertine" w:eastAsiaTheme="minorHAnsi" w:hAnsi="Linux Libertine" w:cs="Linux Libertine"/>
+          <w:sz w:val="22"/>
+        </w:rPr>
+        <w:t>, in order to gain insights into the design and use of different natural language processing techniques to find the key results we are searching for.</w:t>
+      </w:r>
+      <w:r>
+        <w:rPr>
+          <w:rStyle w:val="eop"/>
+          <w:rFonts w:ascii="Linux Libertine" w:hAnsi="Linux Libertine" w:cs="Linux Libertine"/>
+          <w:sz w:val="22"/>
+          <w:szCs w:val="22"/>
+        </w:rPr>
+        <w:t> </w:t>
+      </w:r>
+    </w:p>
+    <w:p>
+      <w:pPr>
+        <w:pStyle w:val="paragraph"/>
+        <w:spacing w:before="0" w:beforeAutospacing="0" w:after="0" w:afterAutospacing="0"/>
+        <w:jc w:val="both"/>
+        <w:textAlignment w:val="baseline"/>
+        <w:rPr>
+          <w:rStyle w:val="eop"/>
+          <w:rFonts w:ascii="Linux Libertine" w:hAnsi="Linux Libertine" w:cs="Linux Libertine"/>
+          <w:sz w:val="22"/>
+          <w:szCs w:val="22"/>
+        </w:rPr>
+      </w:pPr>
+    </w:p>
+    <w:p>
+      <w:pPr>
+        <w:pStyle w:val="paragraph"/>
+        <w:spacing w:before="0" w:beforeAutospacing="0" w:after="0" w:afterAutospacing="0"/>
+        <w:jc w:val="both"/>
+        <w:textAlignment w:val="baseline"/>
+        <w:rPr>
+          <w:rStyle w:val="eop"/>
+          <w:rFonts w:ascii="Linux Libertine" w:hAnsi="Linux Libertine" w:cs="Linux Libertine"/>
+          <w:sz w:val="22"/>
+          <w:szCs w:val="22"/>
+        </w:rPr>
+      </w:pPr>
+    </w:p>
+    <w:p>
+      <w:pPr>
+        <w:pStyle w:val="paragraph"/>
+        <w:spacing w:before="0" w:beforeAutospacing="0" w:after="0" w:afterAutospacing="0"/>
+        <w:jc w:val="both"/>
+        <w:textAlignment w:val="baseline"/>
+        <w:rPr>
+          <w:rStyle w:val="eop"/>
+          <w:rFonts w:ascii="Linux Libertine" w:hAnsi="Linux Libertine" w:cs="Linux Libertine"/>
+          <w:b/>
+          <w:bCs/>
+          <w:sz w:val="22"/>
+          <w:szCs w:val="22"/>
+        </w:rPr>
+      </w:pPr>
+      <w:r>
+        <w:rPr>
+          <w:rStyle w:val="eop"/>
+          <w:rFonts w:ascii="Linux Libertine" w:hAnsi="Linux Libertine" w:cs="Linux Libertine"/>
+          <w:b/>
+          <w:bCs/>
+          <w:sz w:val="22"/>
+          <w:szCs w:val="22"/>
+        </w:rPr>
+        <w:t>2.2 Applicability</w:t>
+      </w:r>
+    </w:p>
+    <w:p>
+      <w:pPr>
+        <w:pStyle w:val="paragraph"/>
+        <w:spacing w:before="0" w:beforeAutospacing="0" w:after="0" w:afterAutospacing="0"/>
+        <w:jc w:val="both"/>
+        <w:textAlignment w:val="baseline"/>
+        <w:rPr>
+          <w:rStyle w:val="eop"/>
+          <w:rFonts w:ascii="Linux Libertine" w:hAnsi="Linux Libertine" w:cs="Linux Libertine"/>
+          <w:b/>
+          <w:bCs/>
+          <w:sz w:val="22"/>
+          <w:szCs w:val="22"/>
+        </w:rPr>
+      </w:pPr>
+    </w:p>
+    <w:p>
+      <w:pPr>
+        <w:pStyle w:val="paragraph"/>
+        <w:spacing w:before="0" w:beforeAutospacing="0" w:after="0" w:afterAutospacing="0"/>
+        <w:jc w:val="both"/>
+        <w:textAlignment w:val="baseline"/>
+        <w:rPr>
+          <w:rStyle w:val="eop"/>
+          <w:rFonts w:ascii="Linux Libertine" w:hAnsi="Linux Libertine" w:cs="Linux Libertine"/>
+          <w:sz w:val="22"/>
+          <w:szCs w:val="22"/>
+        </w:rPr>
+      </w:pPr>
+      <w:r>
+        <w:rPr>
+          <w:rStyle w:val="eop"/>
+          <w:rFonts w:ascii="Linux Libertine" w:hAnsi="Linux Libertine" w:cs="Linux Libertine"/>
+          <w:sz w:val="22"/>
+          <w:szCs w:val="22"/>
+        </w:rPr>
+        <w:t xml:space="preserve">The key first question to ask before we could even begin collecting privacy policies was to understand who COPPA applied to. Thankfully, unlike some other privacy laws such as the CCPA, the text of COPPA clearly outlines who needs to </w:t>
+      </w:r>
+      <w:proofErr w:type="gramStart"/>
+      <w:r>
+        <w:rPr>
+          <w:rStyle w:val="eop"/>
+          <w:rFonts w:ascii="Linux Libertine" w:hAnsi="Linux Libertine" w:cs="Linux Libertine"/>
+          <w:sz w:val="22"/>
+          <w:szCs w:val="22"/>
+        </w:rPr>
+        <w:t>be in compliance with</w:t>
+      </w:r>
+      <w:proofErr w:type="gramEnd"/>
+      <w:r>
+        <w:rPr>
+          <w:rStyle w:val="eop"/>
+          <w:rFonts w:ascii="Linux Libertine" w:hAnsi="Linux Libertine" w:cs="Linux Libertine"/>
+          <w:sz w:val="22"/>
+          <w:szCs w:val="22"/>
+        </w:rPr>
+        <w:t xml:space="preserve"> the specifications. Per the FTC’s rules, COPPA encapsulates all websites and online services (such as mobile apps) that are directly targeted at children who are age 13 or younger. Furthermore, anyone with knowledge of collecting, using</w:t>
+      </w:r>
+      <w:r>
+        <w:rPr>
+          <w:rStyle w:val="eop"/>
+          <w:rFonts w:ascii="Linux Libertine" w:hAnsi="Linux Libertine" w:cs="Linux Libertine"/>
+          <w:sz w:val="22"/>
+          <w:szCs w:val="22"/>
+        </w:rPr>
+        <w:t>,</w:t>
+      </w:r>
+      <w:r>
+        <w:rPr>
+          <w:rStyle w:val="eop"/>
+          <w:rFonts w:ascii="Linux Libertine" w:hAnsi="Linux Libertine" w:cs="Linux Libertine"/>
+          <w:sz w:val="22"/>
+          <w:szCs w:val="22"/>
+        </w:rPr>
+        <w:t xml:space="preserve"> and disclosing personal information of children </w:t>
+      </w:r>
+      <w:r>
+        <w:rPr>
+          <w:rStyle w:val="eop"/>
+          <w:rFonts w:ascii="Linux Libertine" w:hAnsi="Linux Libertine" w:cs="Linux Libertine"/>
+          <w:sz w:val="22"/>
+          <w:szCs w:val="22"/>
+        </w:rPr>
+        <w:t>is</w:t>
+      </w:r>
+      <w:r>
+        <w:rPr>
+          <w:rStyle w:val="eop"/>
+          <w:rFonts w:ascii="Linux Libertine" w:hAnsi="Linux Libertine" w:cs="Linux Libertine"/>
+          <w:sz w:val="22"/>
+          <w:szCs w:val="22"/>
+        </w:rPr>
+        <w:t xml:space="preserve"> also included, even if the data is being collected from a different site [1]. </w:t>
+      </w:r>
+    </w:p>
+    <w:p>
+      <w:pPr>
+        <w:pStyle w:val="paragraph"/>
+        <w:spacing w:before="0" w:beforeAutospacing="0" w:after="0" w:afterAutospacing="0"/>
+        <w:jc w:val="both"/>
+        <w:textAlignment w:val="baseline"/>
+        <w:rPr>
+          <w:rStyle w:val="eop"/>
+          <w:rFonts w:ascii="Linux Libertine" w:hAnsi="Linux Libertine" w:cs="Linux Libertine"/>
+          <w:sz w:val="22"/>
+          <w:szCs w:val="22"/>
+        </w:rPr>
+      </w:pPr>
+    </w:p>
+    <w:p>
+      <w:pPr>
+        <w:pStyle w:val="paragraph"/>
+        <w:spacing w:before="0" w:beforeAutospacing="0" w:after="0" w:afterAutospacing="0"/>
+        <w:jc w:val="both"/>
+        <w:textAlignment w:val="baseline"/>
+        <w:rPr>
+          <w:rStyle w:val="eop"/>
+          <w:rFonts w:ascii="Linux Libertine" w:hAnsi="Linux Libertine" w:cs="Linux Libertine"/>
+          <w:sz w:val="22"/>
+          <w:szCs w:val="22"/>
+        </w:rPr>
+      </w:pPr>
+      <w:r>
+        <w:rPr>
+          <w:rStyle w:val="eop"/>
+          <w:rFonts w:ascii="Linux Libertine" w:hAnsi="Linux Libertine" w:cs="Linux Libertine"/>
+          <w:sz w:val="22"/>
+          <w:szCs w:val="22"/>
+        </w:rPr>
+        <w:t xml:space="preserve">Another key distinction that is necessary when it comes to identifying who COPPA applies to is that </w:t>
+      </w:r>
+      <w:r>
+        <w:rPr>
+          <w:rStyle w:val="eop"/>
+          <w:rFonts w:ascii="Linux Libertine" w:hAnsi="Linux Libertine" w:cs="Linux Libertine"/>
+          <w:sz w:val="22"/>
+          <w:szCs w:val="22"/>
+        </w:rPr>
+        <w:t>the country</w:t>
+      </w:r>
+      <w:r>
+        <w:rPr>
+          <w:rStyle w:val="eop"/>
+          <w:rFonts w:ascii="Linux Libertine" w:hAnsi="Linux Libertine" w:cs="Linux Libertine"/>
+          <w:sz w:val="22"/>
+          <w:szCs w:val="22"/>
+        </w:rPr>
+        <w:t xml:space="preserve"> of origin of the website or app’s controller does not exempt them from the outlines of the law. </w:t>
+      </w:r>
+      <w:proofErr w:type="gramStart"/>
+      <w:r>
+        <w:rPr>
+          <w:rStyle w:val="eop"/>
+          <w:rFonts w:ascii="Linux Libertine" w:hAnsi="Linux Libertine" w:cs="Linux Libertine"/>
+          <w:sz w:val="22"/>
+          <w:szCs w:val="22"/>
+        </w:rPr>
+        <w:t>As long as</w:t>
+      </w:r>
+      <w:proofErr w:type="gramEnd"/>
+      <w:r>
+        <w:rPr>
+          <w:rStyle w:val="eop"/>
+          <w:rFonts w:ascii="Linux Libertine" w:hAnsi="Linux Libertine" w:cs="Linux Libertine"/>
+          <w:sz w:val="22"/>
+          <w:szCs w:val="22"/>
+        </w:rPr>
+        <w:t xml:space="preserve"> the website or service is targeted at and used by U.S. children who are 13 years old or younger, they are required to follow all necessary requirements</w:t>
+      </w:r>
+      <w:r>
+        <w:rPr>
+          <w:rStyle w:val="eop"/>
+          <w:rFonts w:ascii="Linux Libertine" w:hAnsi="Linux Libertine" w:cs="Linux Libertine"/>
+          <w:sz w:val="22"/>
+          <w:szCs w:val="22"/>
+        </w:rPr>
+        <w:t xml:space="preserve"> [1]</w:t>
+      </w:r>
+      <w:r>
+        <w:rPr>
+          <w:rStyle w:val="eop"/>
+          <w:rFonts w:ascii="Linux Libertine" w:hAnsi="Linux Libertine" w:cs="Linux Libertine"/>
+          <w:sz w:val="22"/>
+          <w:szCs w:val="22"/>
+        </w:rPr>
+        <w:t xml:space="preserve">. Thankfully, this meant that our </w:t>
+      </w:r>
+      <w:r>
+        <w:rPr>
+          <w:rStyle w:val="eop"/>
+          <w:rFonts w:ascii="Linux Libertine" w:hAnsi="Linux Libertine" w:cs="Linux Libertine"/>
+          <w:sz w:val="22"/>
+          <w:szCs w:val="22"/>
+        </w:rPr>
+        <w:t>web scrape</w:t>
+      </w:r>
+      <w:r>
+        <w:rPr>
+          <w:rStyle w:val="eop"/>
+          <w:rFonts w:ascii="Linux Libertine" w:hAnsi="Linux Libertine" w:cs="Linux Libertine"/>
+          <w:sz w:val="22"/>
+          <w:szCs w:val="22"/>
+        </w:rPr>
+        <w:t xml:space="preserve"> and app selection did not need to </w:t>
+      </w:r>
+      <w:proofErr w:type="gramStart"/>
+      <w:r>
+        <w:rPr>
+          <w:rStyle w:val="eop"/>
+          <w:rFonts w:ascii="Linux Libertine" w:hAnsi="Linux Libertine" w:cs="Linux Libertine"/>
+          <w:sz w:val="22"/>
+          <w:szCs w:val="22"/>
+        </w:rPr>
+        <w:t>take into account</w:t>
+      </w:r>
+      <w:proofErr w:type="gramEnd"/>
+      <w:r>
+        <w:rPr>
+          <w:rStyle w:val="eop"/>
+          <w:rFonts w:ascii="Linux Libertine" w:hAnsi="Linux Libertine" w:cs="Linux Libertine"/>
+          <w:sz w:val="22"/>
+          <w:szCs w:val="22"/>
+        </w:rPr>
+        <w:t xml:space="preserve"> whether or not the app itself was expected to comply to the law. By </w:t>
+      </w:r>
+      <w:r>
+        <w:rPr>
+          <w:rStyle w:val="eop"/>
+          <w:rFonts w:ascii="Linux Libertine" w:hAnsi="Linux Libertine" w:cs="Linux Libertine"/>
+          <w:sz w:val="22"/>
+          <w:szCs w:val="22"/>
+        </w:rPr>
+        <w:t>virtue of the app being available in the “Kids” section of the U.S. version of the Google Play Store, that application is being targeted towards U.S. children. This</w:t>
+      </w:r>
+      <w:r>
+        <w:rPr>
+          <w:rStyle w:val="eop"/>
+          <w:rFonts w:ascii="Linux Libertine" w:hAnsi="Linux Libertine" w:cs="Linux Libertine"/>
+          <w:sz w:val="22"/>
+          <w:szCs w:val="22"/>
+        </w:rPr>
+        <w:t xml:space="preserve"> is</w:t>
+      </w:r>
+      <w:r>
+        <w:rPr>
+          <w:rStyle w:val="eop"/>
+          <w:rFonts w:ascii="Linux Libertine" w:hAnsi="Linux Libertine" w:cs="Linux Libertine"/>
+          <w:sz w:val="22"/>
+          <w:szCs w:val="22"/>
+        </w:rPr>
+        <w:t xml:space="preserve"> because the “Kids” section is explicitly for applications that are marketed at children who are 12 years old or younger. </w:t>
+      </w:r>
+      <w:r>
+        <w:rPr>
+          <w:rStyle w:val="eop"/>
+          <w:rFonts w:ascii="Linux Libertine" w:hAnsi="Linux Libertine" w:cs="Linux Libertine"/>
+          <w:sz w:val="22"/>
+          <w:szCs w:val="22"/>
+        </w:rPr>
+        <w:t xml:space="preserve">Thus, there is no need to exclude any companies that are collected during our web scrape. </w:t>
       </w:r>
     </w:p>
     <w:p>
@@ -1676,7 +3245,25 @@
           <w:rFonts w:ascii="Linux Libertine" w:eastAsiaTheme="minorHAnsi" w:hAnsi="Linux Libertine" w:cs="Linux Libertine"/>
           <w:sz w:val="22"/>
         </w:rPr>
-        <w:t>To gather the data necessary for the project, we will be scraping the top 1,000 apps in the Kids category of the Google Play Store. To do this we first need to set up a web scraping tool, something like Octoparse or Scrapy, that we can use to automate this process. We will be looking for relevant data</w:t>
+        <w:t xml:space="preserve">To gather the data necessary for the project, we will be scraping the top 1,000 apps in the Kids category of the Google Play Store. To do this we first need to set up a web scraping tool, something like </w:t>
+      </w:r>
+      <w:proofErr w:type="spellStart"/>
+      <w:r>
+        <w:rPr>
+          <w:rStyle w:val="normaltextrun"/>
+          <w:rFonts w:ascii="Linux Libertine" w:eastAsiaTheme="minorHAnsi" w:hAnsi="Linux Libertine" w:cs="Linux Libertine"/>
+          <w:sz w:val="22"/>
+        </w:rPr>
+        <w:t>Octoparse</w:t>
+      </w:r>
+      <w:proofErr w:type="spellEnd"/>
+      <w:r>
+        <w:rPr>
+          <w:rStyle w:val="normaltextrun"/>
+          <w:rFonts w:ascii="Linux Libertine" w:eastAsiaTheme="minorHAnsi" w:hAnsi="Linux Libertine" w:cs="Linux Libertine"/>
+          <w:sz w:val="22"/>
+        </w:rPr>
+        <w:t xml:space="preserve"> or Scrapy, that we can use to automate this process. We will be looking for relevant data</w:t>
       </w:r>
       <w:r>
         <w:rPr>
@@ -1708,16 +3295,7 @@
           <w:rFonts w:ascii="Linux Libertine" w:eastAsiaTheme="minorHAnsi" w:hAnsi="Linux Libertine" w:cs="Linux Libertine"/>
           <w:sz w:val="22"/>
         </w:rPr>
-        <w:t xml:space="preserve">privacy policy </w:t>
-      </w:r>
-      <w:r>
-        <w:rPr>
-          <w:rStyle w:val="normaltextrun"/>
-          <w:rFonts w:ascii="Linux Libertine" w:eastAsiaTheme="minorHAnsi" w:hAnsi="Linux Libertine" w:cs="Linux Libertine"/>
-          <w:sz w:val="22"/>
-        </w:rPr>
-        <w:lastRenderedPageBreak/>
-        <w:t>information and then placing this data into an Excel sheet for later review by our group. </w:t>
+        <w:t>privacy policy information and then placing this data into an Excel sheet for later review by our group. </w:t>
       </w:r>
       <w:r>
         <w:rPr>
@@ -1748,7 +3326,16 @@
           <w:rFonts w:ascii="Linux Libertine" w:eastAsiaTheme="minorHAnsi" w:hAnsi="Linux Libertine" w:cs="Linux Libertine"/>
           <w:sz w:val="22"/>
         </w:rPr>
-        <w:t>When getting the privacy policy information, we will need our scraper to look through the Google Play Store application page, find the “Data Safety” title and click the button to go into more detail. This will bring up a page that, if they have one, includes a link to the developer’s privacy policy. If it is listed, the scraper will take this link and add it to the excel file. We also intend to use the web scraper to look for common words or phrases that would automatically verify privacy policy compliance after we manually comb through enough to be confident on what words or phrases to be looking for.</w:t>
+        <w:t xml:space="preserve">When getting the privacy policy information, we will need our scraper to look through the Google Play Store application page, find the “Data Safety” title and click the button to go into more detail. This will bring up a page that, if they have one, includes a link </w:t>
+      </w:r>
+      <w:r>
+        <w:rPr>
+          <w:rStyle w:val="normaltextrun"/>
+          <w:rFonts w:ascii="Linux Libertine" w:eastAsiaTheme="minorHAnsi" w:hAnsi="Linux Libertine" w:cs="Linux Libertine"/>
+          <w:sz w:val="22"/>
+        </w:rPr>
+        <w:lastRenderedPageBreak/>
+        <w:t>to the developer’s privacy policy. If it is listed, the scraper will take this link and add it to the excel file. We also intend to use the web scraper to look for common words or phrases that would automatically verify privacy policy compliance after we manually comb through enough to be confident on what words or phrases to be looking for.</w:t>
       </w:r>
       <w:r>
         <w:rPr>
@@ -1810,7 +3397,43 @@
           <w:rFonts w:ascii="Linux Libertine" w:eastAsiaTheme="minorHAnsi" w:hAnsi="Linux Libertine" w:cs="Linux Libertine"/>
           <w:sz w:val="22"/>
         </w:rPr>
-        <w:t>Using the text that is returned from the results of the web scrape, we can begin auditing each company for the three different components of compliance that we are testing for. The first requirement, that the contact information of either all parties involved or some designated data operator be listed will be the simplest to test for as well as the most complex to evaluate full compliance. We can identify the presence of the necessary contact information: name, addresses, phone numbers, and email addresses, using regular expressions to test for what information is present in the policy itself. However, this will not guarantee compliance, as initial testing showed that most companies do not include all four. Thus, we quantify how much of the first regulation is being complied with, as simply qualifying compliance as an all or nothing approach will result in data that claims that almost no developers are currently compliant with this specific section. </w:t>
+        <w:t xml:space="preserve">Using the text that is returned from the results of the web scrape, we can begin auditing each company for the three different components of compliance that we are testing for. The first </w:t>
+      </w:r>
+      <w:proofErr w:type="gramStart"/>
+      <w:r>
+        <w:rPr>
+          <w:rStyle w:val="normaltextrun"/>
+          <w:rFonts w:ascii="Linux Libertine" w:eastAsiaTheme="minorHAnsi" w:hAnsi="Linux Libertine" w:cs="Linux Libertine"/>
+          <w:sz w:val="22"/>
+        </w:rPr>
+        <w:t>requirement,</w:t>
+      </w:r>
+      <w:proofErr w:type="gramEnd"/>
+      <w:r>
+        <w:rPr>
+          <w:rStyle w:val="normaltextrun"/>
+          <w:rFonts w:ascii="Linux Libertine" w:eastAsiaTheme="minorHAnsi" w:hAnsi="Linux Libertine" w:cs="Linux Libertine"/>
+          <w:sz w:val="22"/>
+        </w:rPr>
+        <w:t xml:space="preserve"> that the contact information of either all parties involved or some designated data </w:t>
+      </w:r>
+      <w:proofErr w:type="gramStart"/>
+      <w:r>
+        <w:rPr>
+          <w:rStyle w:val="normaltextrun"/>
+          <w:rFonts w:ascii="Linux Libertine" w:eastAsiaTheme="minorHAnsi" w:hAnsi="Linux Libertine" w:cs="Linux Libertine"/>
+          <w:sz w:val="22"/>
+        </w:rPr>
+        <w:t>operator</w:t>
+      </w:r>
+      <w:proofErr w:type="gramEnd"/>
+      <w:r>
+        <w:rPr>
+          <w:rStyle w:val="normaltextrun"/>
+          <w:rFonts w:ascii="Linux Libertine" w:eastAsiaTheme="minorHAnsi" w:hAnsi="Linux Libertine" w:cs="Linux Libertine"/>
+          <w:sz w:val="22"/>
+        </w:rPr>
+        <w:t xml:space="preserve"> be listed will be the simplest to test for as well as the most complex to evaluate full compliance. We can identify the presence of the necessary contact information: name, addresses, phone numbers, and email addresses, using regular expressions to test for what information is present in the policy itself. However, this will not guarantee compliance, as initial testing showed that most companies do not include all four. Thus, we quantify how much of the first regulation is being complied with, as simply qualifying compliance as an all or nothing approach will result in data that claims that almost no developers are currently compliant with this specific section. </w:t>
       </w:r>
       <w:r>
         <w:rPr>
@@ -1841,7 +3464,7 @@
           <w:rFonts w:ascii="Linux Libertine" w:eastAsiaTheme="minorHAnsi" w:hAnsi="Linux Libertine" w:cs="Linux Libertine"/>
           <w:sz w:val="22"/>
         </w:rPr>
-        <w:t xml:space="preserve">Testing for the presence of the second and third parts of COPPA compliance is more of a challenge. There does not exist a stipulated language that is to be used by companies when identifying what </w:t>
+        <w:t xml:space="preserve">Testing for the presence of the second and third parts of COPPA compliance is more of a challenge. There does not exist a stipulated language that is to be used by companies when identifying what information is being collected from children and how a parent is to proceed if they want to review or remove their child’s data. As a result of this, our identification is based on identifying selections of text that match a certain similarity threshold to predefined terms that our group selected as being associated with each of these two sections. To identify what sort of phrases are more </w:t>
       </w:r>
       <w:r>
         <w:rPr>
@@ -1849,7 +3472,7 @@
           <w:rFonts w:ascii="Linux Libertine" w:eastAsiaTheme="minorHAnsi" w:hAnsi="Linux Libertine" w:cs="Linux Libertine"/>
           <w:sz w:val="22"/>
         </w:rPr>
-        <w:t>information is being collected from children and how a parent is to proceed if they want to review or remove their child’s data. As a result of this, our identification is based on identifying selections of text that match a certain similarity threshold to predefined terms that our group selected as being associated with each of these two sections. To identify what sort of phrases are more closely tied to sections two and three of the COPPA regulation, our team manually reviews sample privacy policies to select phrases that appear to be complaint with the rule. </w:t>
+        <w:t>closely tied to sections two and three of the COPPA regulation, our team manually reviews sample privacy policies to select phrases that appear to be complaint with the rule. </w:t>
       </w:r>
       <w:r>
         <w:rPr>
@@ -2039,7 +3662,21 @@
         <w:rPr>
           <w14:ligatures w14:val="standard"/>
         </w:rPr>
-        <w:t>REYES, I, ET AL. 2018. “Won’t Somebody Think of the Children?” Examining Coppa Compliance at Scale</w:t>
+        <w:t xml:space="preserve">REYES, I, ET AL. 2018. “Won’t Somebody Think of the Children?” Examining </w:t>
+      </w:r>
+      <w:proofErr w:type="spellStart"/>
+      <w:r>
+        <w:rPr>
+          <w14:ligatures w14:val="standard"/>
+        </w:rPr>
+        <w:t>Coppa</w:t>
+      </w:r>
+      <w:proofErr w:type="spellEnd"/>
+      <w:r>
+        <w:rPr>
+          <w14:ligatures w14:val="standard"/>
+        </w:rPr>
+        <w:t xml:space="preserve"> Compliance at Scale</w:t>
       </w:r>
       <w:r>
         <w:rPr>
@@ -2396,7 +4033,7 @@
 </file>
 
 <file path=word/endnotes.xml><?xml version="1.0" encoding="utf-8"?>
-<w:endnotes xmlns:wpc="http://schemas.microsoft.com/office/word/2010/wordprocessingCanvas" xmlns:cx="http://schemas.microsoft.com/office/drawing/2014/chartex" xmlns:cx1="http://schemas.microsoft.com/office/drawing/2015/9/8/chartex" xmlns:cx2="http://schemas.microsoft.com/office/drawing/2015/10/21/chartex" xmlns:cx3="http://schemas.microsoft.com/office/drawing/2016/5/9/chartex" xmlns:cx4="http://schemas.microsoft.com/office/drawing/2016/5/10/chartex" xmlns:cx5="http://schemas.microsoft.com/office/drawing/2016/5/11/chartex" xmlns:cx6="http://schemas.microsoft.com/office/drawing/2016/5/12/chartex" xmlns:cx7="http://schemas.microsoft.com/office/drawing/2016/5/13/chartex" xmlns:cx8="http://schemas.microsoft.com/office/drawing/2016/5/14/chartex" xmlns:mc="http://schemas.openxmlformats.org/markup-compatibility/2006" xmlns:aink="http://schemas.microsoft.com/office/drawing/2016/ink" xmlns:am3d="http://schemas.microsoft.com/office/drawing/2017/model3d" xmlns:o="urn:schemas-microsoft-com:office:office" xmlns:oel="http://schemas.microsoft.com/office/2019/extlst" xmlns:r="http://schemas.openxmlformats.org/officeDocument/2006/relationships" xmlns:m="http://schemas.openxmlformats.org/officeDocument/2006/math" xmlns:v="urn:schemas-microsoft-com:vml" xmlns:wp14="http://schemas.microsoft.com/office/word/2010/wordprocessingDrawing" xmlns:wp="http://schemas.openxmlformats.org/drawingml/2006/wordprocessingDrawing" xmlns:w10="urn:schemas-microsoft-com:office:word" xmlns:w="http://schemas.openxmlformats.org/wordprocessingml/2006/main" xmlns:w14="http://schemas.microsoft.com/office/word/2010/wordml" xmlns:w15="http://schemas.microsoft.com/office/word/2012/wordml" xmlns:w16cex="http://schemas.microsoft.com/office/word/2018/wordml/cex" xmlns:w16cid="http://schemas.microsoft.com/office/word/2016/wordml/cid" xmlns:w16="http://schemas.microsoft.com/office/word/2018/wordml" xmlns:w16sdtdh="http://schemas.microsoft.com/office/word/2020/wordml/sdtdatahash" xmlns:w16se="http://schemas.microsoft.com/office/word/2015/wordml/symex" xmlns:wpg="http://schemas.microsoft.com/office/word/2010/wordprocessingGroup" xmlns:wpi="http://schemas.microsoft.com/office/word/2010/wordprocessingInk" xmlns:wne="http://schemas.microsoft.com/office/word/2006/wordml" xmlns:wps="http://schemas.microsoft.com/office/word/2010/wordprocessingShape" mc:Ignorable="w14 w15 w16se w16cid w16 w16cex w16sdtdh wp14">
+<w:endnotes xmlns:wpc="http://schemas.microsoft.com/office/word/2010/wordprocessingCanvas" xmlns:cx="http://schemas.microsoft.com/office/drawing/2014/chartex" xmlns:cx1="http://schemas.microsoft.com/office/drawing/2015/9/8/chartex" xmlns:cx2="http://schemas.microsoft.com/office/drawing/2015/10/21/chartex" xmlns:cx3="http://schemas.microsoft.com/office/drawing/2016/5/9/chartex" xmlns:cx4="http://schemas.microsoft.com/office/drawing/2016/5/10/chartex" xmlns:cx5="http://schemas.microsoft.com/office/drawing/2016/5/11/chartex" xmlns:cx6="http://schemas.microsoft.com/office/drawing/2016/5/12/chartex" xmlns:cx7="http://schemas.microsoft.com/office/drawing/2016/5/13/chartex" xmlns:cx8="http://schemas.microsoft.com/office/drawing/2016/5/14/chartex" xmlns:mc="http://schemas.openxmlformats.org/markup-compatibility/2006" xmlns:aink="http://schemas.microsoft.com/office/drawing/2016/ink" xmlns:am3d="http://schemas.microsoft.com/office/drawing/2017/model3d" xmlns:o="urn:schemas-microsoft-com:office:office" xmlns:oel="http://schemas.microsoft.com/office/2019/extlst" xmlns:r="http://schemas.openxmlformats.org/officeDocument/2006/relationships" xmlns:m="http://schemas.openxmlformats.org/officeDocument/2006/math" xmlns:v="urn:schemas-microsoft-com:vml" xmlns:wp14="http://schemas.microsoft.com/office/word/2010/wordprocessingDrawing" xmlns:wp="http://schemas.openxmlformats.org/drawingml/2006/wordprocessingDrawing" xmlns:w10="urn:schemas-microsoft-com:office:word" xmlns:w="http://schemas.openxmlformats.org/wordprocessingml/2006/main" xmlns:w14="http://schemas.microsoft.com/office/word/2010/wordml" xmlns:w15="http://schemas.microsoft.com/office/word/2012/wordml" xmlns:w16cex="http://schemas.microsoft.com/office/word/2018/wordml/cex" xmlns:w16cid="http://schemas.microsoft.com/office/word/2016/wordml/cid" xmlns:w16="http://schemas.microsoft.com/office/word/2018/wordml" xmlns:w16du="http://schemas.microsoft.com/office/word/2023/wordml/word16du" xmlns:w16sdtdh="http://schemas.microsoft.com/office/word/2020/wordml/sdtdatahash" xmlns:w16se="http://schemas.microsoft.com/office/word/2015/wordml/symex" xmlns:wpg="http://schemas.microsoft.com/office/word/2010/wordprocessingGroup" xmlns:wpi="http://schemas.microsoft.com/office/word/2010/wordprocessingInk" xmlns:wne="http://schemas.microsoft.com/office/word/2006/wordml" xmlns:wps="http://schemas.microsoft.com/office/word/2010/wordprocessingShape" mc:Ignorable="w14 w15 w16se w16cid w16 w16cex w16sdtdh wp14">
   <w:endnote w:type="separator" w:id="-1">
     <w:p>
       <w:r>
@@ -2418,7 +4055,7 @@
 </file>
 
 <file path=word/footer1.xml><?xml version="1.0" encoding="utf-8"?>
-<w:ftr xmlns:wpc="http://schemas.microsoft.com/office/word/2010/wordprocessingCanvas" xmlns:cx="http://schemas.microsoft.com/office/drawing/2014/chartex" xmlns:cx1="http://schemas.microsoft.com/office/drawing/2015/9/8/chartex" xmlns:cx2="http://schemas.microsoft.com/office/drawing/2015/10/21/chartex" xmlns:cx3="http://schemas.microsoft.com/office/drawing/2016/5/9/chartex" xmlns:cx4="http://schemas.microsoft.com/office/drawing/2016/5/10/chartex" xmlns:cx5="http://schemas.microsoft.com/office/drawing/2016/5/11/chartex" xmlns:cx6="http://schemas.microsoft.com/office/drawing/2016/5/12/chartex" xmlns:cx7="http://schemas.microsoft.com/office/drawing/2016/5/13/chartex" xmlns:cx8="http://schemas.microsoft.com/office/drawing/2016/5/14/chartex" xmlns:mc="http://schemas.openxmlformats.org/markup-compatibility/2006" xmlns:aink="http://schemas.microsoft.com/office/drawing/2016/ink" xmlns:am3d="http://schemas.microsoft.com/office/drawing/2017/model3d" xmlns:o="urn:schemas-microsoft-com:office:office" xmlns:oel="http://schemas.microsoft.com/office/2019/extlst" xmlns:r="http://schemas.openxmlformats.org/officeDocument/2006/relationships" xmlns:m="http://schemas.openxmlformats.org/officeDocument/2006/math" xmlns:v="urn:schemas-microsoft-com:vml" xmlns:wp14="http://schemas.microsoft.com/office/word/2010/wordprocessingDrawing" xmlns:wp="http://schemas.openxmlformats.org/drawingml/2006/wordprocessingDrawing" xmlns:w10="urn:schemas-microsoft-com:office:word" xmlns:w="http://schemas.openxmlformats.org/wordprocessingml/2006/main" xmlns:w14="http://schemas.microsoft.com/office/word/2010/wordml" xmlns:w15="http://schemas.microsoft.com/office/word/2012/wordml" xmlns:w16cex="http://schemas.microsoft.com/office/word/2018/wordml/cex" xmlns:w16cid="http://schemas.microsoft.com/office/word/2016/wordml/cid" xmlns:w16="http://schemas.microsoft.com/office/word/2018/wordml" xmlns:w16sdtdh="http://schemas.microsoft.com/office/word/2020/wordml/sdtdatahash" xmlns:w16se="http://schemas.microsoft.com/office/word/2015/wordml/symex" xmlns:wpg="http://schemas.microsoft.com/office/word/2010/wordprocessingGroup" xmlns:wpi="http://schemas.microsoft.com/office/word/2010/wordprocessingInk" xmlns:wne="http://schemas.microsoft.com/office/word/2006/wordml" xmlns:wps="http://schemas.microsoft.com/office/word/2010/wordprocessingShape" mc:Ignorable="w14 w15 w16se w16cid w16 w16cex w16sdtdh wp14">
+<w:ftr xmlns:wpc="http://schemas.microsoft.com/office/word/2010/wordprocessingCanvas" xmlns:cx="http://schemas.microsoft.com/office/drawing/2014/chartex" xmlns:cx1="http://schemas.microsoft.com/office/drawing/2015/9/8/chartex" xmlns:cx2="http://schemas.microsoft.com/office/drawing/2015/10/21/chartex" xmlns:cx3="http://schemas.microsoft.com/office/drawing/2016/5/9/chartex" xmlns:cx4="http://schemas.microsoft.com/office/drawing/2016/5/10/chartex" xmlns:cx5="http://schemas.microsoft.com/office/drawing/2016/5/11/chartex" xmlns:cx6="http://schemas.microsoft.com/office/drawing/2016/5/12/chartex" xmlns:cx7="http://schemas.microsoft.com/office/drawing/2016/5/13/chartex" xmlns:cx8="http://schemas.microsoft.com/office/drawing/2016/5/14/chartex" xmlns:mc="http://schemas.openxmlformats.org/markup-compatibility/2006" xmlns:aink="http://schemas.microsoft.com/office/drawing/2016/ink" xmlns:am3d="http://schemas.microsoft.com/office/drawing/2017/model3d" xmlns:o="urn:schemas-microsoft-com:office:office" xmlns:oel="http://schemas.microsoft.com/office/2019/extlst" xmlns:r="http://schemas.openxmlformats.org/officeDocument/2006/relationships" xmlns:m="http://schemas.openxmlformats.org/officeDocument/2006/math" xmlns:v="urn:schemas-microsoft-com:vml" xmlns:wp14="http://schemas.microsoft.com/office/word/2010/wordprocessingDrawing" xmlns:wp="http://schemas.openxmlformats.org/drawingml/2006/wordprocessingDrawing" xmlns:w10="urn:schemas-microsoft-com:office:word" xmlns:w="http://schemas.openxmlformats.org/wordprocessingml/2006/main" xmlns:w14="http://schemas.microsoft.com/office/word/2010/wordml" xmlns:w15="http://schemas.microsoft.com/office/word/2012/wordml" xmlns:w16cex="http://schemas.microsoft.com/office/word/2018/wordml/cex" xmlns:w16cid="http://schemas.microsoft.com/office/word/2016/wordml/cid" xmlns:w16="http://schemas.microsoft.com/office/word/2018/wordml" xmlns:w16du="http://schemas.microsoft.com/office/word/2023/wordml/word16du" xmlns:w16sdtdh="http://schemas.microsoft.com/office/word/2020/wordml/sdtdatahash" xmlns:w16se="http://schemas.microsoft.com/office/word/2015/wordml/symex" xmlns:wpg="http://schemas.microsoft.com/office/word/2010/wordprocessingGroup" xmlns:wpi="http://schemas.microsoft.com/office/word/2010/wordprocessingInk" xmlns:wne="http://schemas.microsoft.com/office/word/2006/wordml" xmlns:wps="http://schemas.microsoft.com/office/word/2010/wordprocessingShape" mc:Ignorable="w14 w15 w16se w16cid w16 w16cex w16sdtdh wp14">
   <w:p>
     <w:pPr>
       <w:pStyle w:val="Footer"/>
@@ -2441,7 +4078,7 @@
 </file>
 
 <file path=word/footer2.xml><?xml version="1.0" encoding="utf-8"?>
-<w:ftr xmlns:wpc="http://schemas.microsoft.com/office/word/2010/wordprocessingCanvas" xmlns:cx="http://schemas.microsoft.com/office/drawing/2014/chartex" xmlns:cx1="http://schemas.microsoft.com/office/drawing/2015/9/8/chartex" xmlns:cx2="http://schemas.microsoft.com/office/drawing/2015/10/21/chartex" xmlns:cx3="http://schemas.microsoft.com/office/drawing/2016/5/9/chartex" xmlns:cx4="http://schemas.microsoft.com/office/drawing/2016/5/10/chartex" xmlns:cx5="http://schemas.microsoft.com/office/drawing/2016/5/11/chartex" xmlns:cx6="http://schemas.microsoft.com/office/drawing/2016/5/12/chartex" xmlns:cx7="http://schemas.microsoft.com/office/drawing/2016/5/13/chartex" xmlns:cx8="http://schemas.microsoft.com/office/drawing/2016/5/14/chartex" xmlns:mc="http://schemas.openxmlformats.org/markup-compatibility/2006" xmlns:aink="http://schemas.microsoft.com/office/drawing/2016/ink" xmlns:am3d="http://schemas.microsoft.com/office/drawing/2017/model3d" xmlns:o="urn:schemas-microsoft-com:office:office" xmlns:oel="http://schemas.microsoft.com/office/2019/extlst" xmlns:r="http://schemas.openxmlformats.org/officeDocument/2006/relationships" xmlns:m="http://schemas.openxmlformats.org/officeDocument/2006/math" xmlns:v="urn:schemas-microsoft-com:vml" xmlns:wp14="http://schemas.microsoft.com/office/word/2010/wordprocessingDrawing" xmlns:wp="http://schemas.openxmlformats.org/drawingml/2006/wordprocessingDrawing" xmlns:w10="urn:schemas-microsoft-com:office:word" xmlns:w="http://schemas.openxmlformats.org/wordprocessingml/2006/main" xmlns:w14="http://schemas.microsoft.com/office/word/2010/wordml" xmlns:w15="http://schemas.microsoft.com/office/word/2012/wordml" xmlns:w16cex="http://schemas.microsoft.com/office/word/2018/wordml/cex" xmlns:w16cid="http://schemas.microsoft.com/office/word/2016/wordml/cid" xmlns:w16="http://schemas.microsoft.com/office/word/2018/wordml" xmlns:w16sdtdh="http://schemas.microsoft.com/office/word/2020/wordml/sdtdatahash" xmlns:w16se="http://schemas.microsoft.com/office/word/2015/wordml/symex" xmlns:wpg="http://schemas.microsoft.com/office/word/2010/wordprocessingGroup" xmlns:wpi="http://schemas.microsoft.com/office/word/2010/wordprocessingInk" xmlns:wne="http://schemas.microsoft.com/office/word/2006/wordml" xmlns:wps="http://schemas.microsoft.com/office/word/2010/wordprocessingShape" mc:Ignorable="w14 w15 w16se w16cid w16 w16cex w16sdtdh wp14">
+<w:ftr xmlns:wpc="http://schemas.microsoft.com/office/word/2010/wordprocessingCanvas" xmlns:cx="http://schemas.microsoft.com/office/drawing/2014/chartex" xmlns:cx1="http://schemas.microsoft.com/office/drawing/2015/9/8/chartex" xmlns:cx2="http://schemas.microsoft.com/office/drawing/2015/10/21/chartex" xmlns:cx3="http://schemas.microsoft.com/office/drawing/2016/5/9/chartex" xmlns:cx4="http://schemas.microsoft.com/office/drawing/2016/5/10/chartex" xmlns:cx5="http://schemas.microsoft.com/office/drawing/2016/5/11/chartex" xmlns:cx6="http://schemas.microsoft.com/office/drawing/2016/5/12/chartex" xmlns:cx7="http://schemas.microsoft.com/office/drawing/2016/5/13/chartex" xmlns:cx8="http://schemas.microsoft.com/office/drawing/2016/5/14/chartex" xmlns:mc="http://schemas.openxmlformats.org/markup-compatibility/2006" xmlns:aink="http://schemas.microsoft.com/office/drawing/2016/ink" xmlns:am3d="http://schemas.microsoft.com/office/drawing/2017/model3d" xmlns:o="urn:schemas-microsoft-com:office:office" xmlns:oel="http://schemas.microsoft.com/office/2019/extlst" xmlns:r="http://schemas.openxmlformats.org/officeDocument/2006/relationships" xmlns:m="http://schemas.openxmlformats.org/officeDocument/2006/math" xmlns:v="urn:schemas-microsoft-com:vml" xmlns:wp14="http://schemas.microsoft.com/office/word/2010/wordprocessingDrawing" xmlns:wp="http://schemas.openxmlformats.org/drawingml/2006/wordprocessingDrawing" xmlns:w10="urn:schemas-microsoft-com:office:word" xmlns:w="http://schemas.openxmlformats.org/wordprocessingml/2006/main" xmlns:w14="http://schemas.microsoft.com/office/word/2010/wordml" xmlns:w15="http://schemas.microsoft.com/office/word/2012/wordml" xmlns:w16cex="http://schemas.microsoft.com/office/word/2018/wordml/cex" xmlns:w16cid="http://schemas.microsoft.com/office/word/2016/wordml/cid" xmlns:w16="http://schemas.microsoft.com/office/word/2018/wordml" xmlns:w16du="http://schemas.microsoft.com/office/word/2023/wordml/word16du" xmlns:w16sdtdh="http://schemas.microsoft.com/office/word/2020/wordml/sdtdatahash" xmlns:w16se="http://schemas.microsoft.com/office/word/2015/wordml/symex" xmlns:wpg="http://schemas.microsoft.com/office/word/2010/wordprocessingGroup" xmlns:wpi="http://schemas.microsoft.com/office/word/2010/wordprocessingInk" xmlns:wne="http://schemas.microsoft.com/office/word/2006/wordml" xmlns:wps="http://schemas.microsoft.com/office/word/2010/wordprocessingShape" mc:Ignorable="w14 w15 w16se w16cid w16 w16cex w16sdtdh wp14">
   <w:p>
     <w:pPr>
       <w:pStyle w:val="Footer"/>
@@ -2455,7 +4092,7 @@
 </file>
 
 <file path=word/footnotes.xml><?xml version="1.0" encoding="utf-8"?>
-<w:footnotes xmlns:wpc="http://schemas.microsoft.com/office/word/2010/wordprocessingCanvas" xmlns:cx="http://schemas.microsoft.com/office/drawing/2014/chartex" xmlns:cx1="http://schemas.microsoft.com/office/drawing/2015/9/8/chartex" xmlns:cx2="http://schemas.microsoft.com/office/drawing/2015/10/21/chartex" xmlns:cx3="http://schemas.microsoft.com/office/drawing/2016/5/9/chartex" xmlns:cx4="http://schemas.microsoft.com/office/drawing/2016/5/10/chartex" xmlns:cx5="http://schemas.microsoft.com/office/drawing/2016/5/11/chartex" xmlns:cx6="http://schemas.microsoft.com/office/drawing/2016/5/12/chartex" xmlns:cx7="http://schemas.microsoft.com/office/drawing/2016/5/13/chartex" xmlns:cx8="http://schemas.microsoft.com/office/drawing/2016/5/14/chartex" xmlns:mc="http://schemas.openxmlformats.org/markup-compatibility/2006" xmlns:aink="http://schemas.microsoft.com/office/drawing/2016/ink" xmlns:am3d="http://schemas.microsoft.com/office/drawing/2017/model3d" xmlns:o="urn:schemas-microsoft-com:office:office" xmlns:oel="http://schemas.microsoft.com/office/2019/extlst" xmlns:r="http://schemas.openxmlformats.org/officeDocument/2006/relationships" xmlns:m="http://schemas.openxmlformats.org/officeDocument/2006/math" xmlns:v="urn:schemas-microsoft-com:vml" xmlns:wp14="http://schemas.microsoft.com/office/word/2010/wordprocessingDrawing" xmlns:wp="http://schemas.openxmlformats.org/drawingml/2006/wordprocessingDrawing" xmlns:w10="urn:schemas-microsoft-com:office:word" xmlns:w="http://schemas.openxmlformats.org/wordprocessingml/2006/main" xmlns:w14="http://schemas.microsoft.com/office/word/2010/wordml" xmlns:w15="http://schemas.microsoft.com/office/word/2012/wordml" xmlns:w16cex="http://schemas.microsoft.com/office/word/2018/wordml/cex" xmlns:w16cid="http://schemas.microsoft.com/office/word/2016/wordml/cid" xmlns:w16="http://schemas.microsoft.com/office/word/2018/wordml" xmlns:w16sdtdh="http://schemas.microsoft.com/office/word/2020/wordml/sdtdatahash" xmlns:w16se="http://schemas.microsoft.com/office/word/2015/wordml/symex" xmlns:wpg="http://schemas.microsoft.com/office/word/2010/wordprocessingGroup" xmlns:wpi="http://schemas.microsoft.com/office/word/2010/wordprocessingInk" xmlns:wne="http://schemas.microsoft.com/office/word/2006/wordml" xmlns:wps="http://schemas.microsoft.com/office/word/2010/wordprocessingShape" mc:Ignorable="w14 w15 w16se w16cid w16 w16cex w16sdtdh wp14">
+<w:footnotes xmlns:wpc="http://schemas.microsoft.com/office/word/2010/wordprocessingCanvas" xmlns:cx="http://schemas.microsoft.com/office/drawing/2014/chartex" xmlns:cx1="http://schemas.microsoft.com/office/drawing/2015/9/8/chartex" xmlns:cx2="http://schemas.microsoft.com/office/drawing/2015/10/21/chartex" xmlns:cx3="http://schemas.microsoft.com/office/drawing/2016/5/9/chartex" xmlns:cx4="http://schemas.microsoft.com/office/drawing/2016/5/10/chartex" xmlns:cx5="http://schemas.microsoft.com/office/drawing/2016/5/11/chartex" xmlns:cx6="http://schemas.microsoft.com/office/drawing/2016/5/12/chartex" xmlns:cx7="http://schemas.microsoft.com/office/drawing/2016/5/13/chartex" xmlns:cx8="http://schemas.microsoft.com/office/drawing/2016/5/14/chartex" xmlns:mc="http://schemas.openxmlformats.org/markup-compatibility/2006" xmlns:aink="http://schemas.microsoft.com/office/drawing/2016/ink" xmlns:am3d="http://schemas.microsoft.com/office/drawing/2017/model3d" xmlns:o="urn:schemas-microsoft-com:office:office" xmlns:oel="http://schemas.microsoft.com/office/2019/extlst" xmlns:r="http://schemas.openxmlformats.org/officeDocument/2006/relationships" xmlns:m="http://schemas.openxmlformats.org/officeDocument/2006/math" xmlns:v="urn:schemas-microsoft-com:vml" xmlns:wp14="http://schemas.microsoft.com/office/word/2010/wordprocessingDrawing" xmlns:wp="http://schemas.openxmlformats.org/drawingml/2006/wordprocessingDrawing" xmlns:w10="urn:schemas-microsoft-com:office:word" xmlns:w="http://schemas.openxmlformats.org/wordprocessingml/2006/main" xmlns:w14="http://schemas.microsoft.com/office/word/2010/wordml" xmlns:w15="http://schemas.microsoft.com/office/word/2012/wordml" xmlns:w16cex="http://schemas.microsoft.com/office/word/2018/wordml/cex" xmlns:w16cid="http://schemas.microsoft.com/office/word/2016/wordml/cid" xmlns:w16="http://schemas.microsoft.com/office/word/2018/wordml" xmlns:w16du="http://schemas.microsoft.com/office/word/2023/wordml/word16du" xmlns:w16sdtdh="http://schemas.microsoft.com/office/word/2020/wordml/sdtdatahash" xmlns:w16se="http://schemas.microsoft.com/office/word/2015/wordml/symex" xmlns:wpg="http://schemas.microsoft.com/office/word/2010/wordprocessingGroup" xmlns:wpi="http://schemas.microsoft.com/office/word/2010/wordprocessingInk" xmlns:wne="http://schemas.microsoft.com/office/word/2006/wordml" xmlns:wps="http://schemas.microsoft.com/office/word/2010/wordprocessingShape" mc:Ignorable="w14 w15 w16se w16cid w16 w16cex w16sdtdh wp14">
   <w:footnote w:type="separator" w:id="-1">
     <w:p>
       <w:r>
@@ -2477,7 +4114,7 @@
 </file>
 
 <file path=word/header1.xml><?xml version="1.0" encoding="utf-8"?>
-<w:hdr xmlns:wpc="http://schemas.microsoft.com/office/word/2010/wordprocessingCanvas" xmlns:cx="http://schemas.microsoft.com/office/drawing/2014/chartex" xmlns:cx1="http://schemas.microsoft.com/office/drawing/2015/9/8/chartex" xmlns:cx2="http://schemas.microsoft.com/office/drawing/2015/10/21/chartex" xmlns:cx3="http://schemas.microsoft.com/office/drawing/2016/5/9/chartex" xmlns:cx4="http://schemas.microsoft.com/office/drawing/2016/5/10/chartex" xmlns:cx5="http://schemas.microsoft.com/office/drawing/2016/5/11/chartex" xmlns:cx6="http://schemas.microsoft.com/office/drawing/2016/5/12/chartex" xmlns:cx7="http://schemas.microsoft.com/office/drawing/2016/5/13/chartex" xmlns:cx8="http://schemas.microsoft.com/office/drawing/2016/5/14/chartex" xmlns:mc="http://schemas.openxmlformats.org/markup-compatibility/2006" xmlns:aink="http://schemas.microsoft.com/office/drawing/2016/ink" xmlns:am3d="http://schemas.microsoft.com/office/drawing/2017/model3d" xmlns:o="urn:schemas-microsoft-com:office:office" xmlns:oel="http://schemas.microsoft.com/office/2019/extlst" xmlns:r="http://schemas.openxmlformats.org/officeDocument/2006/relationships" xmlns:m="http://schemas.openxmlformats.org/officeDocument/2006/math" xmlns:v="urn:schemas-microsoft-com:vml" xmlns:wp14="http://schemas.microsoft.com/office/word/2010/wordprocessingDrawing" xmlns:wp="http://schemas.openxmlformats.org/drawingml/2006/wordprocessingDrawing" xmlns:w10="urn:schemas-microsoft-com:office:word" xmlns:w="http://schemas.openxmlformats.org/wordprocessingml/2006/main" xmlns:w14="http://schemas.microsoft.com/office/word/2010/wordml" xmlns:w15="http://schemas.microsoft.com/office/word/2012/wordml" xmlns:w16cex="http://schemas.microsoft.com/office/word/2018/wordml/cex" xmlns:w16cid="http://schemas.microsoft.com/office/word/2016/wordml/cid" xmlns:w16="http://schemas.microsoft.com/office/word/2018/wordml" xmlns:w16sdtdh="http://schemas.microsoft.com/office/word/2020/wordml/sdtdatahash" xmlns:w16se="http://schemas.microsoft.com/office/word/2015/wordml/symex" xmlns:wpg="http://schemas.microsoft.com/office/word/2010/wordprocessingGroup" xmlns:wpi="http://schemas.microsoft.com/office/word/2010/wordprocessingInk" xmlns:wne="http://schemas.microsoft.com/office/word/2006/wordml" xmlns:wps="http://schemas.microsoft.com/office/word/2010/wordprocessingShape" mc:Ignorable="w14 w15 w16se w16cid w16 w16cex w16sdtdh wp14">
+<w:hdr xmlns:wpc="http://schemas.microsoft.com/office/word/2010/wordprocessingCanvas" xmlns:cx="http://schemas.microsoft.com/office/drawing/2014/chartex" xmlns:cx1="http://schemas.microsoft.com/office/drawing/2015/9/8/chartex" xmlns:cx2="http://schemas.microsoft.com/office/drawing/2015/10/21/chartex" xmlns:cx3="http://schemas.microsoft.com/office/drawing/2016/5/9/chartex" xmlns:cx4="http://schemas.microsoft.com/office/drawing/2016/5/10/chartex" xmlns:cx5="http://schemas.microsoft.com/office/drawing/2016/5/11/chartex" xmlns:cx6="http://schemas.microsoft.com/office/drawing/2016/5/12/chartex" xmlns:cx7="http://schemas.microsoft.com/office/drawing/2016/5/13/chartex" xmlns:cx8="http://schemas.microsoft.com/office/drawing/2016/5/14/chartex" xmlns:mc="http://schemas.openxmlformats.org/markup-compatibility/2006" xmlns:aink="http://schemas.microsoft.com/office/drawing/2016/ink" xmlns:am3d="http://schemas.microsoft.com/office/drawing/2017/model3d" xmlns:o="urn:schemas-microsoft-com:office:office" xmlns:oel="http://schemas.microsoft.com/office/2019/extlst" xmlns:r="http://schemas.openxmlformats.org/officeDocument/2006/relationships" xmlns:m="http://schemas.openxmlformats.org/officeDocument/2006/math" xmlns:v="urn:schemas-microsoft-com:vml" xmlns:wp14="http://schemas.microsoft.com/office/word/2010/wordprocessingDrawing" xmlns:wp="http://schemas.openxmlformats.org/drawingml/2006/wordprocessingDrawing" xmlns:w10="urn:schemas-microsoft-com:office:word" xmlns:w="http://schemas.openxmlformats.org/wordprocessingml/2006/main" xmlns:w14="http://schemas.microsoft.com/office/word/2010/wordml" xmlns:w15="http://schemas.microsoft.com/office/word/2012/wordml" xmlns:w16cex="http://schemas.microsoft.com/office/word/2018/wordml/cex" xmlns:w16cid="http://schemas.microsoft.com/office/word/2016/wordml/cid" xmlns:w16="http://schemas.microsoft.com/office/word/2018/wordml" xmlns:w16du="http://schemas.microsoft.com/office/word/2023/wordml/word16du" xmlns:w16sdtdh="http://schemas.microsoft.com/office/word/2020/wordml/sdtdatahash" xmlns:w16se="http://schemas.microsoft.com/office/word/2015/wordml/symex" xmlns:wpg="http://schemas.microsoft.com/office/word/2010/wordprocessingGroup" xmlns:wpi="http://schemas.microsoft.com/office/word/2010/wordprocessingInk" xmlns:wne="http://schemas.microsoft.com/office/word/2006/wordml" xmlns:wps="http://schemas.microsoft.com/office/word/2010/wordprocessingShape" mc:Ignorable="w14 w15 w16se w16cid w16 w16cex w16sdtdh wp14">
   <w:tbl>
     <w:tblPr>
       <w:tblW w:w="5000" w:type="pct"/>
@@ -2517,6 +4154,7 @@
             </w:rPr>
             <w:t xml:space="preserve">, </w:t>
           </w:r>
+          <w:proofErr w:type="gramStart"/>
           <w:r>
             <w:rPr>
               <w:rFonts w:ascii="Linux Biolinum" w:hAnsi="Linux Biolinum" w:cs="Linux Biolinum"/>
@@ -2527,7 +4165,14 @@
             <w:rPr>
               <w:rFonts w:ascii="Linux Biolinum" w:hAnsi="Linux Biolinum" w:cs="Linux Biolinum"/>
             </w:rPr>
-            <w:t>, 20</w:t>
+            <w:t>,</w:t>
+          </w:r>
+          <w:proofErr w:type="gramEnd"/>
+          <w:r>
+            <w:rPr>
+              <w:rFonts w:ascii="Linux Biolinum" w:hAnsi="Linux Biolinum" w:cs="Linux Biolinum"/>
+            </w:rPr>
+            <w:t xml:space="preserve"> 20</w:t>
           </w:r>
           <w:r>
             <w:rPr>
@@ -2597,7 +4242,7 @@
 </file>
 
 <file path=word/header2.xml><?xml version="1.0" encoding="utf-8"?>
-<w:hdr xmlns:wpc="http://schemas.microsoft.com/office/word/2010/wordprocessingCanvas" xmlns:cx="http://schemas.microsoft.com/office/drawing/2014/chartex" xmlns:cx1="http://schemas.microsoft.com/office/drawing/2015/9/8/chartex" xmlns:cx2="http://schemas.microsoft.com/office/drawing/2015/10/21/chartex" xmlns:cx3="http://schemas.microsoft.com/office/drawing/2016/5/9/chartex" xmlns:cx4="http://schemas.microsoft.com/office/drawing/2016/5/10/chartex" xmlns:cx5="http://schemas.microsoft.com/office/drawing/2016/5/11/chartex" xmlns:cx6="http://schemas.microsoft.com/office/drawing/2016/5/12/chartex" xmlns:cx7="http://schemas.microsoft.com/office/drawing/2016/5/13/chartex" xmlns:cx8="http://schemas.microsoft.com/office/drawing/2016/5/14/chartex" xmlns:mc="http://schemas.openxmlformats.org/markup-compatibility/2006" xmlns:aink="http://schemas.microsoft.com/office/drawing/2016/ink" xmlns:am3d="http://schemas.microsoft.com/office/drawing/2017/model3d" xmlns:o="urn:schemas-microsoft-com:office:office" xmlns:oel="http://schemas.microsoft.com/office/2019/extlst" xmlns:r="http://schemas.openxmlformats.org/officeDocument/2006/relationships" xmlns:m="http://schemas.openxmlformats.org/officeDocument/2006/math" xmlns:v="urn:schemas-microsoft-com:vml" xmlns:wp14="http://schemas.microsoft.com/office/word/2010/wordprocessingDrawing" xmlns:wp="http://schemas.openxmlformats.org/drawingml/2006/wordprocessingDrawing" xmlns:w10="urn:schemas-microsoft-com:office:word" xmlns:w="http://schemas.openxmlformats.org/wordprocessingml/2006/main" xmlns:w14="http://schemas.microsoft.com/office/word/2010/wordml" xmlns:w15="http://schemas.microsoft.com/office/word/2012/wordml" xmlns:w16cex="http://schemas.microsoft.com/office/word/2018/wordml/cex" xmlns:w16cid="http://schemas.microsoft.com/office/word/2016/wordml/cid" xmlns:w16="http://schemas.microsoft.com/office/word/2018/wordml" xmlns:w16sdtdh="http://schemas.microsoft.com/office/word/2020/wordml/sdtdatahash" xmlns:w16se="http://schemas.microsoft.com/office/word/2015/wordml/symex" xmlns:wpg="http://schemas.microsoft.com/office/word/2010/wordprocessingGroup" xmlns:wpi="http://schemas.microsoft.com/office/word/2010/wordprocessingInk" xmlns:wne="http://schemas.microsoft.com/office/word/2006/wordml" xmlns:wps="http://schemas.microsoft.com/office/word/2010/wordprocessingShape" mc:Ignorable="w14 w15 w16se w16cid w16 w16cex w16sdtdh wp14">
+<w:hdr xmlns:wpc="http://schemas.microsoft.com/office/word/2010/wordprocessingCanvas" xmlns:cx="http://schemas.microsoft.com/office/drawing/2014/chartex" xmlns:cx1="http://schemas.microsoft.com/office/drawing/2015/9/8/chartex" xmlns:cx2="http://schemas.microsoft.com/office/drawing/2015/10/21/chartex" xmlns:cx3="http://schemas.microsoft.com/office/drawing/2016/5/9/chartex" xmlns:cx4="http://schemas.microsoft.com/office/drawing/2016/5/10/chartex" xmlns:cx5="http://schemas.microsoft.com/office/drawing/2016/5/11/chartex" xmlns:cx6="http://schemas.microsoft.com/office/drawing/2016/5/12/chartex" xmlns:cx7="http://schemas.microsoft.com/office/drawing/2016/5/13/chartex" xmlns:cx8="http://schemas.microsoft.com/office/drawing/2016/5/14/chartex" xmlns:mc="http://schemas.openxmlformats.org/markup-compatibility/2006" xmlns:aink="http://schemas.microsoft.com/office/drawing/2016/ink" xmlns:am3d="http://schemas.microsoft.com/office/drawing/2017/model3d" xmlns:o="urn:schemas-microsoft-com:office:office" xmlns:oel="http://schemas.microsoft.com/office/2019/extlst" xmlns:r="http://schemas.openxmlformats.org/officeDocument/2006/relationships" xmlns:m="http://schemas.openxmlformats.org/officeDocument/2006/math" xmlns:v="urn:schemas-microsoft-com:vml" xmlns:wp14="http://schemas.microsoft.com/office/word/2010/wordprocessingDrawing" xmlns:wp="http://schemas.openxmlformats.org/drawingml/2006/wordprocessingDrawing" xmlns:w10="urn:schemas-microsoft-com:office:word" xmlns:w="http://schemas.openxmlformats.org/wordprocessingml/2006/main" xmlns:w14="http://schemas.microsoft.com/office/word/2010/wordml" xmlns:w15="http://schemas.microsoft.com/office/word/2012/wordml" xmlns:w16cex="http://schemas.microsoft.com/office/word/2018/wordml/cex" xmlns:w16cid="http://schemas.microsoft.com/office/word/2016/wordml/cid" xmlns:w16="http://schemas.microsoft.com/office/word/2018/wordml" xmlns:w16du="http://schemas.microsoft.com/office/word/2023/wordml/word16du" xmlns:w16sdtdh="http://schemas.microsoft.com/office/word/2020/wordml/sdtdatahash" xmlns:w16se="http://schemas.microsoft.com/office/word/2015/wordml/symex" xmlns:wpg="http://schemas.microsoft.com/office/word/2010/wordprocessingGroup" xmlns:wpi="http://schemas.microsoft.com/office/word/2010/wordprocessingInk" xmlns:wne="http://schemas.microsoft.com/office/word/2006/wordml" xmlns:wps="http://schemas.microsoft.com/office/word/2010/wordprocessingShape" mc:Ignorable="w14 w15 w16se w16cid w16 w16cex w16sdtdh wp14">
   <w:tbl>
     <w:tblPr>
       <w:tblW w:w="5000" w:type="pct"/>
@@ -2662,6 +4307,7 @@
             </w:rPr>
             <w:t xml:space="preserve">, </w:t>
           </w:r>
+          <w:proofErr w:type="gramStart"/>
           <w:r>
             <w:rPr>
               <w:rFonts w:ascii="Linux Biolinum" w:hAnsi="Linux Biolinum" w:cs="Linux Biolinum"/>
@@ -2672,7 +4318,14 @@
             <w:rPr>
               <w:rFonts w:ascii="Linux Biolinum" w:hAnsi="Linux Biolinum" w:cs="Linux Biolinum"/>
             </w:rPr>
-            <w:t>, 20</w:t>
+            <w:t>,</w:t>
+          </w:r>
+          <w:proofErr w:type="gramEnd"/>
+          <w:r>
+            <w:rPr>
+              <w:rFonts w:ascii="Linux Biolinum" w:hAnsi="Linux Biolinum" w:cs="Linux Biolinum"/>
+            </w:rPr>
+            <w:t xml:space="preserve"> 20</w:t>
           </w:r>
           <w:r>
             <w:rPr>
@@ -2705,7 +4358,7 @@
 </file>
 
 <file path=word/numbering.xml><?xml version="1.0" encoding="utf-8"?>
-<w:numbering xmlns:wpc="http://schemas.microsoft.com/office/word/2010/wordprocessingCanvas" xmlns:cx="http://schemas.microsoft.com/office/drawing/2014/chartex" xmlns:cx1="http://schemas.microsoft.com/office/drawing/2015/9/8/chartex" xmlns:cx2="http://schemas.microsoft.com/office/drawing/2015/10/21/chartex" xmlns:cx3="http://schemas.microsoft.com/office/drawing/2016/5/9/chartex" xmlns:cx4="http://schemas.microsoft.com/office/drawing/2016/5/10/chartex" xmlns:cx5="http://schemas.microsoft.com/office/drawing/2016/5/11/chartex" xmlns:cx6="http://schemas.microsoft.com/office/drawing/2016/5/12/chartex" xmlns:cx7="http://schemas.microsoft.com/office/drawing/2016/5/13/chartex" xmlns:cx8="http://schemas.microsoft.com/office/drawing/2016/5/14/chartex" xmlns:mc="http://schemas.openxmlformats.org/markup-compatibility/2006" xmlns:aink="http://schemas.microsoft.com/office/drawing/2016/ink" xmlns:am3d="http://schemas.microsoft.com/office/drawing/2017/model3d" xmlns:o="urn:schemas-microsoft-com:office:office" xmlns:oel="http://schemas.microsoft.com/office/2019/extlst" xmlns:r="http://schemas.openxmlformats.org/officeDocument/2006/relationships" xmlns:m="http://schemas.openxmlformats.org/officeDocument/2006/math" xmlns:v="urn:schemas-microsoft-com:vml" xmlns:wp14="http://schemas.microsoft.com/office/word/2010/wordprocessingDrawing" xmlns:wp="http://schemas.openxmlformats.org/drawingml/2006/wordprocessingDrawing" xmlns:w10="urn:schemas-microsoft-com:office:word" xmlns:w="http://schemas.openxmlformats.org/wordprocessingml/2006/main" xmlns:w14="http://schemas.microsoft.com/office/word/2010/wordml" xmlns:w15="http://schemas.microsoft.com/office/word/2012/wordml" xmlns:w16cex="http://schemas.microsoft.com/office/word/2018/wordml/cex" xmlns:w16cid="http://schemas.microsoft.com/office/word/2016/wordml/cid" xmlns:w16="http://schemas.microsoft.com/office/word/2018/wordml" xmlns:w16sdtdh="http://schemas.microsoft.com/office/word/2020/wordml/sdtdatahash" xmlns:w16se="http://schemas.microsoft.com/office/word/2015/wordml/symex" xmlns:wpg="http://schemas.microsoft.com/office/word/2010/wordprocessingGroup" xmlns:wpi="http://schemas.microsoft.com/office/word/2010/wordprocessingInk" xmlns:wne="http://schemas.microsoft.com/office/word/2006/wordml" xmlns:wps="http://schemas.microsoft.com/office/word/2010/wordprocessingShape" mc:Ignorable="w14 w15 w16se w16cid w16 w16cex w16sdtdh wp14">
+<w:numbering xmlns:wpc="http://schemas.microsoft.com/office/word/2010/wordprocessingCanvas" xmlns:cx="http://schemas.microsoft.com/office/drawing/2014/chartex" xmlns:cx1="http://schemas.microsoft.com/office/drawing/2015/9/8/chartex" xmlns:cx2="http://schemas.microsoft.com/office/drawing/2015/10/21/chartex" xmlns:cx3="http://schemas.microsoft.com/office/drawing/2016/5/9/chartex" xmlns:cx4="http://schemas.microsoft.com/office/drawing/2016/5/10/chartex" xmlns:cx5="http://schemas.microsoft.com/office/drawing/2016/5/11/chartex" xmlns:cx6="http://schemas.microsoft.com/office/drawing/2016/5/12/chartex" xmlns:cx7="http://schemas.microsoft.com/office/drawing/2016/5/13/chartex" xmlns:cx8="http://schemas.microsoft.com/office/drawing/2016/5/14/chartex" xmlns:mc="http://schemas.openxmlformats.org/markup-compatibility/2006" xmlns:aink="http://schemas.microsoft.com/office/drawing/2016/ink" xmlns:am3d="http://schemas.microsoft.com/office/drawing/2017/model3d" xmlns:o="urn:schemas-microsoft-com:office:office" xmlns:oel="http://schemas.microsoft.com/office/2019/extlst" xmlns:r="http://schemas.openxmlformats.org/officeDocument/2006/relationships" xmlns:m="http://schemas.openxmlformats.org/officeDocument/2006/math" xmlns:v="urn:schemas-microsoft-com:vml" xmlns:wp14="http://schemas.microsoft.com/office/word/2010/wordprocessingDrawing" xmlns:wp="http://schemas.openxmlformats.org/drawingml/2006/wordprocessingDrawing" xmlns:w10="urn:schemas-microsoft-com:office:word" xmlns:w="http://schemas.openxmlformats.org/wordprocessingml/2006/main" xmlns:w14="http://schemas.microsoft.com/office/word/2010/wordml" xmlns:w15="http://schemas.microsoft.com/office/word/2012/wordml" xmlns:w16cex="http://schemas.microsoft.com/office/word/2018/wordml/cex" xmlns:w16cid="http://schemas.microsoft.com/office/word/2016/wordml/cid" xmlns:w16="http://schemas.microsoft.com/office/word/2018/wordml" xmlns:w16du="http://schemas.microsoft.com/office/word/2023/wordml/word16du" xmlns:w16sdtdh="http://schemas.microsoft.com/office/word/2020/wordml/sdtdatahash" xmlns:w16se="http://schemas.microsoft.com/office/word/2015/wordml/symex" xmlns:wpg="http://schemas.microsoft.com/office/word/2010/wordprocessingGroup" xmlns:wpi="http://schemas.microsoft.com/office/word/2010/wordprocessingInk" xmlns:wne="http://schemas.microsoft.com/office/word/2006/wordml" xmlns:wps="http://schemas.microsoft.com/office/word/2010/wordprocessingShape" mc:Ignorable="w14 w15 w16se w16cid w16 w16cex w16sdtdh wp14">
   <w:abstractNum w:abstractNumId="0" w15:restartNumberingAfterBreak="0">
     <w:nsid w:val="FFFFFF7C"/>
     <w:multiLevelType w:val="singleLevel"/>
@@ -11273,6 +12926,10 @@
 </file>
 
 <file path=customXml/item1.xml><?xml version="1.0" encoding="utf-8"?>
+<b:Sources xmlns:b="http://schemas.openxmlformats.org/officeDocument/2006/bibliography" xmlns="http://schemas.openxmlformats.org/officeDocument/2006/bibliography" SelectedStyle="\APA.XSL" StyleName="APA"/>
+</file>
+
+<file path=customXml/item2.xml><?xml version="1.0" encoding="utf-8"?>
 <Workflow version="v.1.13">
   <Filtration versionrequired="True" status="DONE" StartTime="25-07-2014 13:27:04" EndTime="25-07-2014 13:28:29">
     <Mandatory>
@@ -11450,20 +13107,16 @@
 </Workflow>
 </file>
 
-<file path=customXml/item2.xml><?xml version="1.0" encoding="utf-8"?>
-<b:Sources xmlns:b="http://schemas.openxmlformats.org/officeDocument/2006/bibliography" xmlns="http://schemas.openxmlformats.org/officeDocument/2006/bibliography" SelectedStyle="\APA.XSL" StyleName="APA"/>
-</file>
-
 <file path=customXml/itemProps1.xml><?xml version="1.0" encoding="utf-8"?>
-<ds:datastoreItem xmlns:ds="http://schemas.openxmlformats.org/officeDocument/2006/customXml" ds:itemID="{4D45DBA2-DCF6-46BF-858B-9A8CC8161B4D}">
-  <ds:schemaRefs/>
-</ds:datastoreItem>
-</file>
-
-<file path=customXml/itemProps2.xml><?xml version="1.0" encoding="utf-8"?>
 <ds:datastoreItem xmlns:ds="http://schemas.openxmlformats.org/officeDocument/2006/customXml" ds:itemID="{B589180B-96F4-4B3D-93D7-E2C64345EF74}">
   <ds:schemaRefs>
     <ds:schemaRef ds:uri="http://schemas.openxmlformats.org/officeDocument/2006/bibliography"/>
   </ds:schemaRefs>
 </ds:datastoreItem>
+</file>
+
+<file path=customXml/itemProps2.xml><?xml version="1.0" encoding="utf-8"?>
+<ds:datastoreItem xmlns:ds="http://schemas.openxmlformats.org/officeDocument/2006/customXml" ds:itemID="{4D45DBA2-DCF6-46BF-858B-9A8CC8161B4D}">
+  <ds:schemaRefs/>
+</ds:datastoreItem>
 </file>
</xml_diff>

<commit_message>
Added Web Scraping Text
</commit_message>
<xml_diff>
--- a/Investigating COPPA Notification Compliance.docx
+++ b/Investigating COPPA Notification Compliance.docx
@@ -1820,7 +1820,29 @@
           <w:szCs w:val="22"/>
           <w:shd w:val="clear" w:color="auto" w:fill="FFFFFF"/>
         </w:rPr>
-        <w:t xml:space="preserve">ent of various children’s applications’ webpages from the Google Play Store website. From there, each page’s results is scraped to </w:t>
+        <w:t xml:space="preserve">ent of various children’s applications’ webpages from the Google Play Store website. From there, each page’s results </w:t>
+      </w:r>
+      <w:r>
+        <w:rPr>
+          <w:rStyle w:val="normaltextrun"/>
+          <w:rFonts w:ascii="Linux Libertine" w:hAnsi="Linux Libertine" w:cs="Linux Libertine"/>
+          <w:color w:val="000000"/>
+          <w:sz w:val="22"/>
+          <w:szCs w:val="22"/>
+          <w:shd w:val="clear" w:color="auto" w:fill="FFFFFF"/>
+        </w:rPr>
+        <w:t>are</w:t>
+      </w:r>
+      <w:r>
+        <w:rPr>
+          <w:rStyle w:val="normaltextrun"/>
+          <w:rFonts w:ascii="Linux Libertine" w:hAnsi="Linux Libertine" w:cs="Linux Libertine"/>
+          <w:color w:val="000000"/>
+          <w:sz w:val="22"/>
+          <w:szCs w:val="22"/>
+          <w:shd w:val="clear" w:color="auto" w:fill="FFFFFF"/>
+        </w:rPr>
+        <w:t xml:space="preserve"> scraped to </w:t>
       </w:r>
       <w:r>
         <w:rPr>
@@ -3096,23 +3118,37 @@
         </w:rPr>
         <w:t xml:space="preserve">. To do this, we utilized a combination of a </w:t>
       </w:r>
-      <w:proofErr w:type="spellStart"/>
       <w:r>
         <w:rPr>
           <w:rStyle w:val="normaltextrun"/>
           <w:rFonts w:ascii="Linux Libertine" w:eastAsiaTheme="minorHAnsi" w:hAnsi="Linux Libertine" w:cs="Linux Libertine"/>
           <w:sz w:val="22"/>
         </w:rPr>
-        <w:t>Javascript</w:t>
-      </w:r>
-      <w:proofErr w:type="spellEnd"/>
+        <w:t>JavaScript</w:t>
+      </w:r>
       <w:r>
         <w:rPr>
           <w:rStyle w:val="normaltextrun"/>
           <w:rFonts w:ascii="Linux Libertine" w:eastAsiaTheme="minorHAnsi" w:hAnsi="Linux Libertine" w:cs="Linux Libertine"/>
           <w:sz w:val="22"/>
         </w:rPr>
-        <w:t xml:space="preserve"> app and a python program in order to systematically grab each privacy policy from the apps that we were interested in reviewing. From there we segmented each privacy into one to three sentence chunks using various sentence detection algorithms to create a data format usable by our natural language model. Finally, we analyzed each sentence returned by our text filtering to test and see if the chunk was compliance with any of the three regulations we are scanning for. Described below is a description of the exact methods used in our study. </w:t>
+        <w:t xml:space="preserve"> app and a python program in order to systematically grab each privacy policy from the apps that we were interested in reviewing. From there we segmented each privacy into one to three sentence chunks using various sentence detection algorithms to create a data format usable by our natural language model. Finally, we analyzed each sentence returned by our text filtering to test and see if the chunk </w:t>
+      </w:r>
+      <w:r>
+        <w:rPr>
+          <w:rStyle w:val="normaltextrun"/>
+          <w:rFonts w:ascii="Linux Libertine" w:eastAsiaTheme="minorHAnsi" w:hAnsi="Linux Libertine" w:cs="Linux Libertine"/>
+          <w:sz w:val="22"/>
+        </w:rPr>
+        <w:t>was in</w:t>
+      </w:r>
+      <w:r>
+        <w:rPr>
+          <w:rStyle w:val="normaltextrun"/>
+          <w:rFonts w:ascii="Linux Libertine" w:eastAsiaTheme="minorHAnsi" w:hAnsi="Linux Libertine" w:cs="Linux Libertine"/>
+          <w:sz w:val="22"/>
+        </w:rPr>
+        <w:t xml:space="preserve"> compliance with any of the three regulations we are scanning for. Described below is a description of the exact methods used in our study. </w:t>
       </w:r>
     </w:p>
     <w:p>
@@ -3256,7 +3292,23 @@
           <w:rFonts w:ascii="Linux Libertine" w:eastAsiaTheme="minorHAnsi" w:hAnsi="Linux Libertine" w:cs="Linux Libertine"/>
           <w:sz w:val="22"/>
         </w:rPr>
-        <w:t xml:space="preserve">This data was then compiled into a Comma Separated Values file (csv), so that it could be parsed correctly. Each row of this file contained the company that the privacy policy excerpt was from as well as the sentence or sentences themselves that correlated with a section. It was then labeled with a class, either zero or one, with those corresponding to sections 312.4d(2) and 312.4d(3) respectively. We chose to not add section 312.4d(1) to the model as its exact specifications are not suited for model prediction. Since this part of COPPA refers to the need to post the name, email, address, and phone number of a specified data collector, we felt that these pieces of information could better be identified by using  a parsing method called regular expressions. These are explained further in section 3.4. </w:t>
+        <w:t xml:space="preserve">This data was then compiled into a Comma Separated Values file (csv), so that it could be parsed correctly. Each row of this file contained the company that the privacy policy excerpt was from as well as the sentence or sentences themselves that correlated with a section. It was then labeled with a class, either zero or one, with those corresponding to sections 312.4d(2) and 312.4d(3) respectively. We chose to not add section 312.4d(1) to the model as its exact specifications are not suited for model prediction. Since this part of COPPA refers to the need to post the name, email, address, and phone number of a specified data collector, we felt that these pieces of information could better be identified by </w:t>
+      </w:r>
+      <w:r>
+        <w:rPr>
+          <w:rStyle w:val="normaltextrun"/>
+          <w:rFonts w:ascii="Linux Libertine" w:eastAsiaTheme="minorHAnsi" w:hAnsi="Linux Libertine" w:cs="Linux Libertine"/>
+          <w:sz w:val="22"/>
+        </w:rPr>
+        <w:t>using a</w:t>
+      </w:r>
+      <w:r>
+        <w:rPr>
+          <w:rStyle w:val="normaltextrun"/>
+          <w:rFonts w:ascii="Linux Libertine" w:eastAsiaTheme="minorHAnsi" w:hAnsi="Linux Libertine" w:cs="Linux Libertine"/>
+          <w:sz w:val="22"/>
+        </w:rPr>
+        <w:t xml:space="preserve"> parsing method called regular expressions. These are explained further in section 3.4. </w:t>
       </w:r>
     </w:p>
     <w:p>
@@ -3324,17 +3376,212 @@
     <w:p>
       <w:pPr>
         <w:pStyle w:val="paragraph"/>
-        <w:spacing w:before="0" w:beforeAutospacing="0" w:after="0" w:afterAutospacing="0"/>
-        <w:jc w:val="both"/>
         <w:textAlignment w:val="baseline"/>
         <w:rPr>
           <w:rStyle w:val="normaltextrun"/>
           <w:rFonts w:ascii="Linux Libertine" w:eastAsiaTheme="minorHAnsi" w:hAnsi="Linux Libertine" w:cs="Linux Libertine"/>
-          <w:b/>
-          <w:bCs/>
-          <w:sz w:val="22"/>
-        </w:rPr>
-      </w:pPr>
+          <w:sz w:val="22"/>
+        </w:rPr>
+      </w:pPr>
+      <w:r>
+        <w:rPr>
+          <w:rStyle w:val="normaltextrun"/>
+          <w:rFonts w:ascii="Linux Libertine" w:eastAsiaTheme="minorHAnsi" w:hAnsi="Linux Libertine" w:cs="Linux Libertine"/>
+          <w:sz w:val="22"/>
+        </w:rPr>
+        <w:t xml:space="preserve">Due to challenges that arose throughout experimentation, the web scrape portion of our project deviated from the original strategy we planned on implementing. Originally, we had planned to scrape the top 1,000 apps in the Kids category of the Google Play Store using </w:t>
+      </w:r>
+      <w:r>
+        <w:rPr>
+          <w:rStyle w:val="normaltextrun"/>
+          <w:rFonts w:ascii="Linux Libertine" w:eastAsiaTheme="minorHAnsi" w:hAnsi="Linux Libertine" w:cs="Linux Libertine"/>
+          <w:sz w:val="22"/>
+        </w:rPr>
+        <w:t>a</w:t>
+      </w:r>
+      <w:r>
+        <w:rPr>
+          <w:rStyle w:val="normaltextrun"/>
+          <w:rFonts w:ascii="Linux Libertine" w:eastAsiaTheme="minorHAnsi" w:hAnsi="Linux Libertine" w:cs="Linux Libertine"/>
+          <w:sz w:val="22"/>
+        </w:rPr>
+        <w:t xml:space="preserve"> web scraping tool such as </w:t>
+      </w:r>
+      <w:proofErr w:type="spellStart"/>
+      <w:r>
+        <w:rPr>
+          <w:rStyle w:val="normaltextrun"/>
+          <w:rFonts w:ascii="Linux Libertine" w:eastAsiaTheme="minorHAnsi" w:hAnsi="Linux Libertine" w:cs="Linux Libertine"/>
+          <w:sz w:val="22"/>
+        </w:rPr>
+        <w:t>Octoparse</w:t>
+      </w:r>
+      <w:proofErr w:type="spellEnd"/>
+      <w:r>
+        <w:rPr>
+          <w:rStyle w:val="normaltextrun"/>
+          <w:rFonts w:ascii="Linux Libertine" w:eastAsiaTheme="minorHAnsi" w:hAnsi="Linux Libertine" w:cs="Linux Libertine"/>
+          <w:sz w:val="22"/>
+        </w:rPr>
+        <w:t xml:space="preserve"> or Scrapy. However, after doing some research on what the best route would be to complete the web scraping process, we found that we would need to change our goal as the Google Play Store didn’t offer a way to get a top 1,000, and rather only offered categories that could be scraped in groups of 100-200 applications. Additionally, apps within these categories often overlapped, so it was necessary for us to remove duplicated applications after our initial web scrape was complete. Ultimately, we ended up with just over 500 unique applications from just over 250 unique developers.</w:t>
+      </w:r>
+    </w:p>
+    <w:p>
+      <w:pPr>
+        <w:pStyle w:val="paragraph"/>
+        <w:textAlignment w:val="baseline"/>
+        <w:rPr>
+          <w:rStyle w:val="normaltextrun"/>
+          <w:rFonts w:ascii="Linux Libertine" w:eastAsiaTheme="minorHAnsi" w:hAnsi="Linux Libertine" w:cs="Linux Libertine"/>
+          <w:sz w:val="22"/>
+        </w:rPr>
+      </w:pPr>
+    </w:p>
+    <w:p>
+      <w:pPr>
+        <w:pStyle w:val="paragraph"/>
+        <w:textAlignment w:val="baseline"/>
+        <w:rPr>
+          <w:rStyle w:val="normaltextrun"/>
+          <w:rFonts w:ascii="Linux Libertine" w:eastAsiaTheme="minorHAnsi" w:hAnsi="Linux Libertine" w:cs="Linux Libertine"/>
+          <w:sz w:val="22"/>
+        </w:rPr>
+      </w:pPr>
+      <w:r>
+        <w:rPr>
+          <w:rStyle w:val="normaltextrun"/>
+          <w:rFonts w:ascii="Linux Libertine" w:eastAsiaTheme="minorHAnsi" w:hAnsi="Linux Libertine" w:cs="Linux Libertine"/>
+          <w:sz w:val="22"/>
+        </w:rPr>
+        <w:lastRenderedPageBreak/>
+        <w:t>We wanted the result of our scrape of the Google Play Store to include the privacy policies for the top 1,000 unique apps in the Kids section. Using the “google-play-scraper” tool developed by the user @facundoolano on GitHub, not only were we able to grab the links of the privacy policies from the apps, but we were also able to grab each app’s full detail, e.g., description, reviews, etc</w:t>
+      </w:r>
+      <w:r>
+        <w:rPr>
+          <w:rStyle w:val="normaltextrun"/>
+          <w:rFonts w:ascii="Linux Libertine" w:eastAsiaTheme="minorHAnsi" w:hAnsi="Linux Libertine" w:cs="Linux Libertine"/>
+          <w:sz w:val="22"/>
+        </w:rPr>
+        <w:t>. T</w:t>
+      </w:r>
+      <w:r>
+        <w:rPr>
+          <w:rStyle w:val="normaltextrun"/>
+          <w:rFonts w:ascii="Linux Libertine" w:eastAsiaTheme="minorHAnsi" w:hAnsi="Linux Libertine" w:cs="Linux Libertine"/>
+          <w:sz w:val="22"/>
+        </w:rPr>
+        <w:t>he</w:t>
+      </w:r>
+      <w:r>
+        <w:rPr>
+          <w:rStyle w:val="normaltextrun"/>
+          <w:rFonts w:ascii="Linux Libertine" w:eastAsiaTheme="minorHAnsi" w:hAnsi="Linux Libertine" w:cs="Linux Libertine"/>
+          <w:sz w:val="22"/>
+        </w:rPr>
+        <w:t>se</w:t>
+      </w:r>
+      <w:r>
+        <w:rPr>
+          <w:rStyle w:val="normaltextrun"/>
+          <w:rFonts w:ascii="Linux Libertine" w:eastAsiaTheme="minorHAnsi" w:hAnsi="Linux Libertine" w:cs="Linux Libertine"/>
+          <w:sz w:val="22"/>
+        </w:rPr>
+        <w:t xml:space="preserve"> full details on each app were nonessential to our experiment,</w:t>
+      </w:r>
+      <w:r>
+        <w:rPr>
+          <w:rStyle w:val="normaltextrun"/>
+          <w:rFonts w:ascii="Linux Libertine" w:eastAsiaTheme="minorHAnsi" w:hAnsi="Linux Libertine" w:cs="Linux Libertine"/>
+          <w:sz w:val="22"/>
+        </w:rPr>
+        <w:t xml:space="preserve"> but</w:t>
+      </w:r>
+      <w:r>
+        <w:rPr>
+          <w:rStyle w:val="normaltextrun"/>
+          <w:rFonts w:ascii="Linux Libertine" w:eastAsiaTheme="minorHAnsi" w:hAnsi="Linux Libertine" w:cs="Linux Libertine"/>
+          <w:sz w:val="22"/>
+        </w:rPr>
+        <w:t xml:space="preserve"> we kept the information in our result in case it would be helpful for deeper analysis. We emulated one of this user’s methods of retrieval called ‘list’, which retrieved a list of apps from a specified collection on the Play Store. Since we only wanted to look at apps from the Kids page, this method suited our experiment best. We implemented features of the ‘list’ retrieval method including category (which in our case was family), collection (i.e., top free apps, top non-free apps, and top grossing), the number of apps we wanted returned from each collection (which ended up being limited to 200 maximum), and the information we wanted to pull on each application. We then wrote the results of this initial web scrape to an excel file that could continue to be used.</w:t>
+      </w:r>
+    </w:p>
+    <w:p>
+      <w:pPr>
+        <w:pStyle w:val="paragraph"/>
+        <w:textAlignment w:val="baseline"/>
+        <w:rPr>
+          <w:rStyle w:val="normaltextrun"/>
+          <w:rFonts w:ascii="Linux Libertine" w:eastAsiaTheme="minorHAnsi" w:hAnsi="Linux Libertine" w:cs="Linux Libertine"/>
+          <w:sz w:val="22"/>
+        </w:rPr>
+      </w:pPr>
+      <w:r>
+        <w:rPr>
+          <w:rStyle w:val="normaltextrun"/>
+          <w:rFonts w:ascii="Linux Libertine" w:eastAsiaTheme="minorHAnsi" w:hAnsi="Linux Libertine" w:cs="Linux Libertine"/>
+          <w:sz w:val="22"/>
+        </w:rPr>
+        <w:t xml:space="preserve">While our initial web scrape grabbed the links to each application’s privacy policy, we additionally wanted to collect these privacy policies to use them in our auditing algorithm. To complete this task, we used the URL library provided by Python to create a script that would visit each privacy policy link and retrieve a copy of the entire web page. Thus, for each app in our excel file, we appended a column of data that would include the raw content of each privacy policy. While most privacy policies were able to be written to the file, a few gave us trouble due to the link being inaccessible, the web page blocking our web scraper, the web page being non-decodable, or illegal excel characters being used by the web page. Adding privacy policies to the result file concluded our scrape of the Google Play </w:t>
+      </w:r>
+      <w:r>
+        <w:rPr>
+          <w:rStyle w:val="normaltextrun"/>
+          <w:rFonts w:ascii="Linux Libertine" w:eastAsiaTheme="minorHAnsi" w:hAnsi="Linux Libertine" w:cs="Linux Libertine"/>
+          <w:sz w:val="22"/>
+        </w:rPr>
+        <w:t>Store and</w:t>
+      </w:r>
+      <w:r>
+        <w:rPr>
+          <w:rStyle w:val="normaltextrun"/>
+          <w:rFonts w:ascii="Linux Libertine" w:eastAsiaTheme="minorHAnsi" w:hAnsi="Linux Libertine" w:cs="Linux Libertine"/>
+          <w:sz w:val="22"/>
+        </w:rPr>
+        <w:t xml:space="preserve"> allowed us to begin the process of segmenting the privacy policies to be digested by the auditing algorithm.</w:t>
+      </w:r>
+    </w:p>
+    <w:p>
+      <w:pPr>
+        <w:pStyle w:val="paragraph"/>
+        <w:textAlignment w:val="baseline"/>
+        <w:rPr>
+          <w:rStyle w:val="normaltextrun"/>
+          <w:rFonts w:ascii="Linux Libertine" w:eastAsiaTheme="minorHAnsi" w:hAnsi="Linux Libertine" w:cs="Linux Libertine"/>
+          <w:sz w:val="22"/>
+        </w:rPr>
+      </w:pPr>
+      <w:r>
+        <w:rPr>
+          <w:rStyle w:val="normaltextrun"/>
+          <w:rFonts w:ascii="Linux Libertine" w:eastAsiaTheme="minorHAnsi" w:hAnsi="Linux Libertine" w:cs="Linux Libertine"/>
+          <w:sz w:val="22"/>
+        </w:rPr>
+        <w:t xml:space="preserve">From the initial scrape of the Google Play Store, 800 total applications were returned. While we attempted in our code to gather thousands of applications, the methods we used were limited as they were created in a way to </w:t>
+      </w:r>
+      <w:r>
+        <w:rPr>
+          <w:rStyle w:val="normaltextrun"/>
+          <w:rFonts w:ascii="Linux Libertine" w:eastAsiaTheme="minorHAnsi" w:hAnsi="Linux Libertine" w:cs="Linux Libertine"/>
+          <w:sz w:val="22"/>
+        </w:rPr>
+        <w:t>avoid</w:t>
+      </w:r>
+      <w:r>
+        <w:rPr>
+          <w:rStyle w:val="normaltextrun"/>
+          <w:rFonts w:ascii="Linux Libertine" w:eastAsiaTheme="minorHAnsi" w:hAnsi="Linux Libertine" w:cs="Linux Libertine"/>
+          <w:sz w:val="22"/>
+        </w:rPr>
+        <w:t xml:space="preserve"> being flagged as bots by Google. These 800 applications included a number of </w:t>
+      </w:r>
+      <w:r>
+        <w:rPr>
+          <w:rStyle w:val="normaltextrun"/>
+          <w:rFonts w:ascii="Linux Libertine" w:eastAsiaTheme="minorHAnsi" w:hAnsi="Linux Libertine" w:cs="Linux Libertine"/>
+          <w:sz w:val="22"/>
+        </w:rPr>
+        <w:t xml:space="preserve">duplicates since we looked for apps across multiple collections and no app was subject to being contained in just 1 collection. After filtering the duplicate entries out of our file, we were left with 511 unique apps that our scraper returned. Of the 511 apps, 12 apps’ privacy policies could not be decoded, 18 apps’ privacy policy link could not be accessed, and 2 apps contained illegal excel characters. In total, our scrape was able to collect 479 apps’ privacy policies from 252 different developers. </w:t>
+      </w:r>
     </w:p>
     <w:p>
       <w:pPr>
@@ -3669,17 +3916,7 @@
           <w:sz w:val="22"/>
           <w:szCs w:val="22"/>
         </w:rPr>
-        <w:t xml:space="preserve">A pipeline is a set definition of various functions and steps that is applied to any piece of text fed to it. These functions transform the text from its original format into sentences. This step allows for our data to be normalized no matter its original format. Many privacy policies often utilize bullet points and other </w:t>
-      </w:r>
-      <w:r>
-        <w:rPr>
-          <w:rStyle w:val="eop"/>
-          <w:rFonts w:ascii="Linux Libertine" w:hAnsi="Linux Libertine" w:cs="Linux Libertine"/>
-          <w:sz w:val="22"/>
-          <w:szCs w:val="22"/>
-        </w:rPr>
-        <w:lastRenderedPageBreak/>
-        <w:t>different text display options that would normally be unusable for the next step in our project.</w:t>
+        <w:t>A pipeline is a set definition of various functions and steps that is applied to any piece of text fed to it. These functions transform the text from its original format into sentences. This step allows for our data to be normalized no matter its original format. Many privacy policies often utilize bullet points and other different text display options that would normally be unusable for the next step in our project.</w:t>
       </w:r>
       <w:r>
         <w:rPr>
@@ -3967,6 +4204,7 @@
           <w:sz w:val="22"/>
           <w:szCs w:val="22"/>
         </w:rPr>
+        <w:lastRenderedPageBreak/>
         <w:t xml:space="preserve">Once this preprocessing is done, we can then extract the sentences and embed them into a list. We do this by taking our </w:t>
       </w:r>
       <w:proofErr w:type="spellStart"/>
@@ -4005,7 +4243,25 @@
           <w:sz w:val="22"/>
           <w:szCs w:val="22"/>
         </w:rPr>
-        <w:t xml:space="preserve"> the first three sentences from the list and combine the sentences as one large string. This is then stored into </w:t>
+        <w:t xml:space="preserve"> the first three sentences from the list and </w:t>
+      </w:r>
+      <w:r>
+        <w:rPr>
+          <w:rStyle w:val="eop"/>
+          <w:rFonts w:ascii="Linux Libertine" w:hAnsi="Linux Libertine" w:cs="Linux Libertine"/>
+          <w:sz w:val="22"/>
+          <w:szCs w:val="22"/>
+        </w:rPr>
+        <w:t>combining</w:t>
+      </w:r>
+      <w:r>
+        <w:rPr>
+          <w:rStyle w:val="eop"/>
+          <w:rFonts w:ascii="Linux Libertine" w:hAnsi="Linux Libertine" w:cs="Linux Libertine"/>
+          <w:sz w:val="22"/>
+          <w:szCs w:val="22"/>
+        </w:rPr>
+        <w:t xml:space="preserve"> the sentences as one large string. This is then stored into </w:t>
       </w:r>
       <w:r>
         <w:rPr>
@@ -4120,7 +4376,25 @@
           <w:sz w:val="22"/>
           <w:szCs w:val="22"/>
         </w:rPr>
-        <w:t xml:space="preserve">Finally, once a specific policy is parsed and segmented, it is stored into a new data frame that will contain rows of company name and policy chunk. This data is then utilized during our final step of our experiment. </w:t>
+        <w:t xml:space="preserve">Finally, once a specific policy is parsed and segmented, it is stored into a new data frame that will contain rows of company name and policy chunk. This data is then utilized during </w:t>
+      </w:r>
+      <w:r>
+        <w:rPr>
+          <w:rStyle w:val="eop"/>
+          <w:rFonts w:ascii="Linux Libertine" w:hAnsi="Linux Libertine" w:cs="Linux Libertine"/>
+          <w:sz w:val="22"/>
+          <w:szCs w:val="22"/>
+        </w:rPr>
+        <w:t>the</w:t>
+      </w:r>
+      <w:r>
+        <w:rPr>
+          <w:rStyle w:val="eop"/>
+          <w:rFonts w:ascii="Linux Libertine" w:hAnsi="Linux Libertine" w:cs="Linux Libertine"/>
+          <w:sz w:val="22"/>
+          <w:szCs w:val="22"/>
+        </w:rPr>
+        <w:t xml:space="preserve"> final step of our experiment. </w:t>
       </w:r>
     </w:p>
     <w:p>
@@ -4246,16 +4520,7 @@
           <w:sz w:val="22"/>
           <w:szCs w:val="22"/>
         </w:rPr>
-        <w:t xml:space="preserve">, either section 312.4d(2) </w:t>
-      </w:r>
-      <w:r>
-        <w:rPr>
-          <w:rStyle w:val="eop"/>
-          <w:rFonts w:ascii="Linux Libertine" w:hAnsi="Linux Libertine" w:cs="Linux Libertine"/>
-          <w:sz w:val="22"/>
-          <w:szCs w:val="22"/>
-        </w:rPr>
-        <w:t xml:space="preserve">or 312.4d(3) based on training data that it received from section 3.1. </w:t>
+        <w:t xml:space="preserve">, either section 312.4d(2) or 312.4d(3) based on training data that it received from section 3.1. </w:t>
       </w:r>
     </w:p>
     <w:p>
@@ -4292,16 +4557,61 @@
           <w:sz w:val="22"/>
           <w:szCs w:val="22"/>
         </w:rPr>
-        <w:t xml:space="preserve">This style of model, created by Google, allows for users to take one of their many pre built models and apply it to any natural language processing task via fine tuning and customization. Through this process, a user is able to provide a model much less data than usual and still see surprisingly accurate classification thanks to the base model’s knowledge and definition. From there the model works by vectorizing the text it is provided, essentially taking each word and understanding its position within each sentence and creating lines of words in an attempt to derive patterns or meaning. These vectors contain a complex encoding of each word combined with different tokens that help to identify when a sentence begins and ends. </w:t>
-      </w:r>
-      <w:r>
-        <w:rPr>
-          <w:rStyle w:val="eop"/>
-          <w:rFonts w:ascii="Linux Libertine" w:hAnsi="Linux Libertine" w:cs="Linux Libertine"/>
-          <w:sz w:val="22"/>
-          <w:szCs w:val="22"/>
-        </w:rPr>
-        <w:t xml:space="preserve">This is combined with a transformer called the </w:t>
+        <w:t xml:space="preserve">This style of model, created by Google, allows for users to take one of their many </w:t>
+      </w:r>
+      <w:r>
+        <w:rPr>
+          <w:rStyle w:val="eop"/>
+          <w:rFonts w:ascii="Linux Libertine" w:hAnsi="Linux Libertine" w:cs="Linux Libertine"/>
+          <w:sz w:val="22"/>
+          <w:szCs w:val="22"/>
+        </w:rPr>
+        <w:t>prebuilt</w:t>
+      </w:r>
+      <w:r>
+        <w:rPr>
+          <w:rStyle w:val="eop"/>
+          <w:rFonts w:ascii="Linux Libertine" w:hAnsi="Linux Libertine" w:cs="Linux Libertine"/>
+          <w:sz w:val="22"/>
+          <w:szCs w:val="22"/>
+        </w:rPr>
+        <w:t xml:space="preserve"> models and apply it to any natural language processing task via fine tuning and customization. Through this process, a user is able to provide a </w:t>
+      </w:r>
+      <w:r>
+        <w:rPr>
+          <w:rStyle w:val="eop"/>
+          <w:rFonts w:ascii="Linux Libertine" w:hAnsi="Linux Libertine" w:cs="Linux Libertine"/>
+          <w:sz w:val="22"/>
+          <w:szCs w:val="22"/>
+        </w:rPr>
+        <w:t xml:space="preserve">model </w:t>
+      </w:r>
+      <w:r>
+        <w:rPr>
+          <w:rStyle w:val="eop"/>
+          <w:rFonts w:ascii="Linux Libertine" w:hAnsi="Linux Libertine" w:cs="Linux Libertine"/>
+          <w:sz w:val="22"/>
+          <w:szCs w:val="22"/>
+        </w:rPr>
+        <w:t xml:space="preserve">much less data than usual and still see surprisingly accurate classification thanks to the base model’s knowledge and definition. From there the model works by vectorizing the text it is provided, essentially taking each word and understanding its position within each sentence and creating lines of words in an attempt to derive patterns or meaning. These vectors contain a complex encoding of each word combined with different tokens that help to identify when a sentence begins and ends. </w:t>
+      </w:r>
+      <w:r>
+        <w:rPr>
+          <w:rStyle w:val="eop"/>
+          <w:rFonts w:ascii="Linux Libertine" w:hAnsi="Linux Libertine" w:cs="Linux Libertine"/>
+          <w:sz w:val="22"/>
+          <w:szCs w:val="22"/>
+        </w:rPr>
+        <w:t xml:space="preserve">This is </w:t>
+      </w:r>
+      <w:r>
+        <w:rPr>
+          <w:rStyle w:val="eop"/>
+          <w:rFonts w:ascii="Linux Libertine" w:hAnsi="Linux Libertine" w:cs="Linux Libertine"/>
+          <w:sz w:val="22"/>
+          <w:szCs w:val="22"/>
+        </w:rPr>
+        <w:t xml:space="preserve">combined with a transformer called the </w:t>
       </w:r>
       <w:proofErr w:type="spellStart"/>
       <w:r>
@@ -4395,7 +4705,61 @@
           <w:sz w:val="22"/>
           <w:szCs w:val="22"/>
         </w:rPr>
-        <w:t xml:space="preserve">Combining all of these choices, we are then able to generate a stable model and predict what classes texts are. The BERT library and model actually trains itself multiple times over, constantly trying to improve itself of previous results. As mentioned above, each epoch means that the program attempts to make a more accurate model than prior versions, every time focusing on predicting our validation set correctly. Once this is accomplished, text can be fed into it and it can return a classification. </w:t>
+        <w:t xml:space="preserve">Combining all of these choices, we are then able to generate a stable model and predict what classes texts are. The BERT library and model actually trains itself multiple times over, constantly trying to improve itself </w:t>
+      </w:r>
+      <w:r>
+        <w:rPr>
+          <w:rStyle w:val="eop"/>
+          <w:rFonts w:ascii="Linux Libertine" w:hAnsi="Linux Libertine" w:cs="Linux Libertine"/>
+          <w:sz w:val="22"/>
+          <w:szCs w:val="22"/>
+        </w:rPr>
+        <w:t>based on</w:t>
+      </w:r>
+      <w:r>
+        <w:rPr>
+          <w:rStyle w:val="eop"/>
+          <w:rFonts w:ascii="Linux Libertine" w:hAnsi="Linux Libertine" w:cs="Linux Libertine"/>
+          <w:sz w:val="22"/>
+          <w:szCs w:val="22"/>
+        </w:rPr>
+        <w:t xml:space="preserve"> previous results. As mentioned above, each epoch means that the program attempts to make a more accurate model than </w:t>
+      </w:r>
+      <w:r>
+        <w:rPr>
+          <w:rStyle w:val="eop"/>
+          <w:rFonts w:ascii="Linux Libertine" w:hAnsi="Linux Libertine" w:cs="Linux Libertine"/>
+          <w:sz w:val="22"/>
+          <w:szCs w:val="22"/>
+        </w:rPr>
+        <w:t>the prior</w:t>
+      </w:r>
+      <w:r>
+        <w:rPr>
+          <w:rStyle w:val="eop"/>
+          <w:rFonts w:ascii="Linux Libertine" w:hAnsi="Linux Libertine" w:cs="Linux Libertine"/>
+          <w:sz w:val="22"/>
+          <w:szCs w:val="22"/>
+        </w:rPr>
+        <w:t xml:space="preserve"> version, every time focusing on predicting our validation set correctly. Once this is accomplished, text can be fed into </w:t>
+      </w:r>
+      <w:r>
+        <w:rPr>
+          <w:rStyle w:val="eop"/>
+          <w:rFonts w:ascii="Linux Libertine" w:hAnsi="Linux Libertine" w:cs="Linux Libertine"/>
+          <w:sz w:val="22"/>
+          <w:szCs w:val="22"/>
+        </w:rPr>
+        <w:t>it,</w:t>
+      </w:r>
+      <w:r>
+        <w:rPr>
+          <w:rStyle w:val="eop"/>
+          <w:rFonts w:ascii="Linux Libertine" w:hAnsi="Linux Libertine" w:cs="Linux Libertine"/>
+          <w:sz w:val="22"/>
+          <w:szCs w:val="22"/>
+        </w:rPr>
+        <w:t xml:space="preserve"> and it can return a classification. </w:t>
       </w:r>
     </w:p>
     <w:p>
@@ -4432,7 +4796,43 @@
           <w:sz w:val="22"/>
           <w:szCs w:val="22"/>
         </w:rPr>
-        <w:t xml:space="preserve">It is not a simple as saying that a piece of text is either of one section or another, otherwise every single sentence chunk of a privacy policy would get classified as being in compliance with COPPA. That is why our model returns percentages instead. For each policy segment, it returns two numbers, the percent likelihood that this piece of text meets the requirements of section 312.4d(2) and the percent likelihood that the text is meeting the requirements of section 312.4d(3). This then allows us to mathematically determine whether or not a chunk truly does qualify as a compliance. These percentages can be with the range of zero to one, with sentences it is more confident in having percentages of 0.75 or greater. </w:t>
+        <w:t>It is not a</w:t>
+      </w:r>
+      <w:r>
+        <w:rPr>
+          <w:rStyle w:val="eop"/>
+          <w:rFonts w:ascii="Linux Libertine" w:hAnsi="Linux Libertine" w:cs="Linux Libertine"/>
+          <w:sz w:val="22"/>
+          <w:szCs w:val="22"/>
+        </w:rPr>
+        <w:t>s</w:t>
+      </w:r>
+      <w:r>
+        <w:rPr>
+          <w:rStyle w:val="eop"/>
+          <w:rFonts w:ascii="Linux Libertine" w:hAnsi="Linux Libertine" w:cs="Linux Libertine"/>
+          <w:sz w:val="22"/>
+          <w:szCs w:val="22"/>
+        </w:rPr>
+        <w:t xml:space="preserve"> simple as saying that a piece of text is either of one section or another, otherwise every single sentence chunk of a privacy policy would get classified as being in compliance with COPPA. That is why our model returns percentages instead. For each policy segment, it returns two numbers, the percent likelihood that this piece of text meets the requirements of section 312.4d(2) and the percent likelihood that the text is meeting the requirements of section 312.4d(3). This then allows us to mathematically determine whether or not a chunk truly does qualify as a compliance. These percentages can be with</w:t>
+      </w:r>
+      <w:r>
+        <w:rPr>
+          <w:rStyle w:val="eop"/>
+          <w:rFonts w:ascii="Linux Libertine" w:hAnsi="Linux Libertine" w:cs="Linux Libertine"/>
+          <w:sz w:val="22"/>
+          <w:szCs w:val="22"/>
+        </w:rPr>
+        <w:t>in</w:t>
+      </w:r>
+      <w:r>
+        <w:rPr>
+          <w:rStyle w:val="eop"/>
+          <w:rFonts w:ascii="Linux Libertine" w:hAnsi="Linux Libertine" w:cs="Linux Libertine"/>
+          <w:sz w:val="22"/>
+          <w:szCs w:val="22"/>
+        </w:rPr>
+        <w:t xml:space="preserve"> the range of zero to one, with sentences it is more confident in having percentages of 0.75 or greater. </w:t>
       </w:r>
     </w:p>
     <w:p>
@@ -4469,6 +4869,7 @@
           <w:sz w:val="22"/>
           <w:szCs w:val="22"/>
         </w:rPr>
+        <w:lastRenderedPageBreak/>
         <w:t xml:space="preserve">Using these results, we can determine mathematically </w:t>
       </w:r>
       <w:r>
@@ -4496,7 +4897,25 @@
           <w:sz w:val="22"/>
           <w:szCs w:val="22"/>
         </w:rPr>
-        <w:t xml:space="preserve"> straightforward as to what information is needing to be present, thus it is logical to conclude that a piece of text that cannot truly be determined as either class is to vague to possibly qualify as being in compliance with COPPA.</w:t>
+        <w:t xml:space="preserve"> straightforward as to what information is needing to be present, thus it is logical to conclude that a piece of text that cannot truly be determined as either class is </w:t>
+      </w:r>
+      <w:r>
+        <w:rPr>
+          <w:rStyle w:val="eop"/>
+          <w:rFonts w:ascii="Linux Libertine" w:hAnsi="Linux Libertine" w:cs="Linux Libertine"/>
+          <w:sz w:val="22"/>
+          <w:szCs w:val="22"/>
+        </w:rPr>
+        <w:t>too</w:t>
+      </w:r>
+      <w:r>
+        <w:rPr>
+          <w:rStyle w:val="eop"/>
+          <w:rFonts w:ascii="Linux Libertine" w:hAnsi="Linux Libertine" w:cs="Linux Libertine"/>
+          <w:sz w:val="22"/>
+          <w:szCs w:val="22"/>
+        </w:rPr>
+        <w:t xml:space="preserve"> vague to possibly qualify as being in compliance with COPPA.</w:t>
       </w:r>
       <w:r>
         <w:rPr>
@@ -4683,7 +5102,16 @@
           <w:sz w:val="22"/>
           <w:szCs w:val="22"/>
         </w:rPr>
-        <w:t xml:space="preserve">are then returned if a match to our pattern is found. For example, our expression to identify email addresses looks for one or more characters before an at symbol, followed by one or more characters after the symbol. Thanks to the at symbol being used only for emails, we can identify any email contained in a piece of text. This style of process was repeated for name, phone number and address. </w:t>
+        <w:t xml:space="preserve">are then returned if a match to our pattern is found. For example, our expression to identify email addresses looks for one or more characters before an at symbol, followed by one or more characters after the symbol. Thanks to the at symbol being used only for emails, we can identify any email contained in a piece of text. This </w:t>
+      </w:r>
+      <w:r>
+        <w:rPr>
+          <w:rStyle w:val="eop"/>
+          <w:rFonts w:ascii="Linux Libertine" w:hAnsi="Linux Libertine" w:cs="Linux Libertine"/>
+          <w:sz w:val="22"/>
+          <w:szCs w:val="22"/>
+        </w:rPr>
+        <w:t xml:space="preserve">style of process was repeated for name, phone number and address. </w:t>
       </w:r>
     </w:p>
     <w:p>
@@ -4988,6 +5416,62 @@
         <w:rPr>
           <w:rStyle w:val="eop"/>
           <w:rFonts w:ascii="Linux Libertine" w:hAnsi="Linux Libertine" w:cs="Linux Libertine"/>
+          <w:sz w:val="22"/>
+          <w:szCs w:val="22"/>
+        </w:rPr>
+      </w:pPr>
+    </w:p>
+    <w:p>
+      <w:pPr>
+        <w:pStyle w:val="paragraph"/>
+        <w:spacing w:before="0" w:beforeAutospacing="0" w:after="0" w:afterAutospacing="0"/>
+        <w:jc w:val="both"/>
+        <w:textAlignment w:val="baseline"/>
+        <w:rPr>
+          <w:rStyle w:val="eop"/>
+          <w:rFonts w:ascii="Linux Libertine" w:hAnsi="Linux Libertine" w:cs="Linux Libertine"/>
+          <w:sz w:val="22"/>
+          <w:szCs w:val="22"/>
+        </w:rPr>
+      </w:pPr>
+    </w:p>
+    <w:p>
+      <w:pPr>
+        <w:pStyle w:val="paragraph"/>
+        <w:spacing w:before="0" w:beforeAutospacing="0" w:after="0" w:afterAutospacing="0"/>
+        <w:jc w:val="both"/>
+        <w:textAlignment w:val="baseline"/>
+        <w:rPr>
+          <w:rStyle w:val="eop"/>
+          <w:rFonts w:ascii="Linux Libertine" w:hAnsi="Linux Libertine" w:cs="Linux Libertine"/>
+          <w:sz w:val="22"/>
+          <w:szCs w:val="22"/>
+        </w:rPr>
+      </w:pPr>
+    </w:p>
+    <w:p>
+      <w:pPr>
+        <w:pStyle w:val="paragraph"/>
+        <w:spacing w:before="0" w:beforeAutospacing="0" w:after="0" w:afterAutospacing="0"/>
+        <w:jc w:val="both"/>
+        <w:textAlignment w:val="baseline"/>
+        <w:rPr>
+          <w:rStyle w:val="eop"/>
+          <w:rFonts w:ascii="Linux Libertine" w:hAnsi="Linux Libertine" w:cs="Linux Libertine"/>
+          <w:sz w:val="22"/>
+          <w:szCs w:val="22"/>
+        </w:rPr>
+      </w:pPr>
+    </w:p>
+    <w:p>
+      <w:pPr>
+        <w:pStyle w:val="paragraph"/>
+        <w:spacing w:before="0" w:beforeAutospacing="0" w:after="0" w:afterAutospacing="0"/>
+        <w:jc w:val="both"/>
+        <w:textAlignment w:val="baseline"/>
+        <w:rPr>
+          <w:rStyle w:val="eop"/>
+          <w:rFonts w:ascii="Linux Libertine" w:hAnsi="Linux Libertine" w:cs="Linux Libertine"/>
           <w:b/>
           <w:bCs/>
           <w:sz w:val="30"/>
@@ -5058,17 +5542,7 @@
           <w:sz w:val="22"/>
           <w:szCs w:val="22"/>
         </w:rPr>
-        <w:t xml:space="preserve">this study, we collected the privacy policies of almost five hundred different apps that are available </w:t>
-      </w:r>
-      <w:r>
-        <w:rPr>
-          <w:rStyle w:val="eop"/>
-          <w:rFonts w:ascii="Linux Libertine" w:hAnsi="Linux Libertine" w:cs="Linux Libertine"/>
-          <w:sz w:val="22"/>
-          <w:szCs w:val="22"/>
-        </w:rPr>
-        <w:lastRenderedPageBreak/>
-        <w:t>and marketed to children on the Google Play Store in order to determine to what degree they are in compliance with the specifications of section 312.4 of COPPA. In summary, we found that:</w:t>
+        <w:t>this study, we collected the privacy policies of almost five hundred different apps that are available and marketed to children on the Google Play Store in order to determine to what degree they are in compliance with the specifications of section 312.4 of COPPA. In summary, we found that:</w:t>
       </w:r>
     </w:p>
     <w:p>
@@ -5235,6 +5709,7 @@
           <w:sz w:val="22"/>
           <w:szCs w:val="22"/>
         </w:rPr>
+        <w:lastRenderedPageBreak/>
         <w:t xml:space="preserve">Once again, this section remains blank until we have actually run our final script and improved our model’s accuracy. </w:t>
       </w:r>
     </w:p>
@@ -5406,25 +5881,34 @@
           <w:sz w:val="22"/>
           <w:szCs w:val="22"/>
         </w:rPr>
-        <w:t xml:space="preserve"> access as to be more protective over who or what is accessing th</w:t>
-      </w:r>
-      <w:r>
-        <w:rPr>
-          <w:rStyle w:val="eop"/>
-          <w:rFonts w:ascii="Linux Libertine" w:hAnsi="Linux Libertine" w:cs="Linux Libertine"/>
-          <w:sz w:val="22"/>
-          <w:szCs w:val="22"/>
-        </w:rPr>
-        <w:t xml:space="preserve">eir data, ironically. These two </w:t>
-      </w:r>
-      <w:r>
-        <w:rPr>
-          <w:rStyle w:val="eop"/>
-          <w:rFonts w:ascii="Linux Libertine" w:hAnsi="Linux Libertine" w:cs="Linux Libertine"/>
-          <w:sz w:val="22"/>
-          <w:szCs w:val="22"/>
-        </w:rPr>
-        <w:t xml:space="preserve">factors meant that we had </w:t>
+        <w:t xml:space="preserve"> </w:t>
+      </w:r>
+      <w:r>
+        <w:rPr>
+          <w:rStyle w:val="eop"/>
+          <w:rFonts w:ascii="Linux Libertine" w:hAnsi="Linux Libertine" w:cs="Linux Libertine"/>
+          <w:sz w:val="22"/>
+          <w:szCs w:val="22"/>
+        </w:rPr>
+        <w:t>access</w:t>
+      </w:r>
+      <w:r>
+        <w:rPr>
+          <w:rStyle w:val="eop"/>
+          <w:rFonts w:ascii="Linux Libertine" w:hAnsi="Linux Libertine" w:cs="Linux Libertine"/>
+          <w:sz w:val="22"/>
+          <w:szCs w:val="22"/>
+        </w:rPr>
+        <w:t xml:space="preserve"> to be more protective over who or what is accessing th</w:t>
+      </w:r>
+      <w:r>
+        <w:rPr>
+          <w:rStyle w:val="eop"/>
+          <w:rFonts w:ascii="Linux Libertine" w:hAnsi="Linux Libertine" w:cs="Linux Libertine"/>
+          <w:sz w:val="22"/>
+          <w:szCs w:val="22"/>
+        </w:rPr>
+        <w:t xml:space="preserve">eir data, ironically. These two factors meant that we had </w:t>
       </w:r>
       <w:r>
         <w:rPr>
@@ -5479,7 +5963,52 @@
           <w:sz w:val="22"/>
           <w:szCs w:val="22"/>
         </w:rPr>
-        <w:t xml:space="preserve">Another limitation to this project was that it needed to be very minimal in scope in order to be feasible. COPPA is a wide ranging law that contains many different regulations that could be tested for and evaluated. Section 312.4d appeared to us as the most straightforward to evaluate thanks to how it clearly stated what information needed to be contained in a company’s privacy policy. It was also necessary that we limit the study to only one type of child marketed online service, as there exists hundreds of avenues for children to interact with different websites and services that could be collecting their data. By focusing on apps from the Google Play Store, it gave us a clear goal as to what we wanted to investigate, as well as a baseline understanding that all the data we were hoping to collect would be available all in the same place. It is very possible that future works could build off what we have created to either further investigate compliance with this section, or be applied to a different medium of children’s web access, such as websites, or recently internet of things devices. </w:t>
+        <w:t xml:space="preserve">Another limitation to this project was that it needed to be very minimal in scope in order to be feasible. COPPA is a </w:t>
+      </w:r>
+      <w:r>
+        <w:rPr>
+          <w:rStyle w:val="eop"/>
+          <w:rFonts w:ascii="Linux Libertine" w:hAnsi="Linux Libertine" w:cs="Linux Libertine"/>
+          <w:sz w:val="22"/>
+          <w:szCs w:val="22"/>
+        </w:rPr>
+        <w:t>wide-ranging</w:t>
+      </w:r>
+      <w:r>
+        <w:rPr>
+          <w:rStyle w:val="eop"/>
+          <w:rFonts w:ascii="Linux Libertine" w:hAnsi="Linux Libertine" w:cs="Linux Libertine"/>
+          <w:sz w:val="22"/>
+          <w:szCs w:val="22"/>
+        </w:rPr>
+        <w:t xml:space="preserve"> law that contains many different regulations that could be tested for and evaluated. Section 312.4d appeared to us as the most straightforward to evaluate thanks to how it clearly </w:t>
+      </w:r>
+      <w:r>
+        <w:rPr>
+          <w:rStyle w:val="eop"/>
+          <w:rFonts w:ascii="Linux Libertine" w:hAnsi="Linux Libertine" w:cs="Linux Libertine"/>
+          <w:sz w:val="22"/>
+          <w:szCs w:val="22"/>
+        </w:rPr>
+        <w:t xml:space="preserve">stated what information needed to be contained in a company’s privacy policy. It was also necessary that we limit the study to only one type of child marketed online service, as there exists hundreds of avenues for children to interact with different websites and services that could be collecting their data. By focusing on apps from the Google Play Store, it gave us a clear goal as to what we wanted to investigate, as well as a baseline understanding that all the data we were hoping to collect would be available all in the same place. It is very possible that future works could build off what we have created to either further investigate compliance with this </w:t>
+      </w:r>
+      <w:r>
+        <w:rPr>
+          <w:rStyle w:val="eop"/>
+          <w:rFonts w:ascii="Linux Libertine" w:hAnsi="Linux Libertine" w:cs="Linux Libertine"/>
+          <w:sz w:val="22"/>
+          <w:szCs w:val="22"/>
+        </w:rPr>
+        <w:t>section of COPPA or</w:t>
+      </w:r>
+      <w:r>
+        <w:rPr>
+          <w:rStyle w:val="eop"/>
+          <w:rFonts w:ascii="Linux Libertine" w:hAnsi="Linux Libertine" w:cs="Linux Libertine"/>
+          <w:sz w:val="22"/>
+          <w:szCs w:val="22"/>
+        </w:rPr>
+        <w:t xml:space="preserve"> be applied to a different medium of children’s web access, such as websites, or recently internet of things devices. </w:t>
       </w:r>
     </w:p>
     <w:p>
@@ -5564,17 +6093,25 @@
           <w:sz w:val="22"/>
           <w:szCs w:val="22"/>
         </w:rPr>
-        <w:t xml:space="preserve">We hope too that this style of verification can continue as grow alongside technology, so that COPPA can continue to make a difference in protecting the online safety of children. We also desire to see further updates be made to COPPA’s contents so that it can keep with an increasing number of new avenues of data collection. With this being the twenty </w:t>
-      </w:r>
-      <w:r>
-        <w:rPr>
-          <w:rStyle w:val="eop"/>
-          <w:rFonts w:ascii="Linux Libertine" w:hAnsi="Linux Libertine" w:cs="Linux Libertine"/>
-          <w:sz w:val="22"/>
-          <w:szCs w:val="22"/>
-        </w:rPr>
-        <w:lastRenderedPageBreak/>
-        <w:t xml:space="preserve">fifth anniversary of the original passage of COPPA, and ten years since the last comprehensive update, it is critical that lawmakers review what is currently covered in the law and amend it to meet the growing needs of consumers across the United States. </w:t>
+        <w:t xml:space="preserve">We hope too that this style of verification can continue </w:t>
+      </w:r>
+      <w:r>
+        <w:rPr>
+          <w:rStyle w:val="eop"/>
+          <w:rFonts w:ascii="Linux Libertine" w:hAnsi="Linux Libertine" w:cs="Linux Libertine"/>
+          <w:sz w:val="22"/>
+          <w:szCs w:val="22"/>
+        </w:rPr>
+        <w:t>to</w:t>
+      </w:r>
+      <w:r>
+        <w:rPr>
+          <w:rStyle w:val="eop"/>
+          <w:rFonts w:ascii="Linux Libertine" w:hAnsi="Linux Libertine" w:cs="Linux Libertine"/>
+          <w:sz w:val="22"/>
+          <w:szCs w:val="22"/>
+        </w:rPr>
+        <w:t xml:space="preserve"> grow alongside technology, so that COPPA can continue to make a difference in protecting the online safety of children. We also desire to see further updates be made to COPPA’s contents so that it can keep with an increasing number of new avenues of data collection. With this being the twenty fifth anniversary of the original passage of COPPA, and ten years since the last comprehensive update, it is critical that lawmakers review what is currently covered in the law and amend it to meet the growing needs of consumers across the United States. </w:t>
       </w:r>
     </w:p>
     <w:p>
@@ -5674,6 +6211,7 @@
           <w:szCs w:val="30"/>
           <w14:ligatures w14:val="standard"/>
         </w:rPr>
+        <w:lastRenderedPageBreak/>
         <w:t>REFERENCES</w:t>
       </w:r>
     </w:p>
@@ -5854,17 +6392,6 @@
         </w:rPr>
         <w:t xml:space="preserve">Information Software and Technology vol 138  </w:t>
       </w:r>
-    </w:p>
-    <w:p>
-      <w:pPr>
-        <w:pStyle w:val="Bibentry"/>
-        <w:ind w:left="0" w:firstLine="0"/>
-        <w:rPr>
-          <w:i/>
-          <w:iCs/>
-          <w14:ligatures w14:val="standard"/>
-        </w:rPr>
-      </w:pPr>
     </w:p>
     <w:p>
       <w:pPr>

</xml_diff>